<commit_message>
Add - Introduction Complete
</commit_message>
<xml_diff>
--- a/Docs/Dissertation_Report_Jainesh_Pathak.docx
+++ b/Docs/Dissertation_Report_Jainesh_Pathak.docx
@@ -591,7 +591,19 @@
         <w:rPr>
           <w14:ligatures w14:val="standard"/>
         </w:rPr>
-        <w:t>In computer graphics, lighting plays a vital role of making the player/viewer believe the realism of the digital worlds. In old arcade style games like Pac-Man, Wolfenstein 3D, lighting was non-existent, and player can see the whole level or map even at huge distance (E.g., A corridor in Wolfenstein 3D). Even if expensive lighting algorithms existed, the CPUs of that era were not powerful enough to handle those lighting calculations in real time.</w:t>
+        <w:t>In computer graphics, lighting plays a vital role of making the player/viewer believe the realism of the digital worlds. In old arcade style games like Pac-Man, Wolfenstein 3D, lighting was non-existent, and player can see the whole level or map even at huge distance (E.g., A corridor</w:t>
+      </w:r>
+      <w:r>
+        <w:rPr>
+          <w14:ligatures w14:val="standard"/>
+        </w:rPr>
+        <w:t>/room</w:t>
+      </w:r>
+      <w:r>
+        <w:rPr>
+          <w14:ligatures w14:val="standard"/>
+        </w:rPr>
+        <w:t xml:space="preserve"> in Wolfenstein 3D). Even if expensive lighting algorithms existed, the CPUs of that era were not powerful enough to handle those lighting calculations in real time.</w:t>
       </w:r>
       <w:r>
         <w:rPr>
@@ -683,7 +695,23 @@
           <w:lang w:eastAsia="it-IT"/>
           <w14:ligatures w14:val="standard"/>
         </w:rPr>
-        <w:t>Predictive Rendering means the computer image result matches the scene which is used in design and simulation applications.</w:t>
+        <w:t>Predictive Rendering</w:t>
+      </w:r>
+      <w:r>
+        <w:rPr>
+          <w:szCs w:val="18"/>
+          <w:lang w:eastAsia="it-IT"/>
+          <w14:ligatures w14:val="standard"/>
+        </w:rPr>
+        <w:t>: T</w:t>
+      </w:r>
+      <w:r>
+        <w:rPr>
+          <w:szCs w:val="18"/>
+          <w:lang w:eastAsia="it-IT"/>
+          <w14:ligatures w14:val="standard"/>
+        </w:rPr>
+        <w:t>he computer image result matches the scene which is used in design and simulation applications.</w:t>
       </w:r>
     </w:p>
     <w:p>
@@ -703,7 +731,39 @@
           <w:lang w:eastAsia="it-IT"/>
           <w14:ligatures w14:val="standard"/>
         </w:rPr>
-        <w:t>Plausible Rendering where the image result is close to real world but can be bit incorrect and is used in video games and movies.</w:t>
+        <w:t>Plausible Rendering</w:t>
+      </w:r>
+      <w:r>
+        <w:rPr>
+          <w:szCs w:val="18"/>
+          <w:lang w:eastAsia="it-IT"/>
+          <w14:ligatures w14:val="standard"/>
+        </w:rPr>
+        <w:t>:</w:t>
+      </w:r>
+      <w:r>
+        <w:rPr>
+          <w:szCs w:val="18"/>
+          <w:lang w:eastAsia="it-IT"/>
+          <w14:ligatures w14:val="standard"/>
+        </w:rPr>
+        <w:t xml:space="preserve"> </w:t>
+      </w:r>
+      <w:r>
+        <w:rPr>
+          <w:szCs w:val="18"/>
+          <w:lang w:eastAsia="it-IT"/>
+          <w14:ligatures w14:val="standard"/>
+        </w:rPr>
+        <w:t>T</w:t>
+      </w:r>
+      <w:r>
+        <w:rPr>
+          <w:szCs w:val="18"/>
+          <w:lang w:eastAsia="it-IT"/>
+          <w14:ligatures w14:val="standard"/>
+        </w:rPr>
+        <w:t>he image result is close to real world but can be bit incorrect and is used in video games and movies.</w:t>
       </w:r>
     </w:p>
     <w:p>
@@ -721,7 +781,57 @@
         <w:rPr>
           <w14:ligatures w14:val="standard"/>
         </w:rPr>
-        <w:t>Visually Rich Rendering where visual richness of reality can be stylized.</w:t>
+        <w:t>Visually Rich Rendering</w:t>
+      </w:r>
+      <w:r>
+        <w:rPr>
+          <w14:ligatures w14:val="standard"/>
+        </w:rPr>
+        <w:t>: V</w:t>
+      </w:r>
+      <w:r>
+        <w:rPr>
+          <w14:ligatures w14:val="standard"/>
+        </w:rPr>
+        <w:t>isual richness of reality can be stylized.</w:t>
+      </w:r>
+    </w:p>
+    <w:p>
+      <w:pPr>
+        <w:pStyle w:val="Abstract"/>
+        <w:rPr>
+          <w14:ligatures w14:val="standard"/>
+        </w:rPr>
+      </w:pPr>
+      <w:r>
+        <w:rPr>
+          <w14:ligatures w14:val="standard"/>
+        </w:rPr>
+        <w:t>For this report,</w:t>
+      </w:r>
+      <w:r>
+        <w:rPr>
+          <w14:ligatures w14:val="standard"/>
+        </w:rPr>
+        <w:t xml:space="preserve"> the focus is on video games. So,</w:t>
+      </w:r>
+      <w:r>
+        <w:rPr>
+          <w14:ligatures w14:val="standard"/>
+        </w:rPr>
+        <w:t xml:space="preserve"> Plausible Rendering is </w:t>
+      </w:r>
+      <w:r>
+        <w:rPr>
+          <w14:ligatures w14:val="standard"/>
+        </w:rPr>
+        <w:t>sufficient</w:t>
+      </w:r>
+      <w:r>
+        <w:rPr>
+          <w14:ligatures w14:val="standard"/>
+        </w:rPr>
+        <w:t>.</w:t>
       </w:r>
     </w:p>
     <w:p>
@@ -795,7 +905,7 @@
           <w:lang w:eastAsia="it-IT"/>
           <w14:ligatures w14:val="standard"/>
         </w:rPr>
-        <w:t>. Hence, graphic programmers make use of light colour encoded in the RGB component (Red, Green, Blue) in the range of 0 to 1 for simulating the light.</w:t>
+        <w:t xml:space="preserve">. Hence, graphic programmers make use of light colour encoded in the RGB component (Red, Green, Blue) in the </w:t>
       </w:r>
       <w:r>
         <w:rPr>
@@ -803,6 +913,15 @@
           <w:lang w:eastAsia="it-IT"/>
           <w14:ligatures w14:val="standard"/>
         </w:rPr>
+        <w:lastRenderedPageBreak/>
+        <w:t>range of 0 to 1 for simulating the light.</w:t>
+      </w:r>
+      <w:r>
+        <w:rPr>
+          <w:szCs w:val="18"/>
+          <w:lang w:eastAsia="it-IT"/>
+          <w14:ligatures w14:val="standard"/>
+        </w:rPr>
         <w:t xml:space="preserve"> </w:t>
       </w:r>
       <w:r>
@@ -828,7 +947,6 @@
         <w:rPr>
           <w:noProof/>
         </w:rPr>
-        <w:lastRenderedPageBreak/>
         <w:drawing>
           <wp:inline distT="0" distB="0" distL="0" distR="0" wp14:anchorId="08165491" wp14:editId="7E850124">
             <wp:extent cx="2588820" cy="1711858"/>
@@ -884,8 +1002,8 @@
         <w:pStyle w:val="Abstract"/>
         <w:jc w:val="center"/>
         <w:rPr>
-          <w:szCs w:val="18"/>
-          <w:lang w:eastAsia="it-IT"/>
+          <w:b/>
+          <w:bCs/>
           <w14:ligatures w14:val="standard"/>
         </w:rPr>
       </w:pPr>
@@ -935,7 +1053,7 @@
           <w:lang w:eastAsia="it-IT"/>
           <w14:ligatures w14:val="standard"/>
         </w:rPr>
-        <w:t xml:space="preserve">2 </w:t>
+        <w:t>1.</w:t>
       </w:r>
       <w:r>
         <w:rPr>
@@ -945,7 +1063,7 @@
           <w:lang w:eastAsia="it-IT"/>
           <w14:ligatures w14:val="standard"/>
         </w:rPr>
-        <w:t xml:space="preserve">RELATED </w:t>
+        <w:t>2</w:t>
       </w:r>
       <w:r>
         <w:rPr>
@@ -955,103 +1073,1393 @@
           <w:lang w:eastAsia="it-IT"/>
           <w14:ligatures w14:val="standard"/>
         </w:rPr>
-        <w:t>WORK</w:t>
-      </w:r>
-    </w:p>
-    <w:p>
-      <w:pPr>
-        <w:pStyle w:val="Head2"/>
-      </w:pPr>
-      <w:r>
-        <w:t xml:space="preserve">2.1 </w:t>
-      </w:r>
-      <w:r>
-        <w:t>Lighting in old video games</w:t>
-      </w:r>
-    </w:p>
-    <w:p>
-      <w:pPr>
-        <w:pStyle w:val="Abstract"/>
-        <w:rPr>
-          <w14:ligatures w14:val="standard"/>
-        </w:rPr>
-      </w:pPr>
-      <w:r>
-        <w:rPr>
-          <w14:ligatures w14:val="standard"/>
-        </w:rPr>
-        <w:t>One of the greatest games of all time – Doom</w:t>
-      </w:r>
-      <w:r>
-        <w:rPr>
-          <w14:ligatures w14:val="standard"/>
-        </w:rPr>
-        <w:t xml:space="preserve"> and others like Heretic, Hexen</w:t>
-      </w:r>
-      <w:r>
-        <w:rPr>
-          <w14:ligatures w14:val="standard"/>
-        </w:rPr>
-        <w:t xml:space="preserve"> did show some sort of dynamic lighting although not realistic which is called Sector-based lighting. In Doom game, the world is divided into sectors which are made by connecting line segments to form a polygon. Every sector had different properties like floor, ceiling, texture and most importantly the light levels. Every sector had a light level ranging from 0-255 with 0 being dark and 255 being very bright.</w:t>
-      </w:r>
-    </w:p>
-    <w:p>
-      <w:pPr>
-        <w:pStyle w:val="Abstract"/>
-        <w:rPr>
-          <w14:ligatures w14:val="standard"/>
-        </w:rPr>
-      </w:pPr>
-      <w:r>
-        <w:rPr>
-          <w14:ligatures w14:val="standard"/>
-        </w:rPr>
-        <w:t>Lighting</w:t>
-      </w:r>
-      <w:r>
-        <w:rPr>
-          <w14:ligatures w14:val="standard"/>
-        </w:rPr>
-        <w:t xml:space="preserve"> attenuation</w:t>
-      </w:r>
-      <w:r>
-        <w:rPr>
-          <w14:ligatures w14:val="standard"/>
-        </w:rPr>
-        <w:t xml:space="preserve"> computations were done such that the light travel from one sector to its ad</w:t>
-      </w:r>
-      <w:r>
-        <w:rPr>
-          <w14:ligatures w14:val="standard"/>
-        </w:rPr>
-        <w:t>jacent sectors and based on the distance of how much it traveled, the light level of current sector will be slowly attenuated.</w:t>
-      </w:r>
-      <w:r>
-        <w:rPr>
-          <w14:ligatures w14:val="standard"/>
-        </w:rPr>
         <w:t xml:space="preserve"> </w:t>
       </w:r>
       <w:r>
         <w:rPr>
-          <w14:ligatures w14:val="standard"/>
-        </w:rPr>
-        <w:t xml:space="preserve">It did support additional light sources like lamp for doing light computation for that sector and its </w:t>
-      </w:r>
-      <w:r>
-        <w:rPr>
-          <w14:ligatures w14:val="standard"/>
-        </w:rPr>
-        <w:t>adjacent</w:t>
-      </w:r>
-      <w:r>
-        <w:rPr>
-          <w14:ligatures w14:val="standard"/>
-        </w:rPr>
-        <w:t xml:space="preserve"> ones</w:t>
-      </w:r>
-      <w:r>
-        <w:rPr>
+          <w:b/>
+          <w:bCs/>
+          <w:sz w:val="22"/>
+          <w:lang w:eastAsia="it-IT"/>
+          <w14:ligatures w14:val="standard"/>
+        </w:rPr>
+        <w:t>Radiance</w:t>
+      </w:r>
+    </w:p>
+    <w:p>
+      <w:pPr>
+        <w:pStyle w:val="Abstract"/>
+        <w:rPr>
+          <w:szCs w:val="18"/>
+          <w:lang w:eastAsia="it-IT"/>
+          <w14:ligatures w14:val="standard"/>
+        </w:rPr>
+      </w:pPr>
+      <w:r>
+        <w:rPr>
+          <w:szCs w:val="18"/>
+          <w:lang w:eastAsia="it-IT"/>
+          <w14:ligatures w14:val="standard"/>
+        </w:rPr>
+        <w:t>Radiance is used to measure the energy emitted, reflected or received by the surface of the object when looking at different angles. Shirley [1] explains that radiance is discussed across many literatures and has come up with few properties of radiance:</w:t>
+      </w:r>
+    </w:p>
+    <w:p>
+      <w:pPr>
+        <w:pStyle w:val="Abstract"/>
+        <w:numPr>
+          <w:ilvl w:val="0"/>
+          <w:numId w:val="25"/>
+        </w:numPr>
+        <w:spacing w:line="240" w:lineRule="auto"/>
+        <w:rPr>
+          <w:szCs w:val="18"/>
+          <w:lang w:eastAsia="it-IT"/>
+          <w14:ligatures w14:val="standard"/>
+        </w:rPr>
+      </w:pPr>
+      <w:r>
+        <w:rPr>
+          <w:szCs w:val="18"/>
+          <w:lang w:eastAsia="it-IT"/>
+          <w14:ligatures w14:val="standard"/>
+        </w:rPr>
+        <w:t>Radiance travel in constant straight line.</w:t>
+      </w:r>
+    </w:p>
+    <w:p>
+      <w:pPr>
+        <w:pStyle w:val="Abstract"/>
+        <w:numPr>
+          <w:ilvl w:val="0"/>
+          <w:numId w:val="25"/>
+        </w:numPr>
+        <w:spacing w:line="240" w:lineRule="auto"/>
+        <w:rPr>
+          <w:szCs w:val="18"/>
+          <w:lang w:eastAsia="it-IT"/>
+          <w14:ligatures w14:val="standard"/>
+        </w:rPr>
+      </w:pPr>
+      <w:r>
+        <w:rPr>
+          <w:szCs w:val="18"/>
+          <w:lang w:eastAsia="it-IT"/>
+          <w14:ligatures w14:val="standard"/>
+        </w:rPr>
+        <w:t>Radiance can be colours that is seen from the direction.</w:t>
+      </w:r>
+    </w:p>
+    <w:p>
+      <w:pPr>
+        <w:pStyle w:val="Abstract"/>
+        <w:numPr>
+          <w:ilvl w:val="0"/>
+          <w:numId w:val="25"/>
+        </w:numPr>
+        <w:spacing w:line="240" w:lineRule="auto"/>
+        <w:rPr>
+          <w:szCs w:val="18"/>
+          <w:lang w:eastAsia="it-IT"/>
+          <w14:ligatures w14:val="standard"/>
+        </w:rPr>
+      </w:pPr>
+      <w:r>
+        <w:rPr>
+          <w:szCs w:val="18"/>
+          <w:lang w:eastAsia="it-IT"/>
+          <w14:ligatures w14:val="standard"/>
+        </w:rPr>
+        <w:t>Camera sensors measure the moments of radiance.</w:t>
+      </w:r>
+    </w:p>
+    <w:p>
+      <w:pPr>
+        <w:pStyle w:val="Abstract"/>
+        <w:numPr>
+          <w:ilvl w:val="0"/>
+          <w:numId w:val="25"/>
+        </w:numPr>
+        <w:spacing w:line="240" w:lineRule="auto"/>
+        <w:rPr>
+          <w:szCs w:val="18"/>
+          <w:lang w:eastAsia="it-IT"/>
+          <w14:ligatures w14:val="standard"/>
+        </w:rPr>
+      </w:pPr>
+      <w:r>
+        <w:rPr>
+          <w:szCs w:val="18"/>
+          <w:lang w:eastAsia="it-IT"/>
+          <w14:ligatures w14:val="standard"/>
+        </w:rPr>
+        <w:t>All light measurements can be derived from radiance.</w:t>
+      </w:r>
+    </w:p>
+    <w:p>
+      <w:pPr>
+        <w:pStyle w:val="Abstract"/>
+        <w:rPr>
+          <w:szCs w:val="18"/>
+          <w:lang w:eastAsia="it-IT"/>
+          <w14:ligatures w14:val="standard"/>
+        </w:rPr>
+      </w:pPr>
+      <w:r>
+        <w:rPr>
+          <w:szCs w:val="18"/>
+          <w:lang w:eastAsia="it-IT"/>
+          <w14:ligatures w14:val="standard"/>
+        </w:rPr>
+        <w:t>Number 1 and 2 are similar in the sense that photons never lose any energy as they travel, but this easily violates the light attenuation law.</w:t>
+      </w:r>
+    </w:p>
+    <w:p>
+      <w:pPr>
+        <w:pStyle w:val="Abstract"/>
+        <w:rPr>
+          <w:szCs w:val="18"/>
+          <w:lang w:eastAsia="it-IT"/>
+          <w14:ligatures w14:val="standard"/>
+        </w:rPr>
+      </w:pPr>
+      <w:r>
+        <w:rPr>
+          <w:szCs w:val="18"/>
+          <w:lang w:eastAsia="it-IT"/>
+          <w14:ligatures w14:val="standard"/>
+        </w:rPr>
+        <w:t>Therefore, radiance can be defined as a function over space:</w:t>
+      </w:r>
+    </w:p>
+    <w:p>
+      <w:pPr>
+        <w:pStyle w:val="Abstract"/>
+        <w:jc w:val="center"/>
+        <w:rPr>
+          <w:i/>
+          <w:iCs/>
+          <w:szCs w:val="18"/>
+          <w:lang w:eastAsia="it-IT"/>
+          <w14:ligatures w14:val="standard"/>
+        </w:rPr>
+      </w:pPr>
+      <w:r>
+        <w:rPr>
+          <w:i/>
+          <w:iCs/>
+          <w:szCs w:val="18"/>
+          <w:lang w:eastAsia="it-IT"/>
+          <w14:ligatures w14:val="standard"/>
+        </w:rPr>
+        <w:t>Radiance = L(position, direction, wavelength, time)</w:t>
+      </w:r>
+    </w:p>
+    <w:p>
+      <w:pPr>
+        <w:pStyle w:val="Abstract"/>
+        <w:rPr>
+          <w:szCs w:val="18"/>
+          <w:lang w:eastAsia="it-IT"/>
+          <w14:ligatures w14:val="standard"/>
+        </w:rPr>
+      </w:pPr>
+      <w:r>
+        <w:rPr>
+          <w:szCs w:val="18"/>
+          <w:lang w:eastAsia="it-IT"/>
+          <w14:ligatures w14:val="standard"/>
+        </w:rPr>
+        <w:t xml:space="preserve">Where </w:t>
+      </w:r>
+      <w:r>
+        <w:rPr>
+          <w:i/>
+          <w:iCs/>
+          <w:szCs w:val="18"/>
+          <w:lang w:eastAsia="it-IT"/>
+          <w14:ligatures w14:val="standard"/>
+        </w:rPr>
+        <w:t>L</w:t>
+      </w:r>
+      <w:r>
+        <w:rPr>
+          <w:szCs w:val="18"/>
+          <w:lang w:eastAsia="it-IT"/>
+          <w14:ligatures w14:val="standard"/>
+        </w:rPr>
+        <w:t xml:space="preserve"> is the Spectral Radiance. Spectral Radiance is the emitting radiance spread across different wavelengths. In other words, it tells</w:t>
+      </w:r>
+      <w:r>
+        <w:rPr>
+          <w:szCs w:val="18"/>
+          <w:lang w:eastAsia="it-IT"/>
+          <w14:ligatures w14:val="standard"/>
+        </w:rPr>
+        <w:t xml:space="preserve"> us how much light energy is transmitted off the surface at which wavelengths.</w:t>
+      </w:r>
+    </w:p>
+    <w:p>
+      <w:pPr>
+        <w:pStyle w:val="Abstract"/>
+        <w:rPr>
+          <w:szCs w:val="18"/>
+          <w:lang w:eastAsia="it-IT"/>
+          <w14:ligatures w14:val="standard"/>
+        </w:rPr>
+      </w:pPr>
+      <w:r>
+        <w:rPr>
+          <w:szCs w:val="18"/>
+          <w:lang w:eastAsia="it-IT"/>
+          <w14:ligatures w14:val="standard"/>
+        </w:rPr>
+        <w:t>This function is adopted almost everywhere except for surfaces where reflection/refraction happens. As a result, there are two kinds of radiance:</w:t>
+      </w:r>
+    </w:p>
+    <w:p>
+      <w:pPr>
+        <w:pStyle w:val="Abstract"/>
+        <w:numPr>
+          <w:ilvl w:val="0"/>
+          <w:numId w:val="25"/>
+        </w:numPr>
+        <w:spacing w:line="240" w:lineRule="auto"/>
+        <w:rPr>
+          <w:szCs w:val="18"/>
+          <w:lang w:eastAsia="it-IT"/>
+          <w14:ligatures w14:val="standard"/>
+        </w:rPr>
+      </w:pPr>
+      <w:r>
+        <w:rPr>
+          <w:szCs w:val="18"/>
+          <w:lang w:eastAsia="it-IT"/>
+          <w14:ligatures w14:val="standard"/>
+        </w:rPr>
+        <w:t>Incoming Radiance: Incoming direction of the light of what the surface sees.</w:t>
+      </w:r>
+      <w:r>
+        <w:rPr>
+          <w:szCs w:val="18"/>
+          <w:lang w:eastAsia="it-IT"/>
+          <w14:ligatures w14:val="standard"/>
+        </w:rPr>
+        <w:t xml:space="preserve"> </w:t>
+      </w:r>
+    </w:p>
+    <w:p>
+      <w:pPr>
+        <w:pStyle w:val="Abstract"/>
+        <w:numPr>
+          <w:ilvl w:val="0"/>
+          <w:numId w:val="25"/>
+        </w:numPr>
+        <w:spacing w:line="240" w:lineRule="auto"/>
+        <w:rPr>
+          <w:szCs w:val="18"/>
+          <w:lang w:eastAsia="it-IT"/>
+          <w14:ligatures w14:val="standard"/>
+        </w:rPr>
+      </w:pPr>
+      <w:r>
+        <w:rPr>
+          <w:szCs w:val="18"/>
+          <w:lang w:eastAsia="it-IT"/>
+          <w14:ligatures w14:val="standard"/>
+        </w:rPr>
+        <w:t>Outgoing Radiance: Direction that the camera/eye sees when looking at the surface.</w:t>
+      </w:r>
+    </w:p>
+    <w:p>
+      <w:pPr>
+        <w:pStyle w:val="Abstract"/>
+        <w:spacing w:line="240" w:lineRule="auto"/>
+        <w:ind w:left="720"/>
+        <w:rPr>
+          <w:szCs w:val="18"/>
+          <w:lang w:eastAsia="it-IT"/>
+          <w14:ligatures w14:val="standard"/>
+        </w:rPr>
+      </w:pPr>
+    </w:p>
+    <w:p>
+      <w:pPr>
+        <w:pStyle w:val="Abstract"/>
+        <w:rPr>
+          <w:b/>
+          <w:bCs/>
+          <w:sz w:val="22"/>
+          <w:lang w:eastAsia="it-IT"/>
+          <w14:ligatures w14:val="standard"/>
+        </w:rPr>
+      </w:pPr>
+      <w:r>
+        <w:rPr>
+          <w:b/>
+          <w:bCs/>
+          <w:sz w:val="22"/>
+          <w:lang w:eastAsia="it-IT"/>
+          <w14:ligatures w14:val="standard"/>
+        </w:rPr>
+        <w:t>1.</w:t>
+      </w:r>
+      <w:r>
+        <w:rPr>
+          <w:b/>
+          <w:bCs/>
+          <w:sz w:val="22"/>
+          <w:lang w:eastAsia="it-IT"/>
+          <w14:ligatures w14:val="standard"/>
+        </w:rPr>
+        <w:t>3</w:t>
+      </w:r>
+      <w:r>
+        <w:rPr>
+          <w:b/>
+          <w:bCs/>
+          <w:sz w:val="22"/>
+          <w:lang w:eastAsia="it-IT"/>
+          <w14:ligatures w14:val="standard"/>
+        </w:rPr>
+        <w:t xml:space="preserve"> </w:t>
+      </w:r>
+      <w:r>
+        <w:rPr>
+          <w:b/>
+          <w:bCs/>
+          <w:sz w:val="22"/>
+          <w:lang w:eastAsia="it-IT"/>
+          <w14:ligatures w14:val="standard"/>
+        </w:rPr>
+        <w:t>Irr</w:t>
+      </w:r>
+      <w:r>
+        <w:rPr>
+          <w:b/>
+          <w:bCs/>
+          <w:sz w:val="22"/>
+          <w:lang w:eastAsia="it-IT"/>
+          <w14:ligatures w14:val="standard"/>
+        </w:rPr>
+        <w:t>adiance</w:t>
+      </w:r>
+    </w:p>
+    <w:p>
+      <w:pPr>
+        <w:pStyle w:val="Abstract"/>
+        <w:rPr>
+          <w:szCs w:val="18"/>
+          <w:lang w:eastAsia="it-IT"/>
+          <w14:ligatures w14:val="standard"/>
+        </w:rPr>
+      </w:pPr>
+      <w:r>
+        <w:rPr>
+          <w:szCs w:val="18"/>
+          <w:lang w:eastAsia="it-IT"/>
+          <w14:ligatures w14:val="standard"/>
+        </w:rPr>
+        <w:t>The continuous sum of all radiance is called Irradiance at point x. The integral or constant function is denoted as H which is the density of light coming from all directions landing on a surface.</w:t>
+      </w:r>
+      <w:r>
+        <w:rPr>
+          <w:szCs w:val="18"/>
+          <w:lang w:eastAsia="it-IT"/>
+          <w14:ligatures w14:val="standard"/>
+        </w:rPr>
+        <w:t xml:space="preserve"> </w:t>
+      </w:r>
+    </w:p>
+    <w:p>
+      <w:pPr>
+        <w:pStyle w:val="Abstract"/>
+        <w:rPr>
+          <w:szCs w:val="18"/>
+          <w:lang w:eastAsia="it-IT"/>
+          <w14:ligatures w14:val="standard"/>
+        </w:rPr>
+      </w:pPr>
+    </w:p>
+    <w:p>
+      <w:pPr>
+        <w:pStyle w:val="Abstract"/>
+        <w:rPr>
+          <w:szCs w:val="18"/>
+          <w:lang w:eastAsia="it-IT"/>
+          <w14:ligatures w14:val="standard"/>
+        </w:rPr>
+      </w:pPr>
+      <w:r>
+        <w:rPr>
+          <w:szCs w:val="18"/>
+          <w:lang w:eastAsia="it-IT"/>
+          <w14:ligatures w14:val="standard"/>
+        </w:rPr>
+        <w:t>The irradiance equation</w:t>
+      </w:r>
+      <w:r>
+        <w:rPr>
+          <w:szCs w:val="18"/>
+          <w:lang w:eastAsia="it-IT"/>
+          <w14:ligatures w14:val="standard"/>
+        </w:rPr>
+        <w:t xml:space="preserve"> for incoming radiance</w:t>
+      </w:r>
+      <w:r>
+        <w:rPr>
+          <w:szCs w:val="18"/>
+          <w:lang w:eastAsia="it-IT"/>
+          <w14:ligatures w14:val="standard"/>
+        </w:rPr>
+        <w:t xml:space="preserve"> is given as:</w:t>
+      </w:r>
+    </w:p>
+    <w:p>
+      <w:pPr>
+        <w:pStyle w:val="Abstract"/>
+        <w:jc w:val="center"/>
+        <w:rPr>
+          <w:szCs w:val="18"/>
+          <w:lang w:eastAsia="it-IT"/>
+          <w14:ligatures w14:val="standard"/>
+        </w:rPr>
+      </w:pPr>
+      <m:oMathPara>
+        <m:oMath>
+          <m:r>
+            <w:rPr>
+              <w:rFonts w:ascii="Cambria Math" w:hAnsi="Cambria Math"/>
+              <w:szCs w:val="18"/>
+              <w:lang w:eastAsia="it-IT"/>
+              <w14:ligatures w14:val="standard"/>
+            </w:rPr>
+            <m:t>H</m:t>
+          </m:r>
+          <m:d>
+            <m:dPr>
+              <m:ctrlPr>
+                <w:rPr>
+                  <w:rFonts w:ascii="Cambria Math" w:hAnsi="Cambria Math"/>
+                  <w:i/>
+                  <w:szCs w:val="18"/>
+                  <w:lang w:eastAsia="it-IT"/>
+                  <w14:ligatures w14:val="standard"/>
+                </w:rPr>
+              </m:ctrlPr>
+            </m:dPr>
+            <m:e>
+              <m:r>
+                <w:rPr>
+                  <w:rFonts w:ascii="Cambria Math" w:hAnsi="Cambria Math"/>
+                  <w:szCs w:val="18"/>
+                  <w:lang w:eastAsia="it-IT"/>
+                  <w14:ligatures w14:val="standard"/>
+                </w:rPr>
+                <m:t>x, λ</m:t>
+              </m:r>
+            </m:e>
+          </m:d>
+          <m:r>
+            <w:rPr>
+              <w:rFonts w:ascii="Cambria Math" w:hAnsi="Cambria Math"/>
+              <w:szCs w:val="18"/>
+              <w:lang w:eastAsia="it-IT"/>
+              <w14:ligatures w14:val="standard"/>
+            </w:rPr>
+            <m:t xml:space="preserve">= </m:t>
+          </m:r>
+          <m:nary>
+            <m:naryPr>
+              <m:limLoc m:val="subSup"/>
+              <m:ctrlPr>
+                <w:rPr>
+                  <w:rFonts w:ascii="Cambria Math" w:hAnsi="Cambria Math"/>
+                  <w:i/>
+                  <w:szCs w:val="18"/>
+                  <w:lang w:eastAsia="it-IT"/>
+                  <w14:ligatures w14:val="standard"/>
+                </w:rPr>
+              </m:ctrlPr>
+            </m:naryPr>
+            <m:sub>
+              <m:r>
+                <w:rPr>
+                  <w:rFonts w:ascii="Cambria Math" w:hAnsi="Cambria Math"/>
+                  <w:szCs w:val="18"/>
+                  <w:lang w:eastAsia="it-IT"/>
+                  <w14:ligatures w14:val="standard"/>
+                </w:rPr>
+                <m:t>ω</m:t>
+              </m:r>
+              <m:r>
+                <w:rPr>
+                  <w:rFonts w:ascii="Cambria Math" w:hAnsi="Cambria Math"/>
+                  <w:szCs w:val="18"/>
+                  <w:lang w:eastAsia="it-IT"/>
+                  <w14:ligatures w14:val="standard"/>
+                </w:rPr>
+                <m:t xml:space="preserve"> in</m:t>
+              </m:r>
+            </m:sub>
+            <m:sup>
+              <m:r>
+                <w:rPr>
+                  <w:rFonts w:ascii="Cambria Math" w:hAnsi="Cambria Math"/>
+                  <w:szCs w:val="18"/>
+                  <w:lang w:eastAsia="it-IT"/>
+                  <w14:ligatures w14:val="standard"/>
+                </w:rPr>
+                <m:t xml:space="preserve"> </m:t>
+              </m:r>
+            </m:sup>
+            <m:e>
+              <m:r>
+                <w:rPr>
+                  <w:rFonts w:ascii="Cambria Math" w:hAnsi="Cambria Math"/>
+                  <w:szCs w:val="18"/>
+                  <w:lang w:eastAsia="it-IT"/>
+                  <w14:ligatures w14:val="standard"/>
+                </w:rPr>
+                <m:t xml:space="preserve">L(x, </m:t>
+              </m:r>
+              <m:r>
+                <w:rPr>
+                  <w:rFonts w:ascii="Cambria Math" w:hAnsi="Cambria Math"/>
+                  <w:szCs w:val="18"/>
+                  <w:lang w:eastAsia="it-IT"/>
+                  <w14:ligatures w14:val="standard"/>
+                </w:rPr>
+                <m:t xml:space="preserve">ω, </m:t>
+              </m:r>
+            </m:e>
+          </m:nary>
+          <m:r>
+            <w:rPr>
+              <w:rFonts w:ascii="Cambria Math" w:hAnsi="Cambria Math"/>
+              <w:szCs w:val="18"/>
+              <w:lang w:eastAsia="it-IT"/>
+              <w14:ligatures w14:val="standard"/>
+            </w:rPr>
+            <m:t>λ</m:t>
+          </m:r>
+          <m:r>
+            <w:rPr>
+              <w:rFonts w:ascii="Cambria Math" w:hAnsi="Cambria Math"/>
+              <w:szCs w:val="18"/>
+              <w:lang w:eastAsia="it-IT"/>
+              <w14:ligatures w14:val="standard"/>
+            </w:rPr>
+            <m:t>)</m:t>
+          </m:r>
+          <m:func>
+            <m:funcPr>
+              <m:ctrlPr>
+                <w:rPr>
+                  <w:rFonts w:ascii="Cambria Math" w:hAnsi="Cambria Math"/>
+                  <w:i/>
+                  <w:szCs w:val="18"/>
+                  <w:lang w:eastAsia="it-IT"/>
+                  <w14:ligatures w14:val="standard"/>
+                </w:rPr>
+              </m:ctrlPr>
+            </m:funcPr>
+            <m:fName>
+              <m:r>
+                <m:rPr>
+                  <m:sty m:val="p"/>
+                </m:rPr>
+                <w:rPr>
+                  <w:rFonts w:ascii="Cambria Math" w:hAnsi="Cambria Math"/>
+                  <w:szCs w:val="18"/>
+                  <w:lang w:eastAsia="it-IT"/>
+                  <w14:ligatures w14:val="standard"/>
+                </w:rPr>
+                <m:t>cos</m:t>
+              </m:r>
+            </m:fName>
+            <m:e>
+              <m:r>
+                <w:rPr>
+                  <w:rFonts w:ascii="Cambria Math" w:hAnsi="Cambria Math"/>
+                  <w:szCs w:val="18"/>
+                  <w:lang w:eastAsia="it-IT"/>
+                  <w14:ligatures w14:val="standard"/>
+                </w:rPr>
+                <m:t>θ</m:t>
+              </m:r>
+              <m:r>
+                <w:rPr>
+                  <w:rFonts w:ascii="Cambria Math" w:hAnsi="Cambria Math"/>
+                  <w:szCs w:val="18"/>
+                  <w:lang w:eastAsia="it-IT"/>
+                  <w14:ligatures w14:val="standard"/>
+                </w:rPr>
+                <m:t xml:space="preserve"> </m:t>
+              </m:r>
+            </m:e>
+          </m:func>
+          <m:r>
+            <m:rPr>
+              <m:sty m:val="p"/>
+            </m:rPr>
+            <w:rPr>
+              <w:rFonts w:ascii="Cambria Math" w:hAnsi="Cambria Math"/>
+              <w:szCs w:val="18"/>
+              <w:lang w:eastAsia="it-IT"/>
+              <w14:ligatures w14:val="standard"/>
+            </w:rPr>
+            <m:t>d</m:t>
+          </m:r>
+          <m:r>
+            <w:rPr>
+              <w:rFonts w:ascii="Cambria Math" w:hAnsi="Cambria Math"/>
+              <w:szCs w:val="18"/>
+              <w:lang w:eastAsia="it-IT"/>
+              <w14:ligatures w14:val="standard"/>
+            </w:rPr>
+            <m:t>ω</m:t>
+          </m:r>
+        </m:oMath>
+      </m:oMathPara>
+    </w:p>
+    <w:p>
+      <w:pPr>
+        <w:pStyle w:val="Abstract"/>
+        <w:rPr>
+          <w:szCs w:val="18"/>
+          <w:lang w:eastAsia="it-IT"/>
+          <w14:ligatures w14:val="standard"/>
+        </w:rPr>
+      </w:pPr>
+      <w:r>
+        <w:rPr>
+          <w:szCs w:val="18"/>
+          <w:lang w:eastAsia="it-IT"/>
+          <w14:ligatures w14:val="standard"/>
+        </w:rPr>
+        <w:t xml:space="preserve">Here, </w:t>
+      </w:r>
+      <w:r>
+        <w:rPr>
+          <w:i/>
+          <w:iCs/>
+          <w:szCs w:val="18"/>
+          <w:lang w:eastAsia="it-IT"/>
+          <w14:ligatures w14:val="standard"/>
+        </w:rPr>
+        <w:t>ω</w:t>
+      </w:r>
+      <w:r>
+        <w:rPr>
+          <w:szCs w:val="18"/>
+          <w:lang w:eastAsia="it-IT"/>
+          <w14:ligatures w14:val="standard"/>
+        </w:rPr>
+        <w:t xml:space="preserve"> is the incoming light direction and </w:t>
+      </w:r>
+      <w:r>
+        <w:rPr>
+          <w:i/>
+          <w:iCs/>
+          <w:szCs w:val="18"/>
+          <w:lang w:eastAsia="it-IT"/>
+          <w14:ligatures w14:val="standard"/>
+        </w:rPr>
+        <w:t>θ</w:t>
+      </w:r>
+      <w:r>
+        <w:rPr>
+          <w:szCs w:val="18"/>
+          <w:lang w:eastAsia="it-IT"/>
+          <w14:ligatures w14:val="standard"/>
+        </w:rPr>
+        <w:t xml:space="preserve"> is the angle or dot product between surface normal and light direction.</w:t>
+      </w:r>
+    </w:p>
+    <w:p>
+      <w:pPr>
+        <w:pStyle w:val="Abstract"/>
+        <w:rPr>
+          <w:szCs w:val="18"/>
+          <w:lang w:eastAsia="it-IT"/>
+          <w14:ligatures w14:val="standard"/>
+        </w:rPr>
+      </w:pPr>
+      <w:r>
+        <w:rPr>
+          <w:szCs w:val="18"/>
+          <w:lang w:eastAsia="it-IT"/>
+          <w14:ligatures w14:val="standard"/>
+        </w:rPr>
+        <w:t>The integral function is the same for outgoing radiance:</w:t>
+      </w:r>
+    </w:p>
+    <w:p>
+      <w:pPr>
+        <w:pStyle w:val="Abstract"/>
+        <w:jc w:val="center"/>
+        <w:rPr>
+          <w:szCs w:val="18"/>
+          <w:lang w:eastAsia="it-IT"/>
+          <w14:ligatures w14:val="standard"/>
+        </w:rPr>
+      </w:pPr>
+      <m:oMathPara>
+        <m:oMath>
+          <m:r>
+            <w:rPr>
+              <w:rFonts w:ascii="Cambria Math" w:hAnsi="Cambria Math"/>
+              <w:szCs w:val="18"/>
+              <w:lang w:eastAsia="it-IT"/>
+              <w14:ligatures w14:val="standard"/>
+            </w:rPr>
+            <m:t>H</m:t>
+          </m:r>
+          <m:d>
+            <m:dPr>
+              <m:ctrlPr>
+                <w:rPr>
+                  <w:rFonts w:ascii="Cambria Math" w:hAnsi="Cambria Math"/>
+                  <w:i/>
+                  <w:szCs w:val="18"/>
+                  <w:lang w:eastAsia="it-IT"/>
+                  <w14:ligatures w14:val="standard"/>
+                </w:rPr>
+              </m:ctrlPr>
+            </m:dPr>
+            <m:e>
+              <m:r>
+                <w:rPr>
+                  <w:rFonts w:ascii="Cambria Math" w:hAnsi="Cambria Math"/>
+                  <w:szCs w:val="18"/>
+                  <w:lang w:eastAsia="it-IT"/>
+                  <w14:ligatures w14:val="standard"/>
+                </w:rPr>
+                <m:t>x, λ</m:t>
+              </m:r>
+            </m:e>
+          </m:d>
+          <m:r>
+            <w:rPr>
+              <w:rFonts w:ascii="Cambria Math" w:hAnsi="Cambria Math"/>
+              <w:szCs w:val="18"/>
+              <w:lang w:eastAsia="it-IT"/>
+              <w14:ligatures w14:val="standard"/>
+            </w:rPr>
+            <m:t xml:space="preserve">= </m:t>
+          </m:r>
+          <m:nary>
+            <m:naryPr>
+              <m:limLoc m:val="subSup"/>
+              <m:ctrlPr>
+                <w:rPr>
+                  <w:rFonts w:ascii="Cambria Math" w:hAnsi="Cambria Math"/>
+                  <w:i/>
+                  <w:szCs w:val="18"/>
+                  <w:lang w:eastAsia="it-IT"/>
+                  <w14:ligatures w14:val="standard"/>
+                </w:rPr>
+              </m:ctrlPr>
+            </m:naryPr>
+            <m:sub>
+              <m:r>
+                <w:rPr>
+                  <w:rFonts w:ascii="Cambria Math" w:hAnsi="Cambria Math"/>
+                  <w:szCs w:val="18"/>
+                  <w:lang w:eastAsia="it-IT"/>
+                  <w14:ligatures w14:val="standard"/>
+                </w:rPr>
+                <m:t xml:space="preserve">ω </m:t>
+              </m:r>
+              <m:r>
+                <w:rPr>
+                  <w:rFonts w:ascii="Cambria Math" w:hAnsi="Cambria Math"/>
+                  <w:szCs w:val="18"/>
+                  <w:lang w:eastAsia="it-IT"/>
+                  <w14:ligatures w14:val="standard"/>
+                </w:rPr>
+                <m:t>out</m:t>
+              </m:r>
+            </m:sub>
+            <m:sup>
+              <m:r>
+                <w:rPr>
+                  <w:rFonts w:ascii="Cambria Math" w:hAnsi="Cambria Math"/>
+                  <w:szCs w:val="18"/>
+                  <w:lang w:eastAsia="it-IT"/>
+                  <w14:ligatures w14:val="standard"/>
+                </w:rPr>
+                <m:t xml:space="preserve"> </m:t>
+              </m:r>
+            </m:sup>
+            <m:e>
+              <m:r>
+                <w:rPr>
+                  <w:rFonts w:ascii="Cambria Math" w:hAnsi="Cambria Math"/>
+                  <w:szCs w:val="18"/>
+                  <w:lang w:eastAsia="it-IT"/>
+                  <w14:ligatures w14:val="standard"/>
+                </w:rPr>
+                <m:t xml:space="preserve">L(x, ω, </m:t>
+              </m:r>
+            </m:e>
+          </m:nary>
+          <m:r>
+            <w:rPr>
+              <w:rFonts w:ascii="Cambria Math" w:hAnsi="Cambria Math"/>
+              <w:szCs w:val="18"/>
+              <w:lang w:eastAsia="it-IT"/>
+              <w14:ligatures w14:val="standard"/>
+            </w:rPr>
+            <m:t>λ)</m:t>
+          </m:r>
+          <m:func>
+            <m:funcPr>
+              <m:ctrlPr>
+                <w:rPr>
+                  <w:rFonts w:ascii="Cambria Math" w:hAnsi="Cambria Math"/>
+                  <w:i/>
+                  <w:szCs w:val="18"/>
+                  <w:lang w:eastAsia="it-IT"/>
+                  <w14:ligatures w14:val="standard"/>
+                </w:rPr>
+              </m:ctrlPr>
+            </m:funcPr>
+            <m:fName>
+              <m:r>
+                <m:rPr>
+                  <m:sty m:val="p"/>
+                </m:rPr>
+                <w:rPr>
+                  <w:rFonts w:ascii="Cambria Math" w:hAnsi="Cambria Math"/>
+                  <w:szCs w:val="18"/>
+                  <w:lang w:eastAsia="it-IT"/>
+                  <w14:ligatures w14:val="standard"/>
+                </w:rPr>
+                <m:t>cos</m:t>
+              </m:r>
+            </m:fName>
+            <m:e>
+              <m:r>
+                <w:rPr>
+                  <w:rFonts w:ascii="Cambria Math" w:hAnsi="Cambria Math"/>
+                  <w:szCs w:val="18"/>
+                  <w:lang w:eastAsia="it-IT"/>
+                  <w14:ligatures w14:val="standard"/>
+                </w:rPr>
+                <m:t>θ</m:t>
+              </m:r>
+              <m:r>
+                <w:rPr>
+                  <w:rFonts w:ascii="Cambria Math" w:hAnsi="Cambria Math"/>
+                  <w:szCs w:val="18"/>
+                  <w:lang w:eastAsia="it-IT"/>
+                  <w14:ligatures w14:val="standard"/>
+                </w:rPr>
+                <m:t xml:space="preserve"> </m:t>
+              </m:r>
+            </m:e>
+          </m:func>
+          <m:r>
+            <m:rPr>
+              <m:sty m:val="p"/>
+            </m:rPr>
+            <w:rPr>
+              <w:rFonts w:ascii="Cambria Math" w:hAnsi="Cambria Math"/>
+              <w:szCs w:val="18"/>
+              <w:lang w:eastAsia="it-IT"/>
+              <w14:ligatures w14:val="standard"/>
+            </w:rPr>
+            <m:t>d</m:t>
+          </m:r>
+          <m:r>
+            <w:rPr>
+              <w:rFonts w:ascii="Cambria Math" w:hAnsi="Cambria Math"/>
+              <w:szCs w:val="18"/>
+              <w:lang w:eastAsia="it-IT"/>
+              <w14:ligatures w14:val="standard"/>
+            </w:rPr>
+            <m:t>ω</m:t>
+          </m:r>
+        </m:oMath>
+      </m:oMathPara>
+    </w:p>
+    <w:p>
+      <w:pPr>
+        <w:pStyle w:val="Abstract"/>
+        <w:rPr>
+          <w:b/>
+          <w:bCs/>
+          <w:szCs w:val="18"/>
+          <w:lang w:eastAsia="it-IT"/>
+          <w14:ligatures w14:val="standard"/>
+        </w:rPr>
+      </w:pPr>
+    </w:p>
+    <w:p>
+      <w:pPr>
+        <w:pStyle w:val="Abstract"/>
+        <w:rPr>
+          <w:b/>
+          <w:bCs/>
+          <w:sz w:val="22"/>
+          <w:lang w:eastAsia="it-IT"/>
+          <w14:ligatures w14:val="standard"/>
+        </w:rPr>
+      </w:pPr>
+      <w:r>
+        <w:rPr>
+          <w:b/>
+          <w:bCs/>
+          <w:sz w:val="22"/>
+          <w:lang w:eastAsia="it-IT"/>
+          <w14:ligatures w14:val="standard"/>
+        </w:rPr>
+        <w:t>1.</w:t>
+      </w:r>
+      <w:r>
+        <w:rPr>
+          <w:b/>
+          <w:bCs/>
+          <w:sz w:val="22"/>
+          <w:lang w:eastAsia="it-IT"/>
+          <w14:ligatures w14:val="standard"/>
+        </w:rPr>
+        <w:t>4</w:t>
+      </w:r>
+      <w:r>
+        <w:rPr>
+          <w:b/>
+          <w:bCs/>
+          <w:sz w:val="22"/>
+          <w:lang w:eastAsia="it-IT"/>
+          <w14:ligatures w14:val="standard"/>
+        </w:rPr>
+        <w:t xml:space="preserve"> </w:t>
+      </w:r>
+      <w:r>
+        <w:rPr>
+          <w:b/>
+          <w:bCs/>
+          <w:sz w:val="22"/>
+          <w:lang w:eastAsia="it-IT"/>
+          <w14:ligatures w14:val="standard"/>
+        </w:rPr>
+        <w:t>Lambertian Surface</w:t>
+      </w:r>
+    </w:p>
+    <w:p>
+      <w:pPr>
+        <w:pStyle w:val="Abstract"/>
+        <w:rPr>
+          <w:szCs w:val="18"/>
+          <w:lang w:eastAsia="it-IT"/>
+          <w14:ligatures w14:val="standard"/>
+        </w:rPr>
+      </w:pPr>
+      <w:r>
+        <w:rPr>
+          <w:szCs w:val="18"/>
+          <w:lang w:eastAsia="it-IT"/>
+          <w14:ligatures w14:val="standard"/>
+        </w:rPr>
+        <w:t xml:space="preserve">A </w:t>
+      </w:r>
+      <w:r>
+        <w:rPr>
+          <w:i/>
+          <w:iCs/>
+          <w:szCs w:val="18"/>
+          <w:lang w:eastAsia="it-IT"/>
+          <w14:ligatures w14:val="standard"/>
+        </w:rPr>
+        <w:t>matte</w:t>
+      </w:r>
+      <w:r>
+        <w:rPr>
+          <w:szCs w:val="18"/>
+          <w:lang w:eastAsia="it-IT"/>
+          <w14:ligatures w14:val="standard"/>
+        </w:rPr>
+        <w:t xml:space="preserve"> is a surface that is not reflective or shiny and most of the surfaces are </w:t>
+      </w:r>
+      <w:r>
+        <w:rPr>
+          <w:i/>
+          <w:iCs/>
+          <w:szCs w:val="18"/>
+          <w:lang w:eastAsia="it-IT"/>
+          <w14:ligatures w14:val="standard"/>
+        </w:rPr>
+        <w:t>matte</w:t>
+      </w:r>
+      <w:r>
+        <w:rPr>
+          <w:szCs w:val="18"/>
+          <w:lang w:eastAsia="it-IT"/>
+          <w14:ligatures w14:val="standard"/>
+        </w:rPr>
+        <w:t xml:space="preserve">. They are usually common in computer graphics and are made with the help of </w:t>
+      </w:r>
+      <w:r>
+        <w:rPr>
+          <w:i/>
+          <w:iCs/>
+          <w:szCs w:val="18"/>
+          <w:lang w:eastAsia="it-IT"/>
+          <w14:ligatures w14:val="standard"/>
+        </w:rPr>
+        <w:t>Lambertian Surface</w:t>
+      </w:r>
+      <w:r>
+        <w:rPr>
+          <w:szCs w:val="18"/>
+          <w:lang w:eastAsia="it-IT"/>
+          <w14:ligatures w14:val="standard"/>
+        </w:rPr>
+        <w:t xml:space="preserve"> principles. </w:t>
+      </w:r>
+    </w:p>
+    <w:p>
+      <w:pPr>
+        <w:pStyle w:val="Abstract"/>
+        <w:rPr>
+          <w:szCs w:val="18"/>
+          <w:lang w:eastAsia="it-IT"/>
+          <w14:ligatures w14:val="standard"/>
+        </w:rPr>
+      </w:pPr>
+      <w:r>
+        <w:rPr>
+          <w:szCs w:val="18"/>
+          <w:lang w:eastAsia="it-IT"/>
+          <w14:ligatures w14:val="standard"/>
+        </w:rPr>
+        <w:t xml:space="preserve">The basic property of a </w:t>
+      </w:r>
+      <w:r>
+        <w:rPr>
+          <w:i/>
+          <w:iCs/>
+          <w:szCs w:val="18"/>
+          <w:lang w:eastAsia="it-IT"/>
+          <w14:ligatures w14:val="standard"/>
+        </w:rPr>
+        <w:t>Lambertian Surface</w:t>
+      </w:r>
+      <w:r>
+        <w:rPr>
+          <w:i/>
+          <w:iCs/>
+          <w:szCs w:val="18"/>
+          <w:lang w:eastAsia="it-IT"/>
+          <w14:ligatures w14:val="standard"/>
+        </w:rPr>
+        <w:t xml:space="preserve"> </w:t>
+      </w:r>
+      <w:r>
+        <w:rPr>
+          <w:szCs w:val="18"/>
+          <w:lang w:eastAsia="it-IT"/>
+          <w14:ligatures w14:val="standard"/>
+        </w:rPr>
+        <w:t xml:space="preserve">is that the </w:t>
+      </w:r>
+      <w:r>
+        <w:rPr>
+          <w:szCs w:val="18"/>
+          <w:lang w:eastAsia="it-IT"/>
+          <w14:ligatures w14:val="standard"/>
+        </w:rPr>
+        <w:t xml:space="preserve">brightness of a surface to the camera/eye is same regardless of the angle of view. The surface normal are isotropic or evenly distributed. </w:t>
+      </w:r>
+    </w:p>
+    <w:p>
+      <w:pPr>
+        <w:pStyle w:val="Abstract"/>
+        <w:rPr>
+          <w:szCs w:val="18"/>
+          <w:lang w:eastAsia="it-IT"/>
+          <w14:ligatures w14:val="standard"/>
+        </w:rPr>
+      </w:pPr>
+      <w:r>
+        <w:rPr>
+          <w:szCs w:val="18"/>
+          <w:lang w:eastAsia="it-IT"/>
+          <w14:ligatures w14:val="standard"/>
+        </w:rPr>
+        <w:t>The Lambertian diffuse reflectance is the most used in computer graphics due its easy formula:</w:t>
+      </w:r>
+    </w:p>
+    <w:p>
+      <w:pPr>
+        <w:pStyle w:val="Abstract"/>
+        <w:rPr>
+          <w:rFonts w:eastAsiaTheme="minorEastAsia"/>
+          <w:szCs w:val="18"/>
+          <w:lang w:eastAsia="it-IT"/>
+          <w14:ligatures w14:val="standard"/>
+        </w:rPr>
+      </w:pPr>
+      <m:oMathPara>
+        <m:oMath>
+          <m:r>
+            <w:rPr>
+              <w:rFonts w:ascii="Cambria Math" w:hAnsi="Cambria Math"/>
+              <w:szCs w:val="18"/>
+              <w:lang w:eastAsia="it-IT"/>
+              <w14:ligatures w14:val="standard"/>
+            </w:rPr>
+            <m:t>L</m:t>
+          </m:r>
+          <m:d>
+            <m:dPr>
+              <m:ctrlPr>
+                <w:rPr>
+                  <w:rFonts w:ascii="Cambria Math" w:hAnsi="Cambria Math"/>
+                  <w:i/>
+                  <w:szCs w:val="18"/>
+                  <w:lang w:eastAsia="it-IT"/>
+                  <w14:ligatures w14:val="standard"/>
+                </w:rPr>
+              </m:ctrlPr>
+            </m:dPr>
+            <m:e>
+              <m:r>
+                <w:rPr>
+                  <w:rFonts w:ascii="Cambria Math" w:hAnsi="Cambria Math"/>
+                  <w:szCs w:val="18"/>
+                  <w:lang w:eastAsia="it-IT"/>
+                  <w14:ligatures w14:val="standard"/>
+                </w:rPr>
+                <m:t>λ</m:t>
+              </m:r>
+            </m:e>
+          </m:d>
+          <m:r>
+            <w:rPr>
+              <w:rFonts w:ascii="Cambria Math" w:hAnsi="Cambria Math"/>
+              <w:szCs w:val="18"/>
+              <w:lang w:eastAsia="it-IT"/>
+              <w14:ligatures w14:val="standard"/>
+            </w:rPr>
+            <m:t>=</m:t>
+          </m:r>
+          <m:f>
+            <m:fPr>
+              <m:ctrlPr>
+                <w:rPr>
+                  <w:rFonts w:ascii="Cambria Math" w:hAnsi="Cambria Math"/>
+                  <w:i/>
+                  <w:szCs w:val="18"/>
+                  <w:lang w:eastAsia="it-IT"/>
+                  <w14:ligatures w14:val="standard"/>
+                </w:rPr>
+              </m:ctrlPr>
+            </m:fPr>
+            <m:num>
+              <m:r>
+                <w:rPr>
+                  <w:rFonts w:ascii="Cambria Math" w:hAnsi="Cambria Math"/>
+                  <w:szCs w:val="18"/>
+                  <w:lang w:eastAsia="it-IT"/>
+                  <w14:ligatures w14:val="standard"/>
+                </w:rPr>
+                <m:t>1</m:t>
+              </m:r>
+            </m:num>
+            <m:den>
+              <m:r>
+                <w:rPr>
+                  <w:rFonts w:ascii="Cambria Math" w:hAnsi="Cambria Math"/>
+                  <w:szCs w:val="18"/>
+                  <w:lang w:eastAsia="it-IT"/>
+                  <w14:ligatures w14:val="standard"/>
+                </w:rPr>
+                <m:t>π</m:t>
+              </m:r>
+            </m:den>
+          </m:f>
+          <m:r>
+            <w:rPr>
+              <w:rFonts w:ascii="Cambria Math" w:hAnsi="Cambria Math"/>
+              <w:szCs w:val="18"/>
+              <w:lang w:eastAsia="it-IT"/>
+              <w14:ligatures w14:val="standard"/>
+            </w:rPr>
+            <m:t>E=</m:t>
+          </m:r>
+          <m:f>
+            <m:fPr>
+              <m:ctrlPr>
+                <w:rPr>
+                  <w:rFonts w:ascii="Cambria Math" w:hAnsi="Cambria Math"/>
+                  <w:i/>
+                  <w:szCs w:val="18"/>
+                  <w:lang w:eastAsia="it-IT"/>
+                  <w14:ligatures w14:val="standard"/>
+                </w:rPr>
+              </m:ctrlPr>
+            </m:fPr>
+            <m:num>
+              <m:r>
+                <w:rPr>
+                  <w:rFonts w:ascii="Cambria Math" w:hAnsi="Cambria Math"/>
+                  <w:szCs w:val="18"/>
+                  <w:lang w:eastAsia="it-IT"/>
+                  <w14:ligatures w14:val="standard"/>
+                </w:rPr>
+                <m:t>C</m:t>
+              </m:r>
+              <m:d>
+                <m:dPr>
+                  <m:ctrlPr>
+                    <w:rPr>
+                      <w:rFonts w:ascii="Cambria Math" w:hAnsi="Cambria Math"/>
+                      <w:i/>
+                      <w:szCs w:val="18"/>
+                      <w:lang w:eastAsia="it-IT"/>
+                      <w14:ligatures w14:val="standard"/>
+                    </w:rPr>
+                  </m:ctrlPr>
+                </m:dPr>
+                <m:e>
+                  <m:r>
+                    <w:rPr>
+                      <w:rFonts w:ascii="Cambria Math" w:hAnsi="Cambria Math"/>
+                      <w:szCs w:val="18"/>
+                      <w:lang w:eastAsia="it-IT"/>
+                      <w14:ligatures w14:val="standard"/>
+                    </w:rPr>
+                    <m:t>λ</m:t>
+                  </m:r>
+                </m:e>
+              </m:d>
+            </m:num>
+            <m:den>
+              <m:r>
+                <w:rPr>
+                  <w:rFonts w:ascii="Cambria Math" w:hAnsi="Cambria Math"/>
+                  <w:szCs w:val="18"/>
+                  <w:lang w:eastAsia="it-IT"/>
+                  <w14:ligatures w14:val="standard"/>
+                </w:rPr>
+                <m:t>π</m:t>
+              </m:r>
+            </m:den>
+          </m:f>
+          <m:r>
+            <w:rPr>
+              <w:rFonts w:ascii="Cambria Math" w:hAnsi="Cambria Math"/>
+              <w:szCs w:val="18"/>
+              <w:lang w:eastAsia="it-IT"/>
+              <w14:ligatures w14:val="standard"/>
+            </w:rPr>
+            <m:t>H</m:t>
+          </m:r>
+        </m:oMath>
+      </m:oMathPara>
+    </w:p>
+    <w:p>
+      <w:pPr>
+        <w:pStyle w:val="Abstract"/>
+        <w:rPr>
+          <w:rFonts w:eastAsiaTheme="minorEastAsia"/>
+          <w:szCs w:val="18"/>
+          <w:lang w:eastAsia="it-IT"/>
+          <w14:ligatures w14:val="standard"/>
+        </w:rPr>
+      </w:pPr>
+      <w:r>
+        <w:rPr>
+          <w:rFonts w:eastAsiaTheme="minorEastAsia"/>
+          <w:i/>
+          <w:iCs/>
+          <w:szCs w:val="18"/>
+          <w:lang w:eastAsia="it-IT"/>
+          <w14:ligatures w14:val="standard"/>
+        </w:rPr>
+        <w:t xml:space="preserve">C </w:t>
+      </w:r>
+      <w:r>
+        <w:rPr>
+          <w:rFonts w:eastAsiaTheme="minorEastAsia"/>
+          <w:szCs w:val="18"/>
+          <w:lang w:eastAsia="it-IT"/>
+          <w14:ligatures w14:val="standard"/>
+        </w:rPr>
+        <w:t xml:space="preserve">is the albedo or flat colour of the surface. </w:t>
+      </w:r>
+      <w:r>
+        <w:rPr>
+          <w:rFonts w:eastAsiaTheme="minorEastAsia"/>
+          <w:szCs w:val="18"/>
+          <w:lang w:eastAsia="it-IT"/>
+          <w14:ligatures w14:val="standard"/>
+        </w:rPr>
+        <w:t xml:space="preserve">Here, </w:t>
+      </w:r>
+      <w:r>
+        <w:rPr>
+          <w:rFonts w:ascii="Times New Roman" w:eastAsiaTheme="minorEastAsia" w:hAnsi="Times New Roman" w:cs="Times New Roman"/>
+          <w:szCs w:val="18"/>
+          <w:lang w:eastAsia="it-IT"/>
+          <w14:ligatures w14:val="standard"/>
+        </w:rPr>
+        <w:t>π</w:t>
+      </w:r>
+      <w:r>
+        <w:rPr>
+          <w:rFonts w:eastAsiaTheme="minorEastAsia"/>
+          <w:szCs w:val="18"/>
+          <w:lang w:eastAsia="it-IT"/>
+          <w14:ligatures w14:val="standard"/>
+        </w:rPr>
+        <w:t xml:space="preserve"> is used to satisfy the energy conservation law which means the surface should emit same amount of energy it receives.</w:t>
+      </w:r>
+      <w:r>
+        <w:rPr>
+          <w:rFonts w:eastAsiaTheme="minorEastAsia"/>
+          <w:szCs w:val="18"/>
+          <w:lang w:eastAsia="it-IT"/>
+          <w14:ligatures w14:val="standard"/>
+        </w:rPr>
+        <w:t xml:space="preserve"> </w:t>
+      </w:r>
+    </w:p>
+    <w:p>
+      <w:pPr>
+        <w:pStyle w:val="Abstract"/>
+        <w:rPr>
+          <w:szCs w:val="18"/>
+          <w:lang w:eastAsia="it-IT"/>
+          <w14:ligatures w14:val="standard"/>
+        </w:rPr>
+      </w:pPr>
+      <w:r>
+        <w:rPr>
+          <w:szCs w:val="18"/>
+          <w:lang w:eastAsia="it-IT"/>
+          <w14:ligatures w14:val="standard"/>
+        </w:rPr>
+        <w:t xml:space="preserve">Once, the Lambertian result is achieved, it is finally multiplied with the irradiance equation </w:t>
+      </w:r>
+      <w:r>
+        <w:rPr>
+          <w:i/>
+          <w:iCs/>
+          <w:szCs w:val="18"/>
+          <w:lang w:eastAsia="it-IT"/>
+          <w14:ligatures w14:val="standard"/>
+        </w:rPr>
+        <w:t>H</w:t>
+      </w:r>
+      <w:r>
+        <w:rPr>
+          <w:szCs w:val="18"/>
+          <w:lang w:eastAsia="it-IT"/>
           <w14:ligatures w14:val="standard"/>
         </w:rPr>
         <w:t>.</w:t>
@@ -1059,363 +2467,821 @@
     </w:p>
     <w:p>
       <w:pPr>
-        <w:pStyle w:val="Head3"/>
-      </w:pPr>
-      <w:r>
-        <w:t xml:space="preserve">2.1.1 </w:t>
-      </w:r>
-      <w:r>
-        <w:t>Light Diminishing</w:t>
-      </w:r>
-    </w:p>
-    <w:p>
-      <w:pPr>
-        <w:pStyle w:val="Abstract"/>
-        <w:rPr>
-          <w14:ligatures w14:val="standard"/>
-        </w:rPr>
-      </w:pPr>
-      <w:r>
-        <w:rPr>
-          <w14:ligatures w14:val="standard"/>
-        </w:rPr>
-        <w:t xml:space="preserve">Another fine addition to lighting Doom introduced in “Light </w:t>
-      </w:r>
-      <w:r>
-        <w:rPr>
-          <w14:ligatures w14:val="standard"/>
-        </w:rPr>
-        <w:t>Diminishing</w:t>
-      </w:r>
-      <w:r>
-        <w:rPr>
-          <w14:ligatures w14:val="standard"/>
-        </w:rPr>
-        <w:t xml:space="preserve">”. Where </w:t>
-      </w:r>
-      <w:r>
-        <w:rPr>
-          <w14:ligatures w14:val="standard"/>
-        </w:rPr>
-        <w:t>the brightness of the area from the player’s point of view slowly decreases as the distance from the player increases. This did not create any realism as well, but it did create impressive scary atmosphere for the game. This same mechanism was also used to simulate fogs</w:t>
-      </w:r>
-      <w:r>
-        <w:rPr>
-          <w14:ligatures w14:val="standard"/>
-        </w:rPr>
-        <w:t xml:space="preserve"> [1]</w:t>
-      </w:r>
-      <w:r>
-        <w:rPr>
-          <w14:ligatures w14:val="standard"/>
-        </w:rPr>
-        <w:t>.</w:t>
-      </w:r>
-    </w:p>
-    <w:p>
-      <w:pPr>
-        <w:pStyle w:val="Head3"/>
-      </w:pPr>
-      <w:r>
-        <w:t xml:space="preserve">2.1.2 </w:t>
-      </w:r>
-      <w:r>
-        <w:t>Colo</w:t>
-      </w:r>
-      <w:r>
-        <w:t>u</w:t>
-      </w:r>
-      <w:r>
-        <w:t>rmap implementation</w:t>
-      </w:r>
-    </w:p>
-    <w:p>
-      <w:pPr>
-        <w:pStyle w:val="Abstract"/>
-        <w:rPr>
-          <w14:ligatures w14:val="standard"/>
-        </w:rPr>
-      </w:pPr>
-      <w:r>
-        <w:rPr>
-          <w14:ligatures w14:val="standard"/>
-        </w:rPr>
-        <w:t>Before explaining Colo</w:t>
-      </w:r>
-      <w:r>
-        <w:rPr>
-          <w14:ligatures w14:val="standard"/>
-        </w:rPr>
-        <w:t>u</w:t>
-      </w:r>
-      <w:r>
-        <w:rPr>
-          <w14:ligatures w14:val="standard"/>
-        </w:rPr>
-        <w:t xml:space="preserve">rmap, </w:t>
-      </w:r>
-      <w:r>
-        <w:rPr>
-          <w14:ligatures w14:val="standard"/>
-        </w:rPr>
-        <w:t>I</w:t>
-      </w:r>
-      <w:r>
-        <w:rPr>
-          <w14:ligatures w14:val="standard"/>
-        </w:rPr>
-        <w:t xml:space="preserve"> need to</w:t>
-      </w:r>
-      <w:r>
-        <w:rPr>
-          <w14:ligatures w14:val="standard"/>
-        </w:rPr>
-        <w:t xml:space="preserve"> first </w:t>
-      </w:r>
-      <w:r>
-        <w:rPr>
-          <w14:ligatures w14:val="standard"/>
-        </w:rPr>
-        <w:t>explain</w:t>
-      </w:r>
-      <w:r>
-        <w:rPr>
-          <w14:ligatures w14:val="standard"/>
-        </w:rPr>
-        <w:t xml:space="preserve"> what colo</w:t>
-      </w:r>
-      <w:r>
-        <w:rPr>
-          <w14:ligatures w14:val="standard"/>
-        </w:rPr>
-        <w:t>u</w:t>
-      </w:r>
-      <w:r>
-        <w:rPr>
-          <w14:ligatures w14:val="standard"/>
-        </w:rPr>
-        <w:t>r quantization is.</w:t>
-      </w:r>
-    </w:p>
-    <w:p>
-      <w:pPr>
-        <w:pStyle w:val="Head4"/>
-        <w:ind w:firstLine="0"/>
-      </w:pPr>
-      <w:r>
-        <w:t>2.1.2.1</w:t>
-      </w:r>
-      <w:r>
-        <w:t>.</w:t>
-      </w:r>
-      <w:r>
+        <w:pStyle w:val="Abstract"/>
+        <w:rPr>
+          <w:szCs w:val="18"/>
+          <w:lang w:eastAsia="it-IT"/>
+          <w14:ligatures w14:val="standard"/>
+        </w:rPr>
+      </w:pPr>
+    </w:p>
+    <w:p>
+      <w:pPr>
+        <w:pStyle w:val="Abstract"/>
+        <w:rPr>
+          <w:b/>
+          <w:bCs/>
+          <w:sz w:val="22"/>
+          <w:lang w:eastAsia="it-IT"/>
+          <w14:ligatures w14:val="standard"/>
+        </w:rPr>
+      </w:pPr>
+      <w:r>
+        <w:rPr>
+          <w:b/>
+          <w:bCs/>
+          <w:sz w:val="22"/>
+          <w:lang w:eastAsia="it-IT"/>
+          <w14:ligatures w14:val="standard"/>
+        </w:rPr>
+        <w:t>1.5 Rendering Equation</w:t>
+      </w:r>
+    </w:p>
+    <w:p>
+      <w:pPr>
+        <w:pStyle w:val="Abstract"/>
+        <w:rPr>
+          <w:bCs/>
+          <w:szCs w:val="18"/>
+          <w:lang w:eastAsia="it-IT"/>
+          <w14:ligatures w14:val="standard"/>
+        </w:rPr>
+      </w:pPr>
+      <w:r>
+        <w:rPr>
+          <w:bCs/>
+          <w:szCs w:val="18"/>
+          <w:lang w:eastAsia="it-IT"/>
+          <w14:ligatures w14:val="standard"/>
+        </w:rPr>
+        <w:t xml:space="preserve">The rendering equation especially for computer graphics was first introduced by Kajiya [2] in 1986. It tells about the radiance of the surface to the incoming radiances. The </w:t>
+      </w:r>
+      <w:r>
+        <w:rPr>
+          <w:bCs/>
+          <w:szCs w:val="18"/>
+          <w:lang w:eastAsia="it-IT"/>
+          <w14:ligatures w14:val="standard"/>
+        </w:rPr>
+        <w:t>general rendering</w:t>
+      </w:r>
+      <w:r>
+        <w:rPr>
+          <w:bCs/>
+          <w:szCs w:val="18"/>
+          <w:lang w:eastAsia="it-IT"/>
+          <w14:ligatures w14:val="standard"/>
+        </w:rPr>
+        <w:t xml:space="preserve"> equation is given as:</w:t>
+      </w:r>
+    </w:p>
+    <w:p>
+      <w:pPr>
+        <w:pStyle w:val="Abstract"/>
+        <w:rPr>
+          <w:bCs/>
+          <w:szCs w:val="18"/>
+          <w:lang w:eastAsia="it-IT"/>
+          <w14:ligatures w14:val="standard"/>
+        </w:rPr>
+      </w:pPr>
+      <m:oMathPara>
+        <m:oMath>
+          <m:r>
+            <w:rPr>
+              <w:rFonts w:ascii="Cambria Math" w:hAnsi="Cambria Math"/>
+              <w:szCs w:val="18"/>
+              <w:lang w:eastAsia="it-IT"/>
+              <w14:ligatures w14:val="standard"/>
+            </w:rPr>
+            <m:t>L</m:t>
+          </m:r>
+          <m:d>
+            <m:dPr>
+              <m:ctrlPr>
+                <w:rPr>
+                  <w:rFonts w:ascii="Cambria Math" w:hAnsi="Cambria Math"/>
+                  <w:bCs/>
+                  <w:i/>
+                  <w:szCs w:val="18"/>
+                  <w:lang w:eastAsia="it-IT"/>
+                  <w14:ligatures w14:val="standard"/>
+                </w:rPr>
+              </m:ctrlPr>
+            </m:dPr>
+            <m:e>
+              <m:r>
+                <w:rPr>
+                  <w:rFonts w:ascii="Cambria Math" w:hAnsi="Cambria Math"/>
+                  <w:szCs w:val="18"/>
+                  <w:lang w:eastAsia="it-IT"/>
+                  <w14:ligatures w14:val="standard"/>
+                </w:rPr>
+                <m:t>ωo</m:t>
+              </m:r>
+            </m:e>
+          </m:d>
+          <m:r>
+            <w:rPr>
+              <w:rFonts w:ascii="Cambria Math" w:hAnsi="Cambria Math"/>
+              <w:szCs w:val="18"/>
+              <w:lang w:eastAsia="it-IT"/>
+              <w14:ligatures w14:val="standard"/>
+            </w:rPr>
+            <m:t>=Le</m:t>
+          </m:r>
+          <m:d>
+            <m:dPr>
+              <m:ctrlPr>
+                <w:rPr>
+                  <w:rFonts w:ascii="Cambria Math" w:hAnsi="Cambria Math"/>
+                  <w:bCs/>
+                  <w:i/>
+                  <w:szCs w:val="18"/>
+                  <w:lang w:eastAsia="it-IT"/>
+                  <w14:ligatures w14:val="standard"/>
+                </w:rPr>
+              </m:ctrlPr>
+            </m:dPr>
+            <m:e>
+              <m:r>
+                <w:rPr>
+                  <w:rFonts w:ascii="Cambria Math" w:hAnsi="Cambria Math"/>
+                  <w:szCs w:val="18"/>
+                  <w:lang w:eastAsia="it-IT"/>
+                  <w14:ligatures w14:val="standard"/>
+                </w:rPr>
+                <m:t>ωo</m:t>
+              </m:r>
+            </m:e>
+          </m:d>
+          <m:r>
+            <w:rPr>
+              <w:rFonts w:ascii="Cambria Math" w:hAnsi="Cambria Math"/>
+              <w:szCs w:val="18"/>
+              <w:lang w:eastAsia="it-IT"/>
+              <w14:ligatures w14:val="standard"/>
+            </w:rPr>
+            <m:t xml:space="preserve">+ </m:t>
+          </m:r>
+          <m:nary>
+            <m:naryPr>
+              <m:limLoc m:val="subSup"/>
+              <m:ctrlPr>
+                <w:rPr>
+                  <w:rFonts w:ascii="Cambria Math" w:hAnsi="Cambria Math"/>
+                  <w:bCs/>
+                  <w:i/>
+                  <w:szCs w:val="18"/>
+                  <w:lang w:eastAsia="it-IT"/>
+                  <w14:ligatures w14:val="standard"/>
+                </w:rPr>
+              </m:ctrlPr>
+            </m:naryPr>
+            <m:sub>
+              <m:r>
+                <w:rPr>
+                  <w:rFonts w:ascii="Cambria Math" w:hAnsi="Cambria Math"/>
+                  <w:szCs w:val="18"/>
+                  <w:lang w:eastAsia="it-IT"/>
+                  <w14:ligatures w14:val="standard"/>
+                </w:rPr>
+                <m:t>ω</m:t>
+              </m:r>
+              <m:r>
+                <w:rPr>
+                  <w:rFonts w:ascii="Cambria Math" w:hAnsi="Cambria Math"/>
+                  <w:szCs w:val="18"/>
+                  <w:lang w:eastAsia="it-IT"/>
+                  <w14:ligatures w14:val="standard"/>
+                </w:rPr>
+                <m:t>i</m:t>
+              </m:r>
+            </m:sub>
+            <m:sup>
+              <m:r>
+                <w:rPr>
+                  <w:rFonts w:ascii="Cambria Math" w:hAnsi="Cambria Math"/>
+                  <w:szCs w:val="18"/>
+                  <w:lang w:eastAsia="it-IT"/>
+                  <w14:ligatures w14:val="standard"/>
+                </w:rPr>
+                <m:t xml:space="preserve"> </m:t>
+              </m:r>
+            </m:sup>
+            <m:e>
+              <m:r>
+                <w:rPr>
+                  <w:rFonts w:ascii="Cambria Math" w:hAnsi="Cambria Math"/>
+                  <w:szCs w:val="18"/>
+                  <w:lang w:eastAsia="it-IT"/>
+                  <w14:ligatures w14:val="standard"/>
+                </w:rPr>
+                <m:t>p</m:t>
+              </m:r>
+              <m:d>
+                <m:dPr>
+                  <m:ctrlPr>
+                    <w:rPr>
+                      <w:rFonts w:ascii="Cambria Math" w:hAnsi="Cambria Math"/>
+                      <w:bCs/>
+                      <w:i/>
+                      <w:szCs w:val="18"/>
+                      <w:lang w:eastAsia="it-IT"/>
+                      <w14:ligatures w14:val="standard"/>
+                    </w:rPr>
+                  </m:ctrlPr>
+                </m:dPr>
+                <m:e>
+                  <m:r>
+                    <w:rPr>
+                      <w:rFonts w:ascii="Cambria Math" w:hAnsi="Cambria Math"/>
+                      <w:szCs w:val="18"/>
+                      <w:lang w:eastAsia="it-IT"/>
+                      <w14:ligatures w14:val="standard"/>
+                    </w:rPr>
+                    <m:t>ω</m:t>
+                  </m:r>
+                  <m:r>
+                    <w:rPr>
+                      <w:rFonts w:ascii="Cambria Math" w:hAnsi="Cambria Math"/>
+                      <w:szCs w:val="18"/>
+                      <w:lang w:eastAsia="it-IT"/>
+                      <w14:ligatures w14:val="standard"/>
+                    </w:rPr>
+                    <m:t xml:space="preserve">i, </m:t>
+                  </m:r>
+                  <m:r>
+                    <w:rPr>
+                      <w:rFonts w:ascii="Cambria Math" w:hAnsi="Cambria Math"/>
+                      <w:szCs w:val="18"/>
+                      <w:lang w:eastAsia="it-IT"/>
+                      <w14:ligatures w14:val="standard"/>
+                    </w:rPr>
+                    <m:t>ωo</m:t>
+                  </m:r>
+                </m:e>
+              </m:d>
+              <m:r>
+                <w:rPr>
+                  <w:rFonts w:ascii="Cambria Math" w:hAnsi="Cambria Math"/>
+                  <w:szCs w:val="18"/>
+                  <w:lang w:eastAsia="it-IT"/>
+                  <w14:ligatures w14:val="standard"/>
+                </w:rPr>
+                <m:t>L</m:t>
+              </m:r>
+              <m:d>
+                <m:dPr>
+                  <m:ctrlPr>
+                    <w:rPr>
+                      <w:rFonts w:ascii="Cambria Math" w:hAnsi="Cambria Math"/>
+                      <w:bCs/>
+                      <w:i/>
+                      <w:szCs w:val="18"/>
+                      <w:lang w:eastAsia="it-IT"/>
+                      <w14:ligatures w14:val="standard"/>
+                    </w:rPr>
+                  </m:ctrlPr>
+                </m:dPr>
+                <m:e>
+                  <m:r>
+                    <w:rPr>
+                      <w:rFonts w:ascii="Cambria Math" w:hAnsi="Cambria Math"/>
+                      <w:szCs w:val="18"/>
+                      <w:lang w:eastAsia="it-IT"/>
+                      <w14:ligatures w14:val="standard"/>
+                    </w:rPr>
+                    <m:t>ω</m:t>
+                  </m:r>
+                  <m:r>
+                    <w:rPr>
+                      <w:rFonts w:ascii="Cambria Math" w:hAnsi="Cambria Math"/>
+                      <w:szCs w:val="18"/>
+                      <w:lang w:eastAsia="it-IT"/>
+                      <w14:ligatures w14:val="standard"/>
+                    </w:rPr>
+                    <m:t>i</m:t>
+                  </m:r>
+                </m:e>
+              </m:d>
+              <m:r>
+                <w:rPr>
+                  <w:rFonts w:ascii="Cambria Math" w:hAnsi="Cambria Math"/>
+                  <w:szCs w:val="18"/>
+                  <w:lang w:eastAsia="it-IT"/>
+                  <w14:ligatures w14:val="standard"/>
+                </w:rPr>
+                <m:t>cosθd</m:t>
+              </m:r>
+              <m:r>
+                <w:rPr>
+                  <w:rFonts w:ascii="Cambria Math" w:hAnsi="Cambria Math"/>
+                  <w:szCs w:val="18"/>
+                  <w:lang w:eastAsia="it-IT"/>
+                  <w14:ligatures w14:val="standard"/>
+                </w:rPr>
+                <m:t>ω</m:t>
+              </m:r>
+              <m:r>
+                <w:rPr>
+                  <w:rFonts w:ascii="Cambria Math" w:hAnsi="Cambria Math"/>
+                  <w:szCs w:val="18"/>
+                  <w:lang w:eastAsia="it-IT"/>
+                  <w14:ligatures w14:val="standard"/>
+                </w:rPr>
+                <m:t>i</m:t>
+              </m:r>
+            </m:e>
+          </m:nary>
+        </m:oMath>
+      </m:oMathPara>
+    </w:p>
+    <w:p>
+      <w:pPr>
+        <w:pStyle w:val="Abstract"/>
+        <w:rPr>
+          <w:szCs w:val="18"/>
+          <w:lang w:eastAsia="it-IT"/>
+          <w14:ligatures w14:val="standard"/>
+        </w:rPr>
+      </w:pPr>
+      <w:r>
+        <w:rPr>
+          <w:szCs w:val="18"/>
+          <w:lang w:eastAsia="it-IT"/>
+          <w14:ligatures w14:val="standard"/>
+        </w:rPr>
+        <w:t xml:space="preserve">In summary, the rendering equation tells that light that comes in for all directions is either reflected or refracted. Here, </w:t>
+      </w:r>
+      <w:r>
+        <w:rPr>
+          <w:i/>
+          <w:iCs/>
+          <w:szCs w:val="18"/>
+          <w:lang w:eastAsia="it-IT"/>
+          <w14:ligatures w14:val="standard"/>
+        </w:rPr>
+        <w:t xml:space="preserve">p </w:t>
+      </w:r>
+      <w:r>
+        <w:rPr>
+          <w:szCs w:val="18"/>
+          <w:lang w:eastAsia="it-IT"/>
+          <w14:ligatures w14:val="standard"/>
+        </w:rPr>
+        <w:t>is the Bidirectional Reflectance Distribution Function (BRDF)</w:t>
+      </w:r>
+      <w:r>
+        <w:rPr>
+          <w:szCs w:val="18"/>
+          <w:lang w:eastAsia="it-IT"/>
+          <w14:ligatures w14:val="standard"/>
+        </w:rPr>
+        <w:t xml:space="preserve"> and it depends on the surface properties like roughness. Also, </w:t>
+      </w:r>
+      <w:r>
+        <w:rPr>
+          <w:i/>
+          <w:iCs/>
+          <w:szCs w:val="18"/>
+          <w:lang w:eastAsia="it-IT"/>
+          <w14:ligatures w14:val="standard"/>
+        </w:rPr>
+        <w:t>i</w:t>
+      </w:r>
+      <w:r>
+        <w:rPr>
+          <w:szCs w:val="18"/>
+          <w:lang w:eastAsia="it-IT"/>
+          <w14:ligatures w14:val="standard"/>
+        </w:rPr>
+        <w:t xml:space="preserve"> and </w:t>
+      </w:r>
+      <w:r>
+        <w:rPr>
+          <w:i/>
+          <w:iCs/>
+          <w:szCs w:val="18"/>
+          <w:lang w:eastAsia="it-IT"/>
+          <w14:ligatures w14:val="standard"/>
+        </w:rPr>
+        <w:t>o</w:t>
+      </w:r>
+      <w:r>
+        <w:rPr>
+          <w:i/>
+          <w:iCs/>
+          <w:szCs w:val="18"/>
+          <w:lang w:eastAsia="it-IT"/>
+          <w14:ligatures w14:val="standard"/>
+        </w:rPr>
         <w:t xml:space="preserve"> </w:t>
       </w:r>
       <w:r>
-        <w:t>Colo</w:t>
-      </w:r>
-      <w:r>
-        <w:t>u</w:t>
-      </w:r>
-      <w:r>
-        <w:t>r quantization</w:t>
-      </w:r>
-    </w:p>
-    <w:p>
-      <w:pPr>
-        <w:pStyle w:val="Abstract"/>
-        <w:rPr>
-          <w14:ligatures w14:val="standard"/>
-        </w:rPr>
-      </w:pPr>
-      <w:r>
-        <w:rPr>
-          <w14:ligatures w14:val="standard"/>
-        </w:rPr>
-        <w:t>Quantization in general is an image compression technique which is used to narrow down certain range of values to a single value. This also helps in reducing the file size. Moreover, colo</w:t>
-      </w:r>
-      <w:r>
-        <w:rPr>
-          <w14:ligatures w14:val="standard"/>
-        </w:rPr>
-        <w:t>u</w:t>
-      </w:r>
-      <w:r>
-        <w:rPr>
-          <w14:ligatures w14:val="standard"/>
-        </w:rPr>
-        <w:t>r quantization works by reducing colo</w:t>
-      </w:r>
-      <w:r>
-        <w:rPr>
-          <w14:ligatures w14:val="standard"/>
-        </w:rPr>
-        <w:t>u</w:t>
-      </w:r>
-      <w:r>
-        <w:rPr>
-          <w14:ligatures w14:val="standard"/>
-        </w:rPr>
-        <w:t>rs of the image such that the compressed is visually like its original.</w:t>
-      </w:r>
-    </w:p>
-    <w:p>
-      <w:pPr>
-        <w:pStyle w:val="Abstract"/>
-        <w:rPr>
-          <w14:ligatures w14:val="standard"/>
-        </w:rPr>
-      </w:pPr>
-      <w:r>
-        <w:rPr>
-          <w14:ligatures w14:val="standard"/>
-        </w:rPr>
-        <w:t>In the</w:t>
-      </w:r>
-      <w:r>
-        <w:rPr>
-          <w14:ligatures w14:val="standard"/>
-        </w:rPr>
-        <w:t xml:space="preserve"> PC port of</w:t>
-      </w:r>
-      <w:r>
-        <w:rPr>
-          <w14:ligatures w14:val="standard"/>
-        </w:rPr>
-        <w:t xml:space="preserve"> original doom engine, it made use a Colo</w:t>
-      </w:r>
-      <w:r>
-        <w:rPr>
-          <w14:ligatures w14:val="standard"/>
-        </w:rPr>
-        <w:t>u</w:t>
-      </w:r>
-      <w:r>
-        <w:rPr>
-          <w14:ligatures w14:val="standard"/>
-        </w:rPr>
-        <w:t>rmap which is a</w:t>
-      </w:r>
-      <w:r>
-        <w:rPr>
-          <w14:ligatures w14:val="standard"/>
-        </w:rPr>
-        <w:t xml:space="preserve"> colo</w:t>
-      </w:r>
-      <w:r>
-        <w:rPr>
-          <w14:ligatures w14:val="standard"/>
-        </w:rPr>
-        <w:t>u</w:t>
-      </w:r>
-      <w:r>
-        <w:rPr>
-          <w14:ligatures w14:val="standard"/>
-        </w:rPr>
-        <w:t>r quantized</w:t>
-      </w:r>
-      <w:r>
-        <w:rPr>
-          <w14:ligatures w14:val="standard"/>
-        </w:rPr>
-        <w:t xml:space="preserve"> gradient texture which starts from a different colo</w:t>
-      </w:r>
-      <w:r>
-        <w:rPr>
-          <w14:ligatures w14:val="standard"/>
-        </w:rPr>
-        <w:t>u</w:t>
-      </w:r>
-      <w:r>
-        <w:rPr>
-          <w14:ligatures w14:val="standard"/>
-        </w:rPr>
-        <w:t>r starting at top and slowly fades to black colo</w:t>
-      </w:r>
-      <w:r>
-        <w:rPr>
-          <w14:ligatures w14:val="standard"/>
-        </w:rPr>
-        <w:t>u</w:t>
-      </w:r>
-      <w:r>
-        <w:rPr>
-          <w14:ligatures w14:val="standard"/>
-        </w:rPr>
-        <w:t xml:space="preserve">r as </w:t>
-      </w:r>
-      <w:r>
-        <w:rPr>
-          <w14:ligatures w14:val="standard"/>
-        </w:rPr>
-        <w:t>moving down.</w:t>
-      </w:r>
-      <w:r>
-        <w:rPr>
-          <w14:ligatures w14:val="standard"/>
-        </w:rPr>
-        <w:t xml:space="preserve"> It is a precomputed lookup table which was used to fit in the game’s 256-colo</w:t>
-      </w:r>
-      <w:r>
-        <w:rPr>
-          <w14:ligatures w14:val="standard"/>
-        </w:rPr>
-        <w:t>u</w:t>
-      </w:r>
-      <w:r>
-        <w:rPr>
-          <w14:ligatures w14:val="standard"/>
-        </w:rPr>
-        <w:t>r palette. The first 32 levels in the colo</w:t>
-      </w:r>
-      <w:r>
-        <w:rPr>
-          <w14:ligatures w14:val="standard"/>
-        </w:rPr>
-        <w:t>u</w:t>
-      </w:r>
-      <w:r>
-        <w:rPr>
-          <w14:ligatures w14:val="standard"/>
-        </w:rPr>
-        <w:t xml:space="preserve">rmap </w:t>
-      </w:r>
-      <w:r>
-        <w:rPr>
-          <w14:ligatures w14:val="standard"/>
-        </w:rPr>
-        <w:t>were</w:t>
-      </w:r>
-      <w:r>
-        <w:rPr>
-          <w14:ligatures w14:val="standard"/>
-        </w:rPr>
-        <w:t xml:space="preserve"> purely dedicated for implementing lighting</w:t>
-      </w:r>
-      <w:r>
-        <w:rPr>
-          <w14:ligatures w14:val="standard"/>
-        </w:rPr>
-        <w:t>. See Figure 1 for example.</w:t>
-      </w:r>
-    </w:p>
-    <w:p>
-      <w:pPr>
-        <w:pStyle w:val="Abstract"/>
-        <w:rPr>
-          <w14:ligatures w14:val="standard"/>
-        </w:rPr>
+        <w:rPr>
+          <w:szCs w:val="18"/>
+          <w:lang w:eastAsia="it-IT"/>
+          <w14:ligatures w14:val="standard"/>
+        </w:rPr>
+        <w:t xml:space="preserve">are the incoming and outgoing radiances and </w:t>
+      </w:r>
+      <w:r>
+        <w:rPr>
+          <w:i/>
+          <w:iCs/>
+          <w:szCs w:val="18"/>
+          <w:lang w:eastAsia="it-IT"/>
+          <w14:ligatures w14:val="standard"/>
+        </w:rPr>
+        <w:t>Le</w:t>
+      </w:r>
+      <w:r>
+        <w:rPr>
+          <w:i/>
+          <w:iCs/>
+          <w:szCs w:val="18"/>
+          <w:lang w:eastAsia="it-IT"/>
+          <w14:ligatures w14:val="standard"/>
+        </w:rPr>
+        <w:t xml:space="preserve"> </w:t>
+      </w:r>
+      <w:r>
+        <w:rPr>
+          <w:szCs w:val="18"/>
+          <w:lang w:eastAsia="it-IT"/>
+          <w14:ligatures w14:val="standard"/>
+        </w:rPr>
+        <w:t xml:space="preserve">is the emitted part. </w:t>
+      </w:r>
+    </w:p>
+    <w:p>
+      <w:pPr>
+        <w:pStyle w:val="Abstract"/>
+        <w:rPr>
+          <w:szCs w:val="18"/>
+          <w:lang w:eastAsia="it-IT"/>
+          <w14:ligatures w14:val="standard"/>
+        </w:rPr>
+      </w:pPr>
+      <w:r>
+        <w:rPr>
+          <w:i/>
+          <w:iCs/>
+          <w:szCs w:val="18"/>
+          <w:lang w:eastAsia="it-IT"/>
+          <w14:ligatures w14:val="standard"/>
+        </w:rPr>
+        <w:t>θ</w:t>
+      </w:r>
+      <w:r>
+        <w:rPr>
+          <w:szCs w:val="18"/>
+          <w:lang w:eastAsia="it-IT"/>
+          <w14:ligatures w14:val="standard"/>
+        </w:rPr>
+        <w:t xml:space="preserve"> is the angle or dot product between surface normal and light direction.</w:t>
+      </w:r>
+      <w:r>
+        <w:rPr>
+          <w:szCs w:val="18"/>
+          <w:lang w:eastAsia="it-IT"/>
+          <w14:ligatures w14:val="standard"/>
+        </w:rPr>
+        <w:t xml:space="preserve"> </w:t>
+      </w:r>
+      <w:r>
+        <w:rPr>
+          <w:szCs w:val="18"/>
+          <w:lang w:eastAsia="it-IT"/>
+          <w14:ligatures w14:val="standard"/>
+        </w:rPr>
+        <w:t>This equation is further explained in detail later in the report.</w:t>
+      </w:r>
+    </w:p>
+    <w:p>
+      <w:pPr>
+        <w:pStyle w:val="Abstract"/>
+        <w:rPr>
+          <w:b/>
+          <w:bCs/>
+          <w:sz w:val="22"/>
+          <w:lang w:eastAsia="it-IT"/>
+          <w14:ligatures w14:val="standard"/>
+        </w:rPr>
+      </w:pPr>
+    </w:p>
+    <w:p>
+      <w:pPr>
+        <w:pStyle w:val="Abstract"/>
+        <w:rPr>
+          <w:szCs w:val="18"/>
+          <w:lang w:eastAsia="it-IT"/>
+          <w14:ligatures w14:val="standard"/>
+        </w:rPr>
+      </w:pPr>
+      <w:r>
+        <w:rPr>
+          <w:b/>
+          <w:bCs/>
+          <w:sz w:val="22"/>
+          <w:lang w:eastAsia="it-IT"/>
+          <w14:ligatures w14:val="standard"/>
+        </w:rPr>
+        <w:lastRenderedPageBreak/>
+        <w:t>1.</w:t>
+      </w:r>
+      <w:r>
+        <w:rPr>
+          <w:b/>
+          <w:bCs/>
+          <w:sz w:val="22"/>
+          <w:lang w:eastAsia="it-IT"/>
+          <w14:ligatures w14:val="standard"/>
+        </w:rPr>
+        <w:t>6</w:t>
+      </w:r>
+      <w:r>
+        <w:rPr>
+          <w:b/>
+          <w:bCs/>
+          <w:sz w:val="22"/>
+          <w:lang w:eastAsia="it-IT"/>
+          <w14:ligatures w14:val="standard"/>
+        </w:rPr>
+        <w:t xml:space="preserve"> </w:t>
+      </w:r>
+      <w:r>
+        <w:rPr>
+          <w:b/>
+          <w:bCs/>
+          <w:sz w:val="22"/>
+          <w:lang w:eastAsia="it-IT"/>
+          <w14:ligatures w14:val="standard"/>
+        </w:rPr>
+        <w:t>BRDF</w:t>
+      </w:r>
+    </w:p>
+    <w:p>
+      <w:pPr>
+        <w:pStyle w:val="Abstract"/>
+        <w:rPr>
+          <w:szCs w:val="18"/>
+          <w:lang w:eastAsia="it-IT"/>
+          <w14:ligatures w14:val="standard"/>
+        </w:rPr>
+      </w:pPr>
+      <w:r>
+        <w:rPr>
+          <w:szCs w:val="18"/>
+          <w:lang w:eastAsia="it-IT"/>
+          <w14:ligatures w14:val="standard"/>
+        </w:rPr>
+        <w:t xml:space="preserve">A </w:t>
+      </w:r>
+      <w:r>
+        <w:rPr>
+          <w:szCs w:val="18"/>
+          <w:lang w:eastAsia="it-IT"/>
+          <w14:ligatures w14:val="standard"/>
+        </w:rPr>
+        <w:t>Bidirectional Reflectance Distribution Function (BRDF)</w:t>
+      </w:r>
+      <w:r>
+        <w:rPr>
+          <w:szCs w:val="18"/>
+          <w:lang w:eastAsia="it-IT"/>
+          <w14:ligatures w14:val="standard"/>
+        </w:rPr>
+        <w:t xml:space="preserve"> is a function that shows how a light radiance is reflected from an opaque surface. It takes in</w:t>
+      </w:r>
+      <w:r>
+        <w:rPr>
+          <w:szCs w:val="18"/>
+          <w:lang w:eastAsia="it-IT"/>
+          <w14:ligatures w14:val="standard"/>
+        </w:rPr>
+        <w:t>puts</w:t>
+      </w:r>
+      <w:r>
+        <w:rPr>
+          <w:szCs w:val="18"/>
+          <w:lang w:eastAsia="it-IT"/>
+          <w14:ligatures w14:val="standard"/>
+        </w:rPr>
+        <w:t xml:space="preserve"> </w:t>
+      </w:r>
+      <w:r>
+        <w:rPr>
+          <w:i/>
+          <w:iCs/>
+          <w:szCs w:val="18"/>
+          <w:lang w:eastAsia="it-IT"/>
+          <w14:ligatures w14:val="standard"/>
+        </w:rPr>
+        <w:t>ωi</w:t>
+      </w:r>
+      <w:r>
+        <w:rPr>
+          <w:i/>
+          <w:iCs/>
+          <w:szCs w:val="18"/>
+          <w:lang w:eastAsia="it-IT"/>
+          <w14:ligatures w14:val="standard"/>
+        </w:rPr>
+        <w:t xml:space="preserve"> </w:t>
+      </w:r>
+      <w:r>
+        <w:rPr>
+          <w:szCs w:val="18"/>
+          <w:lang w:eastAsia="it-IT"/>
+          <w14:ligatures w14:val="standard"/>
+        </w:rPr>
+        <w:t xml:space="preserve">and </w:t>
+      </w:r>
+      <w:r>
+        <w:rPr>
+          <w:i/>
+          <w:iCs/>
+          <w:szCs w:val="18"/>
+          <w:lang w:eastAsia="it-IT"/>
+          <w14:ligatures w14:val="standard"/>
+        </w:rPr>
+        <w:t>ω</w:t>
+      </w:r>
+      <w:r>
+        <w:rPr>
+          <w:i/>
+          <w:iCs/>
+          <w:szCs w:val="18"/>
+          <w:lang w:eastAsia="it-IT"/>
+          <w14:ligatures w14:val="standard"/>
+        </w:rPr>
+        <w:t xml:space="preserve">o </w:t>
+      </w:r>
+      <w:r>
+        <w:rPr>
+          <w:szCs w:val="18"/>
+          <w:lang w:eastAsia="it-IT"/>
+          <w14:ligatures w14:val="standard"/>
+        </w:rPr>
+        <w:t xml:space="preserve">as incoming and outgoing light and surface normal </w:t>
+      </w:r>
+      <w:r>
+        <w:rPr>
+          <w:i/>
+          <w:iCs/>
+          <w:szCs w:val="18"/>
+          <w:lang w:eastAsia="it-IT"/>
+          <w14:ligatures w14:val="standard"/>
+        </w:rPr>
+        <w:t>n</w:t>
+      </w:r>
+      <w:r>
+        <w:rPr>
+          <w:szCs w:val="18"/>
+          <w:lang w:eastAsia="it-IT"/>
+          <w14:ligatures w14:val="standard"/>
+        </w:rPr>
+        <w:t>. It returns ratio of light direction along the viewing direction and irradiance on the surface from the incoming light direction.</w:t>
+      </w:r>
+    </w:p>
+    <w:p>
+      <w:pPr>
+        <w:pStyle w:val="Abstract"/>
+        <w:rPr>
+          <w:szCs w:val="18"/>
+          <w:lang w:eastAsia="it-IT"/>
+          <w14:ligatures w14:val="standard"/>
+        </w:rPr>
+      </w:pPr>
+      <w:r>
+        <w:rPr>
+          <w:szCs w:val="18"/>
+          <w:lang w:eastAsia="it-IT"/>
+          <w14:ligatures w14:val="standard"/>
+        </w:rPr>
+        <w:t>BRDFs comes in two types:</w:t>
+      </w:r>
+    </w:p>
+    <w:p>
+      <w:pPr>
+        <w:pStyle w:val="Abstract"/>
+        <w:numPr>
+          <w:ilvl w:val="0"/>
+          <w:numId w:val="25"/>
+        </w:numPr>
+        <w:rPr>
+          <w:szCs w:val="18"/>
+          <w:lang w:eastAsia="it-IT"/>
+          <w14:ligatures w14:val="standard"/>
+        </w:rPr>
+      </w:pPr>
+      <w:r>
+        <w:rPr>
+          <w:szCs w:val="18"/>
+          <w:lang w:eastAsia="it-IT"/>
+          <w14:ligatures w14:val="standard"/>
+        </w:rPr>
+        <w:t>Diffuse BRDF (Refraction)</w:t>
+      </w:r>
+    </w:p>
+    <w:p>
+      <w:pPr>
+        <w:pStyle w:val="Abstract"/>
+        <w:numPr>
+          <w:ilvl w:val="0"/>
+          <w:numId w:val="25"/>
+        </w:numPr>
+        <w:rPr>
+          <w:szCs w:val="18"/>
+          <w:lang w:eastAsia="it-IT"/>
+          <w14:ligatures w14:val="standard"/>
+        </w:rPr>
+      </w:pPr>
+      <w:r>
+        <w:rPr>
+          <w:szCs w:val="18"/>
+          <w:lang w:eastAsia="it-IT"/>
+          <w14:ligatures w14:val="standard"/>
+        </w:rPr>
+        <w:t>Specular BRDF (Reflection)</w:t>
+      </w:r>
+    </w:p>
+    <w:p>
+      <w:pPr>
+        <w:pStyle w:val="Abstract"/>
+        <w:rPr>
+          <w:szCs w:val="18"/>
+          <w:lang w:eastAsia="it-IT"/>
+          <w14:ligatures w14:val="standard"/>
+        </w:rPr>
+      </w:pPr>
+      <w:r>
+        <w:rPr>
+          <w:szCs w:val="18"/>
+          <w:lang w:eastAsia="it-IT"/>
+          <w14:ligatures w14:val="standard"/>
+        </w:rPr>
+        <w:t>The diffuse BRDF takes care of how incoming light energy is absorbed or refracted into the surface. The most famous diffuse BRDF is the lambert which is explained above in section 1.4. Lambert diffuse is famous for its simplicity but produces incorrect results and doesn’t work on micro surface level and it is not the only BRDF. There are other diffuse BRDF like the Oren-Nayar and Burley BRDF which is implemented and will be explained later in this report.</w:t>
+      </w:r>
+    </w:p>
+    <w:p>
+      <w:pPr>
+        <w:pStyle w:val="Abstract"/>
+        <w:rPr>
+          <w:szCs w:val="18"/>
+          <w:lang w:eastAsia="it-IT"/>
+          <w14:ligatures w14:val="standard"/>
+        </w:rPr>
+      </w:pPr>
+      <w:r>
+        <w:rPr>
+          <w:szCs w:val="18"/>
+          <w:lang w:eastAsia="it-IT"/>
+          <w14:ligatures w14:val="standard"/>
+        </w:rPr>
+        <w:t>The second type is called the Specular BRDF which shows how the light is reflected depending on the roughness property of the surface. It requires more computations than the diffuse BRDFs. There are several variants specular functions like the Cook-Torrance, Beckmann, GGX, Gaussian, etc.</w:t>
+      </w:r>
+      <w:r>
+        <w:rPr>
+          <w:szCs w:val="18"/>
+          <w:lang w:eastAsia="it-IT"/>
+          <w14:ligatures w14:val="standard"/>
+        </w:rPr>
+        <w:t xml:space="preserve"> Some variants are accompanied with Fresnel effects.</w:t>
+      </w:r>
+      <w:r>
+        <w:rPr>
+          <w:szCs w:val="18"/>
+          <w:lang w:eastAsia="it-IT"/>
+          <w14:ligatures w14:val="standard"/>
+        </w:rPr>
+        <w:t xml:space="preserve"> The previous mentioned BRDFs are also implemented and is further explained in the report.</w:t>
+      </w:r>
+      <w:r>
+        <w:rPr>
+          <w:szCs w:val="18"/>
+          <w:lang w:eastAsia="it-IT"/>
+          <w14:ligatures w14:val="standard"/>
+        </w:rPr>
+        <w:t xml:space="preserve"> Figure 2 shows light reflections in gray colour depending on the type of surface.</w:t>
+      </w:r>
+    </w:p>
+    <w:p>
+      <w:pPr>
+        <w:pStyle w:val="Abstract"/>
+        <w:jc w:val="center"/>
       </w:pPr>
       <w:r>
         <w:rPr>
           <w:noProof/>
-          <w:lang w:val="en-IN" w:eastAsia="en-IN"/>
         </w:rPr>
         <w:drawing>
-          <wp:inline distT="0" distB="0" distL="0" distR="0" wp14:anchorId="309567A8" wp14:editId="6FC4976D">
-            <wp:extent cx="2915393" cy="733707"/>
-            <wp:effectExtent l="0" t="0" r="0" b="9525"/>
-            <wp:docPr id="1" name="Picture 1" descr="Top - Pure Gradient. Bottom - Doom's quantized colormap"/>
+          <wp:inline distT="0" distB="0" distL="0" distR="0" wp14:anchorId="31764A92" wp14:editId="2992E0EA">
+            <wp:extent cx="1264722" cy="794036"/>
+            <wp:effectExtent l="0" t="0" r="0" b="6350"/>
+            <wp:docPr id="12" name="Picture 12"/>
             <wp:cNvGraphicFramePr>
               <a:graphicFrameLocks xmlns:a="http://schemas.openxmlformats.org/drawingml/2006/main" noChangeAspect="1"/>
             </wp:cNvGraphicFramePr>
@@ -1423,7 +3289,7 @@
               <a:graphicData uri="http://schemas.openxmlformats.org/drawingml/2006/picture">
                 <pic:pic xmlns:pic="http://schemas.openxmlformats.org/drawingml/2006/picture">
                   <pic:nvPicPr>
-                    <pic:cNvPr id="1" name="Picture 1" descr="Top - Pure Gradient. Bottom - Doom's quantized colormap"/>
+                    <pic:cNvPr id="0" name="Picture 3"/>
                     <pic:cNvPicPr>
                       <a:picLocks noChangeAspect="1" noChangeArrowheads="1"/>
                     </pic:cNvPicPr>
@@ -1444,7 +3310,7 @@
                   <pic:spPr bwMode="auto">
                     <a:xfrm>
                       <a:off x="0" y="0"/>
-                      <a:ext cx="2924854" cy="736088"/>
+                      <a:ext cx="1280965" cy="804234"/>
                     </a:xfrm>
                     <a:prstGeom prst="rect">
                       <a:avLst/>
@@ -1460,6 +3326,123 @@
           </wp:inline>
         </w:drawing>
       </w:r>
+      <w:r>
+        <w:rPr>
+          <w:noProof/>
+        </w:rPr>
+        <w:drawing>
+          <wp:inline distT="0" distB="0" distL="0" distR="0" wp14:anchorId="60F96DDE" wp14:editId="1711C06E">
+            <wp:extent cx="1263600" cy="792000"/>
+            <wp:effectExtent l="0" t="0" r="0" b="8255"/>
+            <wp:docPr id="20" name="Picture 20"/>
+            <wp:cNvGraphicFramePr>
+              <a:graphicFrameLocks xmlns:a="http://schemas.openxmlformats.org/drawingml/2006/main" noChangeAspect="1"/>
+            </wp:cNvGraphicFramePr>
+            <a:graphic xmlns:a="http://schemas.openxmlformats.org/drawingml/2006/main">
+              <a:graphicData uri="http://schemas.openxmlformats.org/drawingml/2006/picture">
+                <pic:pic xmlns:pic="http://schemas.openxmlformats.org/drawingml/2006/picture">
+                  <pic:nvPicPr>
+                    <pic:cNvPr id="0" name="Picture 5"/>
+                    <pic:cNvPicPr>
+                      <a:picLocks noChangeAspect="1" noChangeArrowheads="1"/>
+                    </pic:cNvPicPr>
+                  </pic:nvPicPr>
+                  <pic:blipFill>
+                    <a:blip r:embed="rId13">
+                      <a:extLst>
+                        <a:ext uri="{28A0092B-C50C-407E-A947-70E740481C1C}">
+                          <a14:useLocalDpi xmlns:a14="http://schemas.microsoft.com/office/drawing/2010/main" val="0"/>
+                        </a:ext>
+                      </a:extLst>
+                    </a:blip>
+                    <a:srcRect/>
+                    <a:stretch>
+                      <a:fillRect/>
+                    </a:stretch>
+                  </pic:blipFill>
+                  <pic:spPr bwMode="auto">
+                    <a:xfrm>
+                      <a:off x="0" y="0"/>
+                      <a:ext cx="1263600" cy="792000"/>
+                    </a:xfrm>
+                    <a:prstGeom prst="rect">
+                      <a:avLst/>
+                    </a:prstGeom>
+                    <a:noFill/>
+                    <a:ln>
+                      <a:noFill/>
+                    </a:ln>
+                  </pic:spPr>
+                </pic:pic>
+              </a:graphicData>
+            </a:graphic>
+          </wp:inline>
+        </w:drawing>
+      </w:r>
+    </w:p>
+    <w:p>
+      <w:pPr>
+        <w:pStyle w:val="Abstract"/>
+        <w:jc w:val="center"/>
+        <w:rPr>
+          <w:szCs w:val="18"/>
+          <w:lang w:eastAsia="it-IT"/>
+          <w14:ligatures w14:val="standard"/>
+        </w:rPr>
+      </w:pPr>
+      <w:r>
+        <w:rPr>
+          <w:noProof/>
+        </w:rPr>
+        <w:drawing>
+          <wp:inline distT="0" distB="0" distL="0" distR="0" wp14:anchorId="2BDD3E17" wp14:editId="1F0FFC07">
+            <wp:extent cx="1267200" cy="795600"/>
+            <wp:effectExtent l="0" t="0" r="0" b="5080"/>
+            <wp:docPr id="21" name="Picture 21"/>
+            <wp:cNvGraphicFramePr>
+              <a:graphicFrameLocks xmlns:a="http://schemas.openxmlformats.org/drawingml/2006/main" noChangeAspect="1"/>
+            </wp:cNvGraphicFramePr>
+            <a:graphic xmlns:a="http://schemas.openxmlformats.org/drawingml/2006/main">
+              <a:graphicData uri="http://schemas.openxmlformats.org/drawingml/2006/picture">
+                <pic:pic xmlns:pic="http://schemas.openxmlformats.org/drawingml/2006/picture">
+                  <pic:nvPicPr>
+                    <pic:cNvPr id="0" name="Picture 7"/>
+                    <pic:cNvPicPr>
+                      <a:picLocks noChangeAspect="1" noChangeArrowheads="1"/>
+                    </pic:cNvPicPr>
+                  </pic:nvPicPr>
+                  <pic:blipFill>
+                    <a:blip r:embed="rId14">
+                      <a:extLst>
+                        <a:ext uri="{28A0092B-C50C-407E-A947-70E740481C1C}">
+                          <a14:useLocalDpi xmlns:a14="http://schemas.microsoft.com/office/drawing/2010/main" val="0"/>
+                        </a:ext>
+                      </a:extLst>
+                    </a:blip>
+                    <a:srcRect/>
+                    <a:stretch>
+                      <a:fillRect/>
+                    </a:stretch>
+                  </pic:blipFill>
+                  <pic:spPr bwMode="auto">
+                    <a:xfrm>
+                      <a:off x="0" y="0"/>
+                      <a:ext cx="1267200" cy="795600"/>
+                    </a:xfrm>
+                    <a:prstGeom prst="rect">
+                      <a:avLst/>
+                    </a:prstGeom>
+                    <a:noFill/>
+                    <a:ln>
+                      <a:noFill/>
+                    </a:ln>
+                  </pic:spPr>
+                </pic:pic>
+              </a:graphicData>
+            </a:graphic>
+          </wp:inline>
+        </w:drawing>
+      </w:r>
     </w:p>
     <w:p>
       <w:pPr>
@@ -1468,6 +3451,8 @@
         <w:rPr>
           <w:b/>
           <w:bCs/>
+          <w:szCs w:val="18"/>
+          <w:lang w:eastAsia="it-IT"/>
           <w14:ligatures w14:val="standard"/>
         </w:rPr>
       </w:pPr>
@@ -1475,22 +3460,829 @@
         <w:rPr>
           <w:b/>
           <w:bCs/>
-          <w14:ligatures w14:val="standard"/>
-        </w:rPr>
-        <w:t>Figure 1: Top – Pure gradient. Bottom – Doom’s quantized colo</w:t>
-      </w:r>
-      <w:r>
+          <w:szCs w:val="18"/>
+          <w:lang w:eastAsia="it-IT"/>
+          <w14:ligatures w14:val="standard"/>
+        </w:rPr>
+        <w:t>Figure 2: Clockwise from top left: Diffuse, Glossy, Mirror</w:t>
+      </w:r>
+    </w:p>
+    <w:p>
+      <w:pPr>
+        <w:pStyle w:val="Abstract"/>
+        <w:rPr>
+          <w:szCs w:val="18"/>
+          <w:lang w:eastAsia="it-IT"/>
+          <w14:ligatures w14:val="standard"/>
+        </w:rPr>
+      </w:pPr>
+    </w:p>
+    <w:p>
+      <w:pPr>
+        <w:pStyle w:val="Abstract"/>
         <w:rPr>
           <w:b/>
           <w:bCs/>
-          <w14:ligatures w14:val="standard"/>
-        </w:rPr>
-        <w:t>u</w:t>
-      </w:r>
+          <w:sz w:val="22"/>
+          <w:lang w:eastAsia="it-IT"/>
+          <w14:ligatures w14:val="standard"/>
+        </w:rPr>
+      </w:pPr>
       <w:r>
         <w:rPr>
           <w:b/>
           <w:bCs/>
+          <w:sz w:val="22"/>
+          <w:lang w:eastAsia="it-IT"/>
+          <w14:ligatures w14:val="standard"/>
+        </w:rPr>
+        <w:t xml:space="preserve">2 </w:t>
+      </w:r>
+      <w:r>
+        <w:rPr>
+          <w:b/>
+          <w:bCs/>
+          <w:sz w:val="22"/>
+          <w:lang w:eastAsia="it-IT"/>
+          <w14:ligatures w14:val="standard"/>
+        </w:rPr>
+        <w:t xml:space="preserve">BACKGROUND AND </w:t>
+      </w:r>
+      <w:r>
+        <w:rPr>
+          <w:b/>
+          <w:bCs/>
+          <w:sz w:val="22"/>
+          <w:lang w:eastAsia="it-IT"/>
+          <w14:ligatures w14:val="standard"/>
+        </w:rPr>
+        <w:t xml:space="preserve">RELATED </w:t>
+      </w:r>
+      <w:r>
+        <w:rPr>
+          <w:b/>
+          <w:bCs/>
+          <w:sz w:val="22"/>
+          <w:lang w:eastAsia="it-IT"/>
+          <w14:ligatures w14:val="standard"/>
+        </w:rPr>
+        <w:t>WORK</w:t>
+      </w:r>
+      <w:r>
+        <w:rPr>
+          <w:b/>
+          <w:bCs/>
+          <w:sz w:val="22"/>
+          <w:lang w:eastAsia="it-IT"/>
+          <w14:ligatures w14:val="standard"/>
+        </w:rPr>
+        <w:t>S</w:t>
+      </w:r>
+    </w:p>
+    <w:p>
+      <w:pPr>
+        <w:pStyle w:val="Head2"/>
+      </w:pPr>
+      <w:r>
+        <w:t xml:space="preserve">2.1 </w:t>
+      </w:r>
+      <w:r>
+        <w:t xml:space="preserve">Lighting in </w:t>
+      </w:r>
+      <w:r>
+        <w:t>Doom</w:t>
+      </w:r>
+    </w:p>
+    <w:p>
+      <w:pPr>
+        <w:pStyle w:val="Abstract"/>
+        <w:rPr>
+          <w14:ligatures w14:val="standard"/>
+        </w:rPr>
+      </w:pPr>
+      <w:r>
+        <w:rPr>
+          <w14:ligatures w14:val="standard"/>
+        </w:rPr>
+        <w:t>One of the greatest games of all time – Doom</w:t>
+      </w:r>
+      <w:r>
+        <w:rPr>
+          <w14:ligatures w14:val="standard"/>
+        </w:rPr>
+        <w:t xml:space="preserve"> and others like Heretic, Hexen</w:t>
+      </w:r>
+      <w:r>
+        <w:rPr>
+          <w14:ligatures w14:val="standard"/>
+        </w:rPr>
+        <w:t xml:space="preserve"> did show some sort of dynamic lighting although not realistic which is called Sector-based lighting. </w:t>
+      </w:r>
+    </w:p>
+    <w:p>
+      <w:pPr>
+        <w:pStyle w:val="Abstract"/>
+        <w:rPr>
+          <w14:ligatures w14:val="standard"/>
+        </w:rPr>
+      </w:pPr>
+      <w:r>
+        <w:rPr>
+          <w14:ligatures w14:val="standard"/>
+        </w:rPr>
+        <w:t xml:space="preserve">In Doom game, the world is divided into sectors which are made by connecting line segments to form a polygon. Every sector had </w:t>
+      </w:r>
+      <w:r>
+        <w:rPr>
+          <w14:ligatures w14:val="standard"/>
+        </w:rPr>
+        <w:t>different properties like floor, ceiling, texture and most importantly the light levels. Every sector had a light level ranging from 0-255 with 0 being dark and 255 being very bright.</w:t>
+      </w:r>
+    </w:p>
+    <w:p>
+      <w:pPr>
+        <w:pStyle w:val="Abstract"/>
+        <w:rPr>
+          <w14:ligatures w14:val="standard"/>
+        </w:rPr>
+      </w:pPr>
+      <w:r>
+        <w:rPr>
+          <w14:ligatures w14:val="standard"/>
+        </w:rPr>
+        <w:t>Lighting</w:t>
+      </w:r>
+      <w:r>
+        <w:rPr>
+          <w14:ligatures w14:val="standard"/>
+        </w:rPr>
+        <w:t xml:space="preserve"> attenuation</w:t>
+      </w:r>
+      <w:r>
+        <w:rPr>
+          <w14:ligatures w14:val="standard"/>
+        </w:rPr>
+        <w:t xml:space="preserve"> computations were done such that the light travel from one sector to its ad</w:t>
+      </w:r>
+      <w:r>
+        <w:rPr>
+          <w14:ligatures w14:val="standard"/>
+        </w:rPr>
+        <w:t>jacent sectors and based on the distance of how much it traveled, the light level of current sector will be slowly attenuated.</w:t>
+      </w:r>
+      <w:r>
+        <w:rPr>
+          <w14:ligatures w14:val="standard"/>
+        </w:rPr>
+        <w:t xml:space="preserve"> </w:t>
+      </w:r>
+      <w:r>
+        <w:rPr>
+          <w14:ligatures w14:val="standard"/>
+        </w:rPr>
+        <w:t xml:space="preserve">It did support additional light sources like lamp for doing light computation for that sector and its </w:t>
+      </w:r>
+      <w:r>
+        <w:rPr>
+          <w14:ligatures w14:val="standard"/>
+        </w:rPr>
+        <w:t>adjacent</w:t>
+      </w:r>
+      <w:r>
+        <w:rPr>
+          <w14:ligatures w14:val="standard"/>
+        </w:rPr>
+        <w:t xml:space="preserve"> ones</w:t>
+      </w:r>
+      <w:r>
+        <w:rPr>
+          <w14:ligatures w14:val="standard"/>
+        </w:rPr>
+        <w:t>.</w:t>
+      </w:r>
+    </w:p>
+    <w:p>
+      <w:pPr>
+        <w:pStyle w:val="Head3"/>
+      </w:pPr>
+      <w:r>
+        <w:t xml:space="preserve">2.1.1 </w:t>
+      </w:r>
+      <w:r>
+        <w:t>Light Diminishing</w:t>
+      </w:r>
+    </w:p>
+    <w:p>
+      <w:pPr>
+        <w:pStyle w:val="Abstract"/>
+        <w:rPr>
+          <w14:ligatures w14:val="standard"/>
+        </w:rPr>
+      </w:pPr>
+      <w:r>
+        <w:rPr>
+          <w14:ligatures w14:val="standard"/>
+        </w:rPr>
+        <w:t>Another fine addition to lighting Doom introduced i</w:t>
+      </w:r>
+      <w:r>
+        <w:rPr>
+          <w14:ligatures w14:val="standard"/>
+        </w:rPr>
+        <w:t>s</w:t>
+      </w:r>
+      <w:r>
+        <w:rPr>
+          <w14:ligatures w14:val="standard"/>
+        </w:rPr>
+        <w:t xml:space="preserve"> Light </w:t>
+      </w:r>
+      <w:r>
+        <w:rPr>
+          <w14:ligatures w14:val="standard"/>
+        </w:rPr>
+        <w:t>Diminishing</w:t>
+      </w:r>
+      <w:r>
+        <w:rPr>
+          <w14:ligatures w14:val="standard"/>
+        </w:rPr>
+        <w:t xml:space="preserve"> or Distance Fading</w:t>
+      </w:r>
+      <w:r>
+        <w:rPr>
+          <w14:ligatures w14:val="standard"/>
+        </w:rPr>
+        <w:t xml:space="preserve">. Where </w:t>
+      </w:r>
+      <w:r>
+        <w:rPr>
+          <w14:ligatures w14:val="standard"/>
+        </w:rPr>
+        <w:t>the brightness of the area from the player’s point of view slowly decreases as the distance from the player increases. This did not create any realism as well, but it did create impressive scary atmosphere for the game. This same mechanism was also used to simulate fogs</w:t>
+      </w:r>
+      <w:r>
+        <w:rPr>
+          <w14:ligatures w14:val="standard"/>
+        </w:rPr>
+        <w:t xml:space="preserve"> [1]</w:t>
+      </w:r>
+      <w:r>
+        <w:rPr>
+          <w14:ligatures w14:val="standard"/>
+        </w:rPr>
+        <w:t>.</w:t>
+      </w:r>
+      <w:r>
+        <w:rPr>
+          <w14:ligatures w14:val="standard"/>
+        </w:rPr>
+        <w:t xml:space="preserve"> </w:t>
+      </w:r>
+    </w:p>
+    <w:p>
+      <w:pPr>
+        <w:pStyle w:val="Abstract"/>
+        <w:rPr>
+          <w14:ligatures w14:val="standard"/>
+        </w:rPr>
+      </w:pPr>
+      <w:r>
+        <w:rPr>
+          <w14:ligatures w14:val="standard"/>
+        </w:rPr>
+        <w:t>Figure 3 shows the distance fading effect. Bandings can be clearly seen on walls and floor.</w:t>
+      </w:r>
+      <w:r>
+        <w:rPr>
+          <w14:ligatures w14:val="standard"/>
+        </w:rPr>
+        <w:t xml:space="preserve"> </w:t>
+      </w:r>
+      <w:r>
+        <w:t>The reason for banding that can be clearly seen on floor and wall is explained further in colourmap implementation.</w:t>
+      </w:r>
+    </w:p>
+    <w:p>
+      <w:pPr>
+        <w:pStyle w:val="Abstract"/>
+        <w:jc w:val="center"/>
+        <w:rPr>
+          <w14:ligatures w14:val="standard"/>
+        </w:rPr>
+      </w:pPr>
+      <w:r>
+        <w:rPr>
+          <w:noProof/>
+        </w:rPr>
+        <w:drawing>
+          <wp:inline distT="0" distB="0" distL="0" distR="0" wp14:anchorId="77D40E88" wp14:editId="56A5F729">
+            <wp:extent cx="2446317" cy="1528948"/>
+            <wp:effectExtent l="0" t="0" r="0" b="0"/>
+            <wp:docPr id="23" name="Picture 23"/>
+            <wp:cNvGraphicFramePr>
+              <a:graphicFrameLocks xmlns:a="http://schemas.openxmlformats.org/drawingml/2006/main" noChangeAspect="1"/>
+            </wp:cNvGraphicFramePr>
+            <a:graphic xmlns:a="http://schemas.openxmlformats.org/drawingml/2006/main">
+              <a:graphicData uri="http://schemas.openxmlformats.org/drawingml/2006/picture">
+                <pic:pic xmlns:pic="http://schemas.openxmlformats.org/drawingml/2006/picture">
+                  <pic:nvPicPr>
+                    <pic:cNvPr id="0" name="Picture 14"/>
+                    <pic:cNvPicPr>
+                      <a:picLocks noChangeAspect="1" noChangeArrowheads="1"/>
+                    </pic:cNvPicPr>
+                  </pic:nvPicPr>
+                  <pic:blipFill>
+                    <a:blip r:embed="rId15">
+                      <a:extLst>
+                        <a:ext uri="{BEBA8EAE-BF5A-486C-A8C5-ECC9F3942E4B}">
+                          <a14:imgProps xmlns:a14="http://schemas.microsoft.com/office/drawing/2010/main">
+                            <a14:imgLayer r:embed="rId16">
+                              <a14:imgEffect>
+                                <a14:brightnessContrast bright="40000" contrast="-40000"/>
+                              </a14:imgEffect>
+                            </a14:imgLayer>
+                          </a14:imgProps>
+                        </a:ext>
+                        <a:ext uri="{28A0092B-C50C-407E-A947-70E740481C1C}">
+                          <a14:useLocalDpi xmlns:a14="http://schemas.microsoft.com/office/drawing/2010/main" val="0"/>
+                        </a:ext>
+                      </a:extLst>
+                    </a:blip>
+                    <a:srcRect/>
+                    <a:stretch>
+                      <a:fillRect/>
+                    </a:stretch>
+                  </pic:blipFill>
+                  <pic:spPr bwMode="auto">
+                    <a:xfrm>
+                      <a:off x="0" y="0"/>
+                      <a:ext cx="2451447" cy="1532154"/>
+                    </a:xfrm>
+                    <a:prstGeom prst="rect">
+                      <a:avLst/>
+                    </a:prstGeom>
+                    <a:noFill/>
+                    <a:ln>
+                      <a:noFill/>
+                    </a:ln>
+                  </pic:spPr>
+                </pic:pic>
+              </a:graphicData>
+            </a:graphic>
+          </wp:inline>
+        </w:drawing>
+      </w:r>
+    </w:p>
+    <w:p>
+      <w:pPr>
+        <w:pStyle w:val="Abstract"/>
+        <w:jc w:val="center"/>
+        <w:rPr>
+          <w:b/>
+          <w:bCs/>
+          <w14:ligatures w14:val="standard"/>
+        </w:rPr>
+      </w:pPr>
+      <w:r>
+        <w:rPr>
+          <w:b/>
+          <w:bCs/>
+          <w14:ligatures w14:val="standard"/>
+        </w:rPr>
+        <w:t>Figure 3: Distance Fading lights. Banding</w:t>
+      </w:r>
+      <w:r>
+        <w:rPr>
+          <w:b/>
+          <w:bCs/>
+          <w14:ligatures w14:val="standard"/>
+        </w:rPr>
+        <w:t xml:space="preserve"> effect</w:t>
+      </w:r>
+      <w:r>
+        <w:rPr>
+          <w:b/>
+          <w:bCs/>
+          <w14:ligatures w14:val="standard"/>
+        </w:rPr>
+        <w:t xml:space="preserve"> is seen on floor and walls.</w:t>
+      </w:r>
+    </w:p>
+    <w:p>
+      <w:pPr>
+        <w:pStyle w:val="Head3"/>
+      </w:pPr>
+      <w:r>
+        <w:t xml:space="preserve">2.1.2 </w:t>
+      </w:r>
+      <w:r>
+        <w:t>Colo</w:t>
+      </w:r>
+      <w:r>
+        <w:t>u</w:t>
+      </w:r>
+      <w:r>
+        <w:t>rmap implementation</w:t>
+      </w:r>
+    </w:p>
+    <w:p>
+      <w:pPr>
+        <w:pStyle w:val="Abstract"/>
+        <w:rPr>
+          <w14:ligatures w14:val="standard"/>
+        </w:rPr>
+      </w:pPr>
+      <w:r>
+        <w:rPr>
+          <w14:ligatures w14:val="standard"/>
+        </w:rPr>
+        <w:t>Before explaining Colo</w:t>
+      </w:r>
+      <w:r>
+        <w:rPr>
+          <w14:ligatures w14:val="standard"/>
+        </w:rPr>
+        <w:t>u</w:t>
+      </w:r>
+      <w:r>
+        <w:rPr>
+          <w14:ligatures w14:val="standard"/>
+        </w:rPr>
+        <w:t xml:space="preserve">rmap, </w:t>
+      </w:r>
+      <w:r>
+        <w:rPr>
+          <w14:ligatures w14:val="standard"/>
+        </w:rPr>
+        <w:t>I</w:t>
+      </w:r>
+      <w:r>
+        <w:rPr>
+          <w14:ligatures w14:val="standard"/>
+        </w:rPr>
+        <w:t xml:space="preserve"> need to</w:t>
+      </w:r>
+      <w:r>
+        <w:rPr>
+          <w14:ligatures w14:val="standard"/>
+        </w:rPr>
+        <w:t xml:space="preserve"> first </w:t>
+      </w:r>
+      <w:r>
+        <w:rPr>
+          <w14:ligatures w14:val="standard"/>
+        </w:rPr>
+        <w:t>explain</w:t>
+      </w:r>
+      <w:r>
+        <w:rPr>
+          <w14:ligatures w14:val="standard"/>
+        </w:rPr>
+        <w:t xml:space="preserve"> what colo</w:t>
+      </w:r>
+      <w:r>
+        <w:rPr>
+          <w14:ligatures w14:val="standard"/>
+        </w:rPr>
+        <w:t>u</w:t>
+      </w:r>
+      <w:r>
+        <w:rPr>
+          <w14:ligatures w14:val="standard"/>
+        </w:rPr>
+        <w:t>r quantization is.</w:t>
+      </w:r>
+    </w:p>
+    <w:p>
+      <w:pPr>
+        <w:pStyle w:val="Head4"/>
+        <w:ind w:firstLine="0"/>
+      </w:pPr>
+      <w:r>
+        <w:t>2.1.2.1</w:t>
+      </w:r>
+      <w:r>
+        <w:t>.</w:t>
+      </w:r>
+      <w:r>
+        <w:t xml:space="preserve"> </w:t>
+      </w:r>
+      <w:r>
+        <w:t>Colo</w:t>
+      </w:r>
+      <w:r>
+        <w:t>u</w:t>
+      </w:r>
+      <w:r>
+        <w:t>r quantization</w:t>
+      </w:r>
+    </w:p>
+    <w:p>
+      <w:pPr>
+        <w:pStyle w:val="Abstract"/>
+        <w:rPr>
+          <w14:ligatures w14:val="standard"/>
+        </w:rPr>
+      </w:pPr>
+      <w:r>
+        <w:rPr>
+          <w14:ligatures w14:val="standard"/>
+        </w:rPr>
+        <w:t>Quantization in general is an image compression technique which is used to narrow down certain range of values to a single value. This also helps in reducing the file size. Moreover, colo</w:t>
+      </w:r>
+      <w:r>
+        <w:rPr>
+          <w14:ligatures w14:val="standard"/>
+        </w:rPr>
+        <w:t>u</w:t>
+      </w:r>
+      <w:r>
+        <w:rPr>
+          <w14:ligatures w14:val="standard"/>
+        </w:rPr>
+        <w:t>r quantization works by reducing colo</w:t>
+      </w:r>
+      <w:r>
+        <w:rPr>
+          <w14:ligatures w14:val="standard"/>
+        </w:rPr>
+        <w:t>u</w:t>
+      </w:r>
+      <w:r>
+        <w:rPr>
+          <w14:ligatures w14:val="standard"/>
+        </w:rPr>
+        <w:t>rs of the image such that the compressed is visually like its original.</w:t>
+      </w:r>
+    </w:p>
+    <w:p>
+      <w:pPr>
+        <w:pStyle w:val="Abstract"/>
+        <w:rPr>
+          <w14:ligatures w14:val="standard"/>
+        </w:rPr>
+      </w:pPr>
+      <w:r>
+        <w:rPr>
+          <w14:ligatures w14:val="standard"/>
+        </w:rPr>
+        <w:t>In the</w:t>
+      </w:r>
+      <w:r>
+        <w:rPr>
+          <w14:ligatures w14:val="standard"/>
+        </w:rPr>
+        <w:t xml:space="preserve"> PC port of</w:t>
+      </w:r>
+      <w:r>
+        <w:rPr>
+          <w14:ligatures w14:val="standard"/>
+        </w:rPr>
+        <w:t xml:space="preserve"> original doom engine, it made use</w:t>
+      </w:r>
+      <w:r>
+        <w:rPr>
+          <w14:ligatures w14:val="standard"/>
+        </w:rPr>
+        <w:t xml:space="preserve"> of</w:t>
+      </w:r>
+      <w:r>
+        <w:rPr>
+          <w14:ligatures w14:val="standard"/>
+        </w:rPr>
+        <w:t xml:space="preserve"> a Colo</w:t>
+      </w:r>
+      <w:r>
+        <w:rPr>
+          <w14:ligatures w14:val="standard"/>
+        </w:rPr>
+        <w:t>u</w:t>
+      </w:r>
+      <w:r>
+        <w:rPr>
+          <w14:ligatures w14:val="standard"/>
+        </w:rPr>
+        <w:t>rmap which is a</w:t>
+      </w:r>
+      <w:r>
+        <w:rPr>
+          <w14:ligatures w14:val="standard"/>
+        </w:rPr>
+        <w:t xml:space="preserve"> colo</w:t>
+      </w:r>
+      <w:r>
+        <w:rPr>
+          <w14:ligatures w14:val="standard"/>
+        </w:rPr>
+        <w:t>u</w:t>
+      </w:r>
+      <w:r>
+        <w:rPr>
+          <w14:ligatures w14:val="standard"/>
+        </w:rPr>
+        <w:t>r quantized</w:t>
+      </w:r>
+      <w:r>
+        <w:rPr>
+          <w14:ligatures w14:val="standard"/>
+        </w:rPr>
+        <w:t xml:space="preserve"> gradient texture which starts from a different colo</w:t>
+      </w:r>
+      <w:r>
+        <w:rPr>
+          <w14:ligatures w14:val="standard"/>
+        </w:rPr>
+        <w:t>u</w:t>
+      </w:r>
+      <w:r>
+        <w:rPr>
+          <w14:ligatures w14:val="standard"/>
+        </w:rPr>
+        <w:t>r starting at top and slowly fades to black colo</w:t>
+      </w:r>
+      <w:r>
+        <w:rPr>
+          <w14:ligatures w14:val="standard"/>
+        </w:rPr>
+        <w:t>u</w:t>
+      </w:r>
+      <w:r>
+        <w:rPr>
+          <w14:ligatures w14:val="standard"/>
+        </w:rPr>
+        <w:t>r as moving down.</w:t>
+      </w:r>
+      <w:r>
+        <w:rPr>
+          <w14:ligatures w14:val="standard"/>
+        </w:rPr>
+        <w:t xml:space="preserve"> It is a precomputed lookup table which was used to fit in the game’s 256-colo</w:t>
+      </w:r>
+      <w:r>
+        <w:rPr>
+          <w14:ligatures w14:val="standard"/>
+        </w:rPr>
+        <w:t>u</w:t>
+      </w:r>
+      <w:r>
+        <w:rPr>
+          <w14:ligatures w14:val="standard"/>
+        </w:rPr>
+        <w:t>r palette. The first 32 levels in the colo</w:t>
+      </w:r>
+      <w:r>
+        <w:rPr>
+          <w14:ligatures w14:val="standard"/>
+        </w:rPr>
+        <w:t>u</w:t>
+      </w:r>
+      <w:r>
+        <w:rPr>
+          <w14:ligatures w14:val="standard"/>
+        </w:rPr>
+        <w:t xml:space="preserve">rmap </w:t>
+      </w:r>
+      <w:r>
+        <w:rPr>
+          <w14:ligatures w14:val="standard"/>
+        </w:rPr>
+        <w:t>were</w:t>
+      </w:r>
+      <w:r>
+        <w:rPr>
+          <w14:ligatures w14:val="standard"/>
+        </w:rPr>
+        <w:t xml:space="preserve"> purely dedicated for implementing lighting</w:t>
+      </w:r>
+      <w:r>
+        <w:rPr>
+          <w14:ligatures w14:val="standard"/>
+        </w:rPr>
+        <w:t xml:space="preserve">. See Figure </w:t>
+      </w:r>
+      <w:r>
+        <w:rPr>
+          <w14:ligatures w14:val="standard"/>
+        </w:rPr>
+        <w:t>4</w:t>
+      </w:r>
+      <w:r>
+        <w:rPr>
+          <w14:ligatures w14:val="standard"/>
+        </w:rPr>
+        <w:t xml:space="preserve"> for example.</w:t>
+      </w:r>
+    </w:p>
+    <w:p>
+      <w:pPr>
+        <w:pStyle w:val="Abstract"/>
+        <w:rPr>
+          <w14:ligatures w14:val="standard"/>
+        </w:rPr>
+      </w:pPr>
+      <w:r>
+        <w:rPr>
+          <w:noProof/>
+          <w:lang w:val="en-IN" w:eastAsia="en-IN"/>
+        </w:rPr>
+        <w:lastRenderedPageBreak/>
+        <w:drawing>
+          <wp:inline distT="0" distB="0" distL="0" distR="0" wp14:anchorId="309567A8" wp14:editId="10A9DB96">
+            <wp:extent cx="2915393" cy="733707"/>
+            <wp:effectExtent l="0" t="0" r="0" b="9525"/>
+            <wp:docPr id="1" name="Picture 1" descr="Top - Pure Gradient. Bottom - Doom's quantized colormap"/>
+            <wp:cNvGraphicFramePr>
+              <a:graphicFrameLocks xmlns:a="http://schemas.openxmlformats.org/drawingml/2006/main" noChangeAspect="1"/>
+            </wp:cNvGraphicFramePr>
+            <a:graphic xmlns:a="http://schemas.openxmlformats.org/drawingml/2006/main">
+              <a:graphicData uri="http://schemas.openxmlformats.org/drawingml/2006/picture">
+                <pic:pic xmlns:pic="http://schemas.openxmlformats.org/drawingml/2006/picture">
+                  <pic:nvPicPr>
+                    <pic:cNvPr id="1" name="Picture 1" descr="Top - Pure Gradient. Bottom - Doom's quantized colormap"/>
+                    <pic:cNvPicPr>
+                      <a:picLocks noChangeAspect="1" noChangeArrowheads="1"/>
+                    </pic:cNvPicPr>
+                  </pic:nvPicPr>
+                  <pic:blipFill>
+                    <a:blip r:embed="rId17">
+                      <a:extLst>
+                        <a:ext uri="{28A0092B-C50C-407E-A947-70E740481C1C}">
+                          <a14:useLocalDpi xmlns:a14="http://schemas.microsoft.com/office/drawing/2010/main" val="0"/>
+                        </a:ext>
+                      </a:extLst>
+                    </a:blip>
+                    <a:srcRect/>
+                    <a:stretch>
+                      <a:fillRect/>
+                    </a:stretch>
+                  </pic:blipFill>
+                  <pic:spPr bwMode="auto">
+                    <a:xfrm>
+                      <a:off x="0" y="0"/>
+                      <a:ext cx="2915393" cy="733707"/>
+                    </a:xfrm>
+                    <a:prstGeom prst="rect">
+                      <a:avLst/>
+                    </a:prstGeom>
+                    <a:noFill/>
+                    <a:ln>
+                      <a:noFill/>
+                    </a:ln>
+                  </pic:spPr>
+                </pic:pic>
+              </a:graphicData>
+            </a:graphic>
+          </wp:inline>
+        </w:drawing>
+      </w:r>
+    </w:p>
+    <w:p>
+      <w:pPr>
+        <w:pStyle w:val="Abstract"/>
+        <w:jc w:val="center"/>
+        <w:rPr>
+          <w:b/>
+          <w:bCs/>
+          <w14:ligatures w14:val="standard"/>
+        </w:rPr>
+      </w:pPr>
+      <w:r>
+        <w:rPr>
+          <w:b/>
+          <w:bCs/>
+          <w14:ligatures w14:val="standard"/>
+        </w:rPr>
+        <w:t xml:space="preserve">Figure </w:t>
+      </w:r>
+      <w:r>
+        <w:rPr>
+          <w:b/>
+          <w:bCs/>
+          <w14:ligatures w14:val="standard"/>
+        </w:rPr>
+        <w:t>4</w:t>
+      </w:r>
+      <w:r>
+        <w:rPr>
+          <w:b/>
+          <w:bCs/>
+          <w14:ligatures w14:val="standard"/>
+        </w:rPr>
+        <w:t>: Top – Pure gradient. Bottom – Doom’s quantized colo</w:t>
+      </w:r>
+      <w:r>
+        <w:rPr>
+          <w:b/>
+          <w:bCs/>
+          <w14:ligatures w14:val="standard"/>
+        </w:rPr>
+        <w:t>u</w:t>
+      </w:r>
+      <w:r>
+        <w:rPr>
+          <w:b/>
+          <w:bCs/>
           <w14:ligatures w14:val="standard"/>
         </w:rPr>
         <w:t>rmap light levels</w:t>
@@ -1499,6 +4291,41 @@
     <w:p>
       <w:pPr>
         <w:pStyle w:val="Abstract"/>
+        <w:jc w:val="center"/>
+        <w:rPr>
+          <w:b/>
+          <w:bCs/>
+          <w14:ligatures w14:val="standard"/>
+        </w:rPr>
+      </w:pPr>
+    </w:p>
+    <w:p>
+      <w:pPr>
+        <w:pStyle w:val="Abstract"/>
+      </w:pPr>
+      <w:r>
+        <w:t xml:space="preserve">2.1.2 </w:t>
+      </w:r>
+      <w:r>
+        <w:t>Fake Contrast</w:t>
+      </w:r>
+    </w:p>
+    <w:p>
+      <w:pPr>
+        <w:pStyle w:val="Abstract"/>
+        <w:rPr>
+          <w:b/>
+          <w:bCs/>
+          <w14:ligatures w14:val="standard"/>
+        </w:rPr>
+      </w:pPr>
+      <w:r>
+        <w:t>Fake contrast is a feature in original Doom engine where the walls parallel to east-west axis are made darker compared to walls facing north-south.</w:t>
+      </w:r>
+    </w:p>
+    <w:p>
+      <w:pPr>
+        <w:pStyle w:val="Abstract"/>
         <w:rPr>
           <w14:ligatures w14:val="standard"/>
         </w:rPr>
@@ -1568,7 +4395,31 @@
         <w:rPr>
           <w14:ligatures w14:val="standard"/>
         </w:rPr>
-        <w:t xml:space="preserve">Games from Doom 3, Unreal Tournament onwards started introducing dynamic lighting and shadow casting. Different light sources were introduced like Point Light, Directional Light and </w:t>
+        <w:t xml:space="preserve">Games </w:t>
+      </w:r>
+      <w:r>
+        <w:rPr>
+          <w14:ligatures w14:val="standard"/>
+        </w:rPr>
+        <w:t>like</w:t>
+      </w:r>
+      <w:r>
+        <w:rPr>
+          <w14:ligatures w14:val="standard"/>
+        </w:rPr>
+        <w:t xml:space="preserve"> Doom 3, Unreal Tournament</w:t>
+      </w:r>
+      <w:r>
+        <w:rPr>
+          <w14:ligatures w14:val="standard"/>
+        </w:rPr>
+        <w:t xml:space="preserve"> 2004, Half-Life 2</w:t>
+      </w:r>
+      <w:r>
+        <w:rPr>
+          <w14:ligatures w14:val="standard"/>
+        </w:rPr>
+        <w:t xml:space="preserve"> onwards started introducing dynamic lighting and shadow casting. Different light sources were introduced like Point Light, Directional Light and </w:t>
       </w:r>
       <w:r>
         <w:rPr>
@@ -1667,7 +4518,10 @@
         <w:t xml:space="preserve">2.2.3 </w:t>
       </w:r>
       <w:r>
-        <w:t>Spotlight:</w:t>
+        <w:t>Spotlight</w:t>
+      </w:r>
+      <w:r>
+        <w:t>:</w:t>
       </w:r>
     </w:p>
     <w:p>
@@ -1776,14 +4630,7 @@
         <w:rPr>
           <w14:ligatures w14:val="standard"/>
         </w:rPr>
-        <w:t xml:space="preserve">Light source and camera position are placed at the same position and function returns the sum of two terms: Normal and Specular </w:t>
-      </w:r>
-      <w:r>
-        <w:rPr>
-          <w14:ligatures w14:val="standard"/>
-        </w:rPr>
-        <w:lastRenderedPageBreak/>
-        <w:t>reflection. Surfaces facing towards the light source are always bright compared to its adjacent</w:t>
+        <w:t>Light source and camera position are placed at the same position and function returns the sum of two terms: Normal and Specular reflection. Surfaces facing towards the light source are always bright compared to its adjacent</w:t>
       </w:r>
       <w:r>
         <w:rPr>
@@ -1882,7 +4729,7 @@
                     <pic:cNvPicPr/>
                   </pic:nvPicPr>
                   <pic:blipFill>
-                    <a:blip r:embed="rId13"/>
+                    <a:blip r:embed="rId18"/>
                     <a:stretch>
                       <a:fillRect/>
                     </a:stretch>
@@ -1959,7 +4806,7 @@
                     <pic:cNvPicPr/>
                   </pic:nvPicPr>
                   <pic:blipFill>
-                    <a:blip r:embed="rId14"/>
+                    <a:blip r:embed="rId19"/>
                     <a:stretch>
                       <a:fillRect/>
                     </a:stretch>
@@ -2063,6 +4910,7 @@
           <w:noProof/>
           <w:lang w:val="en-IN" w:eastAsia="en-IN"/>
         </w:rPr>
+        <w:lastRenderedPageBreak/>
         <w:drawing>
           <wp:inline distT="0" distB="0" distL="0" distR="0" wp14:anchorId="103777DF" wp14:editId="570EF1E0">
             <wp:extent cx="1206000" cy="1285200"/>
@@ -2079,7 +4927,7 @@
                     <pic:cNvPicPr/>
                   </pic:nvPicPr>
                   <pic:blipFill>
-                    <a:blip r:embed="rId15"/>
+                    <a:blip r:embed="rId20"/>
                     <a:stretch>
                       <a:fillRect/>
                     </a:stretch>
@@ -2345,7 +5193,7 @@
                     </pic:cNvPicPr>
                   </pic:nvPicPr>
                   <pic:blipFill>
-                    <a:blip r:embed="rId16">
+                    <a:blip r:embed="rId21">
                       <a:extLst>
                         <a:ext uri="{28A0092B-C50C-407E-A947-70E740481C1C}">
                           <a14:useLocalDpi xmlns:a14="http://schemas.microsoft.com/office/drawing/2010/main" val="0"/>
@@ -2423,7 +5271,13 @@
         <w:rPr>
           <w14:ligatures w14:val="standard"/>
         </w:rPr>
-        <w:t>It is calculated by taking an incident ray or light ray direction vector, the normal vector which perpendicular to the object’s surface and thereby calculating the dot product or the cosine angle of these two vectors. If the angle is greater than zero means the surface of object is facing the light source and vice versa. That is why it is best to check if dot product is always greater than zero before</w:t>
+        <w:t xml:space="preserve">It is calculated by taking an incident ray or light ray direction vector, the normal vector which perpendicular to the object’s </w:t>
+      </w:r>
+      <w:r>
+        <w:rPr>
+          <w14:ligatures w14:val="standard"/>
+        </w:rPr>
+        <w:t>surface and thereby calculating the dot product or the cosine angle of these two vectors. If the angle is greater than zero means the surface of object is facing the light source and vice versa. That is why it is best to check if dot product is always greater than zero before</w:t>
       </w:r>
       <w:r>
         <w:rPr>
@@ -2457,7 +5311,6 @@
         <w:rPr>
           <w14:ligatures w14:val="standard"/>
         </w:rPr>
-        <w:lastRenderedPageBreak/>
         <w:t>The normal vector is calculated from a triangle of a mesh. It is stored with the mesh data file as it is not required to calculate it every frame. To calculate the normal vector, we first take a difference vector from the two vertices to the one vertex and normalizing it and taking the cross product of those difference vectors gives the normal vector.</w:t>
       </w:r>
     </w:p>
@@ -2540,7 +5393,7 @@
                     <pic:cNvPicPr/>
                   </pic:nvPicPr>
                   <pic:blipFill>
-                    <a:blip r:embed="rId17"/>
+                    <a:blip r:embed="rId22"/>
                     <a:stretch>
                       <a:fillRect/>
                     </a:stretch>
@@ -2673,7 +5526,7 @@
                     </pic:cNvPicPr>
                   </pic:nvPicPr>
                   <pic:blipFill>
-                    <a:blip r:embed="rId18">
+                    <a:blip r:embed="rId23">
                       <a:extLst>
                         <a:ext uri="{28A0092B-C50C-407E-A947-70E740481C1C}">
                           <a14:useLocalDpi xmlns:a14="http://schemas.microsoft.com/office/drawing/2010/main" val="0"/>
@@ -2753,6 +5606,7 @@
         <w:rPr>
           <w14:ligatures w14:val="standard"/>
         </w:rPr>
+        <w:lastRenderedPageBreak/>
         <w:t>Lastly the dot product is done from the view direction and reflection vector and is again made sure that its value is positive. This dot product is then raised by the shininess value constant. A high shininess value tightens the bright spot. See figure 8.</w:t>
       </w:r>
     </w:p>
@@ -2785,7 +5639,7 @@
                     <pic:cNvPicPr/>
                   </pic:nvPicPr>
                   <pic:blipFill>
-                    <a:blip r:embed="rId19"/>
+                    <a:blip r:embed="rId24"/>
                     <a:stretch>
                       <a:fillRect/>
                     </a:stretch>
@@ -3191,14 +6045,7 @@
         <w:rPr>
           <w14:ligatures w14:val="standard"/>
         </w:rPr>
-        <w:t xml:space="preserve"> reflected is </w:t>
-      </w:r>
-      <w:r>
-        <w:rPr>
-          <w14:ligatures w14:val="standard"/>
-        </w:rPr>
-        <w:lastRenderedPageBreak/>
-        <w:t>called Specular Reflection and the one which gets absorbed is called Diffuse Reflection.</w:t>
+        <w:t xml:space="preserve"> reflected is called Specular Reflection and the one which gets absorbed is called Diffuse Reflection.</w:t>
       </w:r>
     </w:p>
     <w:p>
@@ -3642,7 +6489,7 @@
                     </pic:cNvPicPr>
                   </pic:nvPicPr>
                   <pic:blipFill>
-                    <a:blip r:embed="rId20">
+                    <a:blip r:embed="rId25">
                       <a:extLst>
                         <a:ext uri="{28A0092B-C50C-407E-A947-70E740481C1C}">
                           <a14:useLocalDpi xmlns:a14="http://schemas.microsoft.com/office/drawing/2010/main" val="0"/>
@@ -3785,6 +6632,7 @@
           <w:szCs w:val="18"/>
           <w14:ligatures w14:val="standard"/>
         </w:rPr>
+        <w:lastRenderedPageBreak/>
         <w:t>Here, I is the radiant flux divided by solid angle. With all this, the final radiance L can be calculated using the formula:</w:t>
       </w:r>
     </w:p>
@@ -4229,7 +7077,7 @@
                     </pic:cNvPicPr>
                   </pic:nvPicPr>
                   <pic:blipFill>
-                    <a:blip r:embed="rId21">
+                    <a:blip r:embed="rId26">
                       <a:extLst>
                         <a:ext uri="{28A0092B-C50C-407E-A947-70E740481C1C}">
                           <a14:useLocalDpi xmlns:a14="http://schemas.microsoft.com/office/drawing/2010/main" val="0"/>
@@ -4446,7 +7294,6 @@
           <w:rFonts w:eastAsiaTheme="minorEastAsia"/>
           <w14:ligatures w14:val="standard"/>
         </w:rPr>
-        <w:lastRenderedPageBreak/>
         <w:t>It is made from three sub-</w:t>
       </w:r>
       <w:r>
@@ -4797,7 +7644,7 @@
                     </pic:cNvPicPr>
                   </pic:nvPicPr>
                   <pic:blipFill>
-                    <a:blip r:embed="rId22">
+                    <a:blip r:embed="rId27">
                       <a:extLst>
                         <a:ext uri="{28A0092B-C50C-407E-A947-70E740481C1C}">
                           <a14:useLocalDpi xmlns:a14="http://schemas.microsoft.com/office/drawing/2010/main" val="0"/>
@@ -5060,7 +7907,7 @@
                     </pic:cNvPicPr>
                   </pic:nvPicPr>
                   <pic:blipFill>
-                    <a:blip r:embed="rId23">
+                    <a:blip r:embed="rId28">
                       <a:extLst>
                         <a:ext uri="{28A0092B-C50C-407E-A947-70E740481C1C}">
                           <a14:useLocalDpi xmlns:a14="http://schemas.microsoft.com/office/drawing/2010/main" val="0"/>
@@ -5174,6 +8021,7 @@
               <w:rFonts w:ascii="Cambria Math" w:eastAsiaTheme="minorEastAsia" w:hAnsi="Cambria Math"/>
               <w14:ligatures w14:val="standard"/>
             </w:rPr>
+            <w:lastRenderedPageBreak/>
             <m:t>Fschlick</m:t>
           </m:r>
           <m:d>
@@ -5322,14 +8170,7 @@
           <w:rFonts w:eastAsiaTheme="minorEastAsia"/>
           <w14:ligatures w14:val="standard"/>
         </w:rPr>
-        <w:t xml:space="preserve">. Just like roughness strength of range 0.0-1.0, game </w:t>
-      </w:r>
-      <w:r>
-        <w:rPr>
-          <w:rFonts w:eastAsiaTheme="minorEastAsia"/>
-          <w14:ligatures w14:val="standard"/>
-        </w:rPr>
-        <w:t xml:space="preserve">engines also make use metallic strength which defines if the surface is pure metal or dielectric with 1.0 being pure metal and 0.0 being dielectrics. </w:t>
+        <w:t xml:space="preserve">. Just like roughness strength of range 0.0-1.0, game engines also make use metallic strength which defines if the surface is pure metal or dielectric with 1.0 being pure metal and 0.0 being dielectrics. </w:t>
       </w:r>
     </w:p>
     <w:p>
@@ -5400,7 +8241,7 @@
                     </pic:cNvPicPr>
                   </pic:nvPicPr>
                   <pic:blipFill>
-                    <a:blip r:embed="rId24">
+                    <a:blip r:embed="rId29">
                       <a:extLst>
                         <a:ext uri="{28A0092B-C50C-407E-A947-70E740481C1C}">
                           <a14:useLocalDpi xmlns:a14="http://schemas.microsoft.com/office/drawing/2010/main" val="0"/>
@@ -5780,7 +8621,13 @@
         <w:rPr>
           <w14:ligatures w14:val="standard"/>
         </w:rPr>
-        <w:t xml:space="preserve"> and only one shader can be at runtime. With the help of the material system, this problem can be mitigated, such that materials can be changed at runtime simply by changing the index which will bind material and its shader at the current index and whatever other properties like colo</w:t>
+        <w:t xml:space="preserve"> and only one shader can be at runtime. With the help of the material system, this problem can be mitigated, such that materials can be changed at runtime simply by changing the index which will bind material </w:t>
+      </w:r>
+      <w:r>
+        <w:rPr>
+          <w14:ligatures w14:val="standard"/>
+        </w:rPr>
+        <w:t>and its shader at the current index and whatever other properties like colo</w:t>
       </w:r>
       <w:r>
         <w:rPr>
@@ -5817,285 +8664,291 @@
         <w:rPr>
           <w14:ligatures w14:val="standard"/>
         </w:rPr>
+        <w:t>Post processing really interests me a lot because it gives the power to change the final image from one colo</w:t>
+      </w:r>
+      <w:r>
+        <w:rPr>
+          <w14:ligatures w14:val="standard"/>
+        </w:rPr>
+        <w:t>u</w:t>
+      </w:r>
+      <w:r>
+        <w:rPr>
+          <w14:ligatures w14:val="standard"/>
+        </w:rPr>
+        <w:t>r to another. For this, I am planning to do only two post processing effects i.e., the Bloom and Screen Space Ambient Occlusion (SSAO).</w:t>
+      </w:r>
+    </w:p>
+    <w:p>
+      <w:pPr>
+        <w:pStyle w:val="Head3"/>
+      </w:pPr>
+      <w:r>
+        <w:t xml:space="preserve">3.3.1 </w:t>
+      </w:r>
+      <w:r>
+        <w:t>Bloom:</w:t>
+      </w:r>
+    </w:p>
+    <w:p>
+      <w:pPr>
+        <w:pStyle w:val="Abstract"/>
+        <w:rPr>
+          <w14:ligatures w14:val="standard"/>
+        </w:rPr>
+      </w:pPr>
+      <w:r>
+        <w:rPr>
+          <w14:ligatures w14:val="standard"/>
+        </w:rPr>
+        <w:t xml:space="preserve">For bloom, I plan to use a technique where the frame image only consisting of bright colours is first down scaled up to 8 times such that it looks blurry and rightly up scaled scale 8 times </w:t>
+      </w:r>
+      <w:r>
+        <w:rPr>
+          <w14:ligatures w14:val="standard"/>
+        </w:rPr>
+        <w:t>that the up scaled image looks closely like the original bright colo</w:t>
+      </w:r>
+      <w:r>
+        <w:rPr>
+          <w14:ligatures w14:val="standard"/>
+        </w:rPr>
+        <w:t>u</w:t>
+      </w:r>
+      <w:r>
+        <w:rPr>
+          <w14:ligatures w14:val="standard"/>
+        </w:rPr>
+        <w:t>r image. This kind of Bloom effect was shown in Call of Duty: Advanced Warfare game.</w:t>
+      </w:r>
+      <w:r>
+        <w:rPr>
+          <w14:ligatures w14:val="standard"/>
+        </w:rPr>
+        <w:t xml:space="preserve"> </w:t>
+      </w:r>
+      <w:r>
+        <w:rPr>
+          <w14:ligatures w14:val="standard"/>
+        </w:rPr>
+        <w:t>The bloom down scaling and up scaling will be done in the compute shader.</w:t>
+      </w:r>
+    </w:p>
+    <w:p>
+      <w:pPr>
+        <w:pStyle w:val="Head3"/>
+      </w:pPr>
+      <w:r>
+        <w:t xml:space="preserve">3.3.2 </w:t>
+      </w:r>
+      <w:r>
+        <w:t>Screen Space Ambient Occlusion (SSAO):</w:t>
+      </w:r>
+    </w:p>
+    <w:p>
+      <w:pPr>
+        <w:pStyle w:val="Abstract"/>
+        <w:rPr>
+          <w14:ligatures w14:val="standard"/>
+        </w:rPr>
+      </w:pPr>
+      <w:r>
+        <w:rPr>
+          <w14:ligatures w14:val="standard"/>
+        </w:rPr>
+        <w:t>I have also planned to do another post processing effect of Screen Space Ambient Occlusion (SSAO) for creating soft shadows around corners of the mesh.</w:t>
+      </w:r>
+    </w:p>
+    <w:p>
+      <w:pPr>
+        <w:pStyle w:val="Abstract"/>
+        <w:rPr>
+          <w14:ligatures w14:val="standard"/>
+        </w:rPr>
+      </w:pPr>
+    </w:p>
+    <w:p>
+      <w:pPr>
+        <w:pStyle w:val="Head2"/>
+      </w:pPr>
+      <w:r>
+        <w:t xml:space="preserve">4 </w:t>
+      </w:r>
+      <w:r>
+        <w:t>PROJECT PLAN</w:t>
+      </w:r>
+    </w:p>
+    <w:p>
+      <w:pPr>
+        <w:pStyle w:val="Abstract"/>
+        <w:rPr>
+          <w14:ligatures w14:val="standard"/>
+        </w:rPr>
+      </w:pPr>
+      <w:r>
+        <w:rPr>
+          <w14:ligatures w14:val="standard"/>
+        </w:rPr>
+        <w:t>I have extended the NCLGL library with abstract classes like the Frame Buffers, Texture, Uniform Buffer Objects. Making frame buffer objects will help me do post processing effects like Bloom as well as HDR with Tone Mapping and Image Based Lighting (IBL).</w:t>
+      </w:r>
+    </w:p>
+    <w:p>
+      <w:pPr>
+        <w:pStyle w:val="Head3"/>
+      </w:pPr>
+      <w:r>
+        <w:t xml:space="preserve">4.1 </w:t>
+      </w:r>
+      <w:r>
+        <w:t>Uniform Buffer Objects:</w:t>
+      </w:r>
+    </w:p>
+    <w:p>
+      <w:pPr>
+        <w:pStyle w:val="Abstract"/>
+        <w:rPr>
+          <w14:ligatures w14:val="standard"/>
+        </w:rPr>
+      </w:pPr>
+      <w:r>
+        <w:rPr>
+          <w14:ligatures w14:val="standard"/>
+        </w:rPr>
+        <w:t xml:space="preserve">Having discussed the approach, </w:t>
+      </w:r>
+      <w:r>
+        <w:rPr>
+          <w14:ligatures w14:val="standard"/>
+        </w:rPr>
+        <w:t>I</w:t>
+      </w:r>
+      <w:r>
+        <w:rPr>
+          <w14:ligatures w14:val="standard"/>
+        </w:rPr>
+        <w:t xml:space="preserve"> have</w:t>
+      </w:r>
+      <w:r>
+        <w:rPr>
+          <w14:ligatures w14:val="standard"/>
+        </w:rPr>
+        <w:t xml:space="preserve"> implemented the forward lighting in the fragment shaders</w:t>
+      </w:r>
+      <w:r>
+        <w:rPr>
+          <w14:ligatures w14:val="standard"/>
+        </w:rPr>
+        <w:t>, but this time with small changes</w:t>
+      </w:r>
+      <w:r>
+        <w:rPr>
+          <w14:ligatures w14:val="standard"/>
+        </w:rPr>
+        <w:t>. Previously, I used to just send all the lighting relevant data via their uniforms location every frame to the GPU, but now after learning the use of Uniform Buffer Objects (UBOs), I don’t have to send the lighting data every frame</w:t>
+      </w:r>
+      <w:r>
+        <w:rPr>
+          <w14:ligatures w14:val="standard"/>
+        </w:rPr>
+        <w:t>.</w:t>
+      </w:r>
+    </w:p>
+    <w:p>
+      <w:pPr>
+        <w:pStyle w:val="Abstract"/>
+        <w:rPr>
+          <w14:ligatures w14:val="standard"/>
+        </w:rPr>
+      </w:pPr>
+      <w:r>
+        <w:rPr>
+          <w14:ligatures w14:val="standard"/>
+        </w:rPr>
+        <w:t>With additional integration of Dear ImGui tool which is an awesome tool for debugging or changing a value at runtime. Whenever, any property of a light is changed using ImGui, only a small block of the whole UBO light object is changed by provid</w:t>
+      </w:r>
+      <w:r>
+        <w:rPr>
+          <w14:ligatures w14:val="standard"/>
+        </w:rPr>
+        <w:t>ing</w:t>
+      </w:r>
+      <w:r>
+        <w:rPr>
+          <w14:ligatures w14:val="standard"/>
+        </w:rPr>
+        <w:t xml:space="preserve"> the offset and size of the data that was changed. This small optimization helps.</w:t>
+      </w:r>
+    </w:p>
+    <w:p>
+      <w:pPr>
+        <w:pStyle w:val="Abstract"/>
+        <w:rPr>
+          <w14:ligatures w14:val="standard"/>
+        </w:rPr>
+      </w:pPr>
+      <w:r>
+        <w:rPr>
+          <w14:ligatures w14:val="standard"/>
+        </w:rPr>
+        <w:t xml:space="preserve">Multiple light sources like point, directional and </w:t>
+      </w:r>
+      <w:r>
+        <w:rPr>
+          <w14:ligatures w14:val="standard"/>
+        </w:rPr>
+        <w:t>spotlight</w:t>
+      </w:r>
+      <w:r>
+        <w:rPr>
+          <w14:ligatures w14:val="standard"/>
+        </w:rPr>
+        <w:t xml:space="preserve"> are also implemented with maximum amount of 100.</w:t>
+      </w:r>
+    </w:p>
+    <w:p>
+      <w:pPr>
+        <w:pStyle w:val="Abstract"/>
+        <w:rPr>
+          <w14:ligatures w14:val="standard"/>
+        </w:rPr>
+      </w:pPr>
+      <w:r>
+        <w:rPr>
+          <w14:ligatures w14:val="standard"/>
+        </w:rPr>
+        <w:t>The same UBO object was also used for storing the projection and view matrix of the camera object instead of sending then every frame.</w:t>
+      </w:r>
+    </w:p>
+    <w:p>
+      <w:pPr>
+        <w:pStyle w:val="Head3"/>
+      </w:pPr>
+      <w:r>
+        <w:t xml:space="preserve">4.2 </w:t>
+      </w:r>
+      <w:r>
+        <w:t>Textures:</w:t>
+      </w:r>
+    </w:p>
+    <w:p>
+      <w:pPr>
+        <w:pStyle w:val="Abstract"/>
+        <w:rPr>
+          <w14:ligatures w14:val="standard"/>
+        </w:rPr>
+      </w:pPr>
+      <w:r>
+        <w:rPr>
+          <w14:ligatures w14:val="standard"/>
+        </w:rPr>
+        <w:t xml:space="preserve">Texture class was created to get flexibility on type of texture is loaded like RGBA, RED, etc. and get its width, height dimensions of the image whenever required along with options like what </w:t>
+      </w:r>
+      <w:r>
+        <w:rPr>
+          <w14:ligatures w14:val="standard"/>
+        </w:rPr>
         <w:lastRenderedPageBreak/>
-        <w:t>Post processing really interests me a lot because it gives the power to change the final image from one colo</w:t>
-      </w:r>
-      <w:r>
-        <w:rPr>
-          <w14:ligatures w14:val="standard"/>
-        </w:rPr>
-        <w:t>u</w:t>
-      </w:r>
-      <w:r>
-        <w:rPr>
-          <w14:ligatures w14:val="standard"/>
-        </w:rPr>
-        <w:t>r to another. For this, I am planning to do only two post processing effects i.e., the Bloom and Screen Space Ambient Occlusion (SSAO).</w:t>
-      </w:r>
-    </w:p>
-    <w:p>
-      <w:pPr>
-        <w:pStyle w:val="Head3"/>
-      </w:pPr>
-      <w:r>
-        <w:t xml:space="preserve">3.3.1 </w:t>
-      </w:r>
-      <w:r>
-        <w:t>Bloom:</w:t>
-      </w:r>
-    </w:p>
-    <w:p>
-      <w:pPr>
-        <w:pStyle w:val="Abstract"/>
-        <w:rPr>
-          <w14:ligatures w14:val="standard"/>
-        </w:rPr>
-      </w:pPr>
-      <w:r>
-        <w:rPr>
-          <w14:ligatures w14:val="standard"/>
-        </w:rPr>
-        <w:t xml:space="preserve">For bloom, I plan to use a technique where the frame image only consisting of bright colours is first down scaled up to 8 times such that it looks blurry and rightly up scaled scale 8 times </w:t>
-      </w:r>
-      <w:r>
-        <w:rPr>
-          <w14:ligatures w14:val="standard"/>
-        </w:rPr>
-        <w:t>that the up scaled image looks closely like the original bright colo</w:t>
-      </w:r>
-      <w:r>
-        <w:rPr>
-          <w14:ligatures w14:val="standard"/>
-        </w:rPr>
-        <w:t>u</w:t>
-      </w:r>
-      <w:r>
-        <w:rPr>
-          <w14:ligatures w14:val="standard"/>
-        </w:rPr>
-        <w:t>r image. This kind of Bloom effect was shown in Call of Duty: Advanced Warfare game.</w:t>
-      </w:r>
-      <w:r>
-        <w:rPr>
-          <w14:ligatures w14:val="standard"/>
-        </w:rPr>
-        <w:t xml:space="preserve"> </w:t>
-      </w:r>
-      <w:r>
-        <w:rPr>
-          <w14:ligatures w14:val="standard"/>
-        </w:rPr>
-        <w:t>The bloom down scaling and up scaling will be done in the compute shader.</w:t>
-      </w:r>
-    </w:p>
-    <w:p>
-      <w:pPr>
-        <w:pStyle w:val="Head3"/>
-      </w:pPr>
-      <w:r>
-        <w:t xml:space="preserve">3.3.2 </w:t>
-      </w:r>
-      <w:r>
-        <w:t>Screen Space Ambient Occlusion (SSAO):</w:t>
-      </w:r>
-    </w:p>
-    <w:p>
-      <w:pPr>
-        <w:pStyle w:val="Abstract"/>
-        <w:rPr>
-          <w14:ligatures w14:val="standard"/>
-        </w:rPr>
-      </w:pPr>
-      <w:r>
-        <w:rPr>
-          <w14:ligatures w14:val="standard"/>
-        </w:rPr>
-        <w:t>I have also planned to do another post processing effect of Screen Space Ambient Occlusion (SSAO) for creating soft shadows around corners of the mesh.</w:t>
-      </w:r>
-    </w:p>
-    <w:p>
-      <w:pPr>
-        <w:pStyle w:val="Abstract"/>
-        <w:rPr>
-          <w14:ligatures w14:val="standard"/>
-        </w:rPr>
-      </w:pPr>
-    </w:p>
-    <w:p>
-      <w:pPr>
-        <w:pStyle w:val="Head2"/>
-      </w:pPr>
-      <w:r>
-        <w:t xml:space="preserve">4 </w:t>
-      </w:r>
-      <w:r>
-        <w:t>PROJECT PLAN</w:t>
-      </w:r>
-    </w:p>
-    <w:p>
-      <w:pPr>
-        <w:pStyle w:val="Abstract"/>
-        <w:rPr>
-          <w14:ligatures w14:val="standard"/>
-        </w:rPr>
-      </w:pPr>
-      <w:r>
-        <w:rPr>
-          <w14:ligatures w14:val="standard"/>
-        </w:rPr>
-        <w:t>I have extended the NCLGL library with abstract classes like the Frame Buffers, Texture, Uniform Buffer Objects. Making frame buffer objects will help me do post processing effects like Bloom as well as HDR with Tone Mapping and Image Based Lighting (IBL).</w:t>
-      </w:r>
-    </w:p>
-    <w:p>
-      <w:pPr>
-        <w:pStyle w:val="Head3"/>
-      </w:pPr>
-      <w:r>
-        <w:t xml:space="preserve">4.1 </w:t>
-      </w:r>
-      <w:r>
-        <w:t>Uniform Buffer Objects:</w:t>
-      </w:r>
-    </w:p>
-    <w:p>
-      <w:pPr>
-        <w:pStyle w:val="Abstract"/>
-        <w:rPr>
-          <w14:ligatures w14:val="standard"/>
-        </w:rPr>
-      </w:pPr>
-      <w:r>
-        <w:rPr>
-          <w14:ligatures w14:val="standard"/>
-        </w:rPr>
-        <w:t xml:space="preserve">Having discussed the approach, </w:t>
-      </w:r>
-      <w:r>
-        <w:rPr>
-          <w14:ligatures w14:val="standard"/>
-        </w:rPr>
-        <w:t>I</w:t>
-      </w:r>
-      <w:r>
-        <w:rPr>
-          <w14:ligatures w14:val="standard"/>
-        </w:rPr>
-        <w:t xml:space="preserve"> have</w:t>
-      </w:r>
-      <w:r>
-        <w:rPr>
-          <w14:ligatures w14:val="standard"/>
-        </w:rPr>
-        <w:t xml:space="preserve"> implemented the forward lighting in the fragment shaders</w:t>
-      </w:r>
-      <w:r>
-        <w:rPr>
-          <w14:ligatures w14:val="standard"/>
-        </w:rPr>
-        <w:t>, but this time with small changes</w:t>
-      </w:r>
-      <w:r>
-        <w:rPr>
-          <w14:ligatures w14:val="standard"/>
-        </w:rPr>
-        <w:t>. Previously, I used to just send all the lighting relevant data via their uniforms location every frame to the GPU, but now after learning the use of Uniform Buffer Objects (UBOs), I don’t have to send the lighting data every frame</w:t>
-      </w:r>
-      <w:r>
-        <w:rPr>
-          <w14:ligatures w14:val="standard"/>
-        </w:rPr>
-        <w:t>.</w:t>
-      </w:r>
-    </w:p>
-    <w:p>
-      <w:pPr>
-        <w:pStyle w:val="Abstract"/>
-        <w:rPr>
-          <w14:ligatures w14:val="standard"/>
-        </w:rPr>
-      </w:pPr>
-      <w:r>
-        <w:rPr>
-          <w14:ligatures w14:val="standard"/>
-        </w:rPr>
-        <w:t>With additional integration of Dear ImGui tool which is an awesome tool for debugging or changing a value at runtime. Whenever, any property of a light is changed using ImGui, only a small block of the whole UBO light object is changed by provid</w:t>
-      </w:r>
-      <w:r>
-        <w:rPr>
-          <w14:ligatures w14:val="standard"/>
-        </w:rPr>
-        <w:t>ing</w:t>
-      </w:r>
-      <w:r>
-        <w:rPr>
-          <w14:ligatures w14:val="standard"/>
-        </w:rPr>
-        <w:t xml:space="preserve"> the offset and size of the data that was changed. This small optimization helps.</w:t>
-      </w:r>
-    </w:p>
-    <w:p>
-      <w:pPr>
-        <w:pStyle w:val="Abstract"/>
-        <w:rPr>
-          <w14:ligatures w14:val="standard"/>
-        </w:rPr>
-      </w:pPr>
-      <w:r>
-        <w:rPr>
-          <w14:ligatures w14:val="standard"/>
-        </w:rPr>
-        <w:t xml:space="preserve">Multiple light sources like point, directional and </w:t>
-      </w:r>
-      <w:r>
-        <w:rPr>
-          <w14:ligatures w14:val="standard"/>
-        </w:rPr>
-        <w:t>spotlight</w:t>
-      </w:r>
-      <w:r>
-        <w:rPr>
-          <w14:ligatures w14:val="standard"/>
-        </w:rPr>
-        <w:t xml:space="preserve"> are also implemented with maximum amount of 100.</w:t>
-      </w:r>
-    </w:p>
-    <w:p>
-      <w:pPr>
-        <w:pStyle w:val="Abstract"/>
-        <w:rPr>
-          <w14:ligatures w14:val="standard"/>
-        </w:rPr>
-      </w:pPr>
-      <w:r>
-        <w:rPr>
-          <w14:ligatures w14:val="standard"/>
-        </w:rPr>
-        <w:t>The same UBO object was also used for storing the projection and view matrix of the camera object instead of sending then every frame.</w:t>
-      </w:r>
-    </w:p>
-    <w:p>
-      <w:pPr>
-        <w:pStyle w:val="Head3"/>
-      </w:pPr>
-      <w:r>
-        <w:t xml:space="preserve">4.2 </w:t>
-      </w:r>
-      <w:r>
-        <w:t>Textures:</w:t>
-      </w:r>
-    </w:p>
-    <w:p>
-      <w:pPr>
-        <w:pStyle w:val="Abstract"/>
-        <w:rPr>
-          <w14:ligatures w14:val="standard"/>
-        </w:rPr>
-      </w:pPr>
-      <w:r>
-        <w:rPr>
-          <w14:ligatures w14:val="standard"/>
-        </w:rPr>
-        <w:t>Texture class was created to get flexibility on type of texture is loaded like RGBA, RED, etc. and get its width, height dimensions of the image whenever required along with options like what internal format to give before loading the image. With this I have also created more texture classes which inherits from normal texture class like HDR texture class for HDR and gamma correction and a Cube Map texture class for converting the equirectangular HDR image to a 6-sided cube map texture.</w:t>
+        <w:t>internal format to give before loading the image. With this I have also created more texture classes which inherits from normal texture class like HDR texture class for HDR and gamma correction and a Cube Map texture class for converting the equirectangular HDR image to a 6-sided cube map texture.</w:t>
       </w:r>
     </w:p>
     <w:p>
@@ -6300,7 +9153,7 @@
                     </pic:cNvPicPr>
                   </pic:nvPicPr>
                   <pic:blipFill>
-                    <a:blip r:embed="rId25">
+                    <a:blip r:embed="rId30">
                       <a:extLst>
                         <a:ext uri="{28A0092B-C50C-407E-A947-70E740481C1C}">
                           <a14:useLocalDpi xmlns:a14="http://schemas.microsoft.com/office/drawing/2010/main" val="0"/>
@@ -6455,7 +9308,6 @@
         <w:rPr>
           <w:noProof/>
         </w:rPr>
-        <w:lastRenderedPageBreak/>
         <w:drawing>
           <wp:inline distT="0" distB="0" distL="0" distR="0" wp14:anchorId="6DCABF85" wp14:editId="0DDF5F69">
             <wp:extent cx="3048000" cy="682625"/>
@@ -6474,7 +9326,7 @@
                     </pic:cNvPicPr>
                   </pic:nvPicPr>
                   <pic:blipFill>
-                    <a:blip r:embed="rId26">
+                    <a:blip r:embed="rId31">
                       <a:extLst>
                         <a:ext uri="{28A0092B-C50C-407E-A947-70E740481C1C}">
                           <a14:useLocalDpi xmlns:a14="http://schemas.microsoft.com/office/drawing/2010/main" val="0"/>
@@ -6699,7 +9551,7 @@
                     </pic:cNvPicPr>
                   </pic:nvPicPr>
                   <pic:blipFill>
-                    <a:blip r:embed="rId27">
+                    <a:blip r:embed="rId32">
                       <a:extLst>
                         <a:ext uri="{28A0092B-C50C-407E-A947-70E740481C1C}">
                           <a14:useLocalDpi xmlns:a14="http://schemas.microsoft.com/office/drawing/2010/main" val="0"/>
@@ -7097,7 +9949,14 @@
         <w:rPr>
           <w14:ligatures w14:val="standard"/>
         </w:rPr>
-        <w:t>Where R is right vector, U is up vector, F is forward or look vector and P is the position of the billboard in world space. This matrix is later multiplied with the view projection matrix</w:t>
+        <w:t xml:space="preserve">Where R is right vector, U is up vector, F is forward or look vector and P is the position of the billboard in world space. This </w:t>
+      </w:r>
+      <w:r>
+        <w:rPr>
+          <w14:ligatures w14:val="standard"/>
+        </w:rPr>
+        <w:lastRenderedPageBreak/>
+        <w:t>matrix is later multiplied with the view projection matrix</w:t>
       </w:r>
       <w:r>
         <w:rPr>
@@ -7289,7 +10148,7 @@
                     <pic:cNvPicPr/>
                   </pic:nvPicPr>
                   <pic:blipFill>
-                    <a:blip r:embed="rId28"/>
+                    <a:blip r:embed="rId33"/>
                     <a:stretch>
                       <a:fillRect/>
                     </a:stretch>
@@ -7579,11 +10438,7 @@
         <w:t xml:space="preserve">Gotanda, Martinez, Snow, “Physically-Based Shading Models in Film and Game Production,” SIGGRAPH 2010. [Online]. Available: </w:t>
       </w:r>
       <w:r>
-        <w:t xml:space="preserve">SIGGRAPH 2010 </w:t>
-      </w:r>
-      <w:r>
-        <w:lastRenderedPageBreak/>
-        <w:t>Course: Physically-Based Shading Models in Film and Game Production (renderwonk.com)</w:t>
+        <w:t>SIGGRAPH 2010 Course: Physically-Based Shading Models in Film and Game Production (renderwonk.com)</w:t>
       </w:r>
       <w:r>
         <w:rPr>
@@ -16041,6 +18896,26 @@
 </a:theme>
 </file>
 
+<file path=word/webextensions/taskpanes.xml><?xml version="1.0" encoding="utf-8"?>
+<wetp:taskpanes xmlns:wetp="http://schemas.microsoft.com/office/webextensions/taskpanes/2010/11">
+  <wetp:taskpane dockstate="right" visibility="0" width="350" row="0">
+    <wetp:webextensionref xmlns:r="http://schemas.openxmlformats.org/officeDocument/2006/relationships" r:id="rId1"/>
+  </wetp:taskpane>
+</wetp:taskpanes>
+</file>
+
+<file path=word/webextensions/webextension1.xml><?xml version="1.0" encoding="utf-8"?>
+<we:webextension xmlns:we="http://schemas.microsoft.com/office/webextensions/webextension/2010/11" id="{B36E73E9-3B4D-43C1-A9EE-52B50F9FE6C2}">
+  <we:reference id="4b785c87-866c-4bad-85d8-5d1ae467ac9a" version="3.12.0.0" store="EXCatalog" storeType="EXCatalog"/>
+  <we:alternateReferences>
+    <we:reference id="WA104381909" version="3.12.0.0" store="en-GB" storeType="OMEX"/>
+  </we:alternateReferences>
+  <we:properties/>
+  <we:bindings/>
+  <we:snapshot xmlns:r="http://schemas.openxmlformats.org/officeDocument/2006/relationships"/>
+</we:webextension>
+</file>
+
 <file path=customXml/item1.xml><?xml version="1.0" encoding="utf-8"?>
 <Workflow version="v.1.13">
   <Filtration versionrequired="True" status="DONE" StartTime="25-07-2014 13:27:04" EndTime="25-07-2014 13:28:29">

</xml_diff>

<commit_message>
Add - Blinn Phong
</commit_message>
<xml_diff>
--- a/Docs/Dissertation_Report_Jainesh_Pathak.docx
+++ b/Docs/Dissertation_Report_Jainesh_Pathak.docx
@@ -1013,15 +1013,7 @@
           <w:bCs/>
           <w14:ligatures w14:val="standard"/>
         </w:rPr>
-        <w:t>Figure 1:</w:t>
-      </w:r>
-      <w:r>
-        <w:rPr>
-          <w:b/>
-          <w:bCs/>
-          <w14:ligatures w14:val="standard"/>
-        </w:rPr>
-        <w:t xml:space="preserve"> Wavelength of a daylight</w:t>
+        <w:t>Figure 1: Wavelength of a daylight</w:t>
       </w:r>
     </w:p>
     <w:p>
@@ -1079,60 +1071,21 @@
         <w:pStyle w:val="Head3"/>
       </w:pPr>
       <w:r>
-        <w:t>1</w:t>
-      </w:r>
-      <w:r>
-        <w:t>.</w:t>
-      </w:r>
-      <w:r>
-        <w:t>1</w:t>
-      </w:r>
-      <w:r>
-        <w:t>.1</w:t>
-      </w:r>
-      <w:r>
-        <w:t>.1</w:t>
-      </w:r>
-      <w:r>
-        <w:t xml:space="preserve"> Point Light:</w:t>
-      </w:r>
-    </w:p>
-    <w:p>
-      <w:pPr>
-        <w:pStyle w:val="Abstract"/>
-        <w:rPr>
-          <w14:ligatures w14:val="standard"/>
-        </w:rPr>
-      </w:pPr>
-      <w:r>
-        <w:rPr>
-          <w14:ligatures w14:val="standard"/>
-        </w:rPr>
-        <w:t>This type of light source emits lights in all directions.</w:t>
-      </w:r>
-      <w:r>
-        <w:rPr>
-          <w14:ligatures w14:val="standard"/>
-        </w:rPr>
-        <w:t xml:space="preserve"> The intensity gradually attenuates as the distance from surface and light increases.</w:t>
-      </w:r>
-      <w:r>
-        <w:rPr>
-          <w14:ligatures w14:val="standard"/>
-        </w:rPr>
-        <w:t xml:space="preserve"> In technical details it contains the position in 3D world,</w:t>
-      </w:r>
-      <w:r>
-        <w:rPr>
-          <w14:ligatures w14:val="standard"/>
-        </w:rPr>
-        <w:t xml:space="preserve"> light</w:t>
-      </w:r>
-      <w:r>
-        <w:rPr>
-          <w14:ligatures w14:val="standard"/>
-        </w:rPr>
-        <w:t xml:space="preserve"> colour, intensity value and range.</w:t>
+        <w:t>1.1.1.1 Point Light:</w:t>
+      </w:r>
+    </w:p>
+    <w:p>
+      <w:pPr>
+        <w:pStyle w:val="Abstract"/>
+        <w:rPr>
+          <w14:ligatures w14:val="standard"/>
+        </w:rPr>
+      </w:pPr>
+      <w:r>
+        <w:rPr>
+          <w14:ligatures w14:val="standard"/>
+        </w:rPr>
+        <w:t>This type of light source emits lights in all directions. The intensity gradually attenuates as the distance from surface and light increases. In technical details it contains the position in 3D world, light colour, intensity value and range.</w:t>
       </w:r>
     </w:p>
     <w:p>
@@ -1140,16 +1093,7 @@
         <w:pStyle w:val="Head3"/>
       </w:pPr>
       <w:r>
-        <w:t>1</w:t>
-      </w:r>
-      <w:r>
-        <w:t>.</w:t>
-      </w:r>
-      <w:r>
-        <w:t>1.1</w:t>
-      </w:r>
-      <w:r>
-        <w:t xml:space="preserve">.2 </w:t>
+        <w:t xml:space="preserve">1.1.1.2 </w:t>
       </w:r>
       <w:r>
         <w:t>Directional Light:</w:t>
@@ -1174,16 +1118,7 @@
         <w:pStyle w:val="Head3"/>
       </w:pPr>
       <w:r>
-        <w:t>1</w:t>
-      </w:r>
-      <w:r>
-        <w:t>.</w:t>
-      </w:r>
-      <w:r>
-        <w:t>1.1</w:t>
-      </w:r>
-      <w:r>
-        <w:t xml:space="preserve">.3 </w:t>
+        <w:t xml:space="preserve">1.1.1.3 </w:t>
       </w:r>
       <w:r>
         <w:t>Spotlight</w:t>
@@ -1235,37 +1170,7 @@
           <w:lang w:eastAsia="it-IT"/>
           <w14:ligatures w14:val="standard"/>
         </w:rPr>
-        <w:t>1.</w:t>
-      </w:r>
-      <w:r>
-        <w:rPr>
-          <w:b/>
-          <w:bCs/>
-          <w:sz w:val="22"/>
-          <w:lang w:eastAsia="it-IT"/>
-          <w14:ligatures w14:val="standard"/>
-        </w:rPr>
-        <w:t>2</w:t>
-      </w:r>
-      <w:r>
-        <w:rPr>
-          <w:b/>
-          <w:bCs/>
-          <w:sz w:val="22"/>
-          <w:lang w:eastAsia="it-IT"/>
-          <w14:ligatures w14:val="standard"/>
-        </w:rPr>
-        <w:t xml:space="preserve"> </w:t>
-      </w:r>
-      <w:r>
-        <w:rPr>
-          <w:b/>
-          <w:bCs/>
-          <w:sz w:val="22"/>
-          <w:lang w:eastAsia="it-IT"/>
-          <w14:ligatures w14:val="standard"/>
-        </w:rPr>
-        <w:t>Radiance</w:t>
+        <w:t>1.2 Radiance</w:t>
       </w:r>
     </w:p>
     <w:p>
@@ -1329,25 +1234,7 @@
           <w:lang w:eastAsia="it-IT"/>
           <w14:ligatures w14:val="standard"/>
         </w:rPr>
-        <w:t xml:space="preserve">Radiance can be </w:t>
-      </w:r>
-      <w:proofErr w:type="spellStart"/>
-      <w:r>
-        <w:rPr>
-          <w:szCs w:val="18"/>
-          <w:lang w:eastAsia="it-IT"/>
-          <w14:ligatures w14:val="standard"/>
-        </w:rPr>
-        <w:t>colours</w:t>
-      </w:r>
-      <w:proofErr w:type="spellEnd"/>
-      <w:r>
-        <w:rPr>
-          <w:szCs w:val="18"/>
-          <w:lang w:eastAsia="it-IT"/>
-          <w14:ligatures w14:val="standard"/>
-        </w:rPr>
-        <w:t xml:space="preserve"> that is seen from the direction.</w:t>
+        <w:t>Radiance can be colours that is seen from the direction.</w:t>
       </w:r>
     </w:p>
     <w:p>
@@ -1452,29 +1339,7 @@
           <w:lang w:eastAsia="it-IT"/>
           <w14:ligatures w14:val="standard"/>
         </w:rPr>
-        <w:t xml:space="preserve">Radiance = </w:t>
-      </w:r>
-      <w:proofErr w:type="gramStart"/>
-      <w:r>
-        <w:rPr>
-          <w:i/>
-          <w:iCs/>
-          <w:szCs w:val="18"/>
-          <w:lang w:eastAsia="it-IT"/>
-          <w14:ligatures w14:val="standard"/>
-        </w:rPr>
-        <w:t>L(</w:t>
-      </w:r>
-      <w:proofErr w:type="gramEnd"/>
-      <w:r>
-        <w:rPr>
-          <w:i/>
-          <w:iCs/>
-          <w:szCs w:val="18"/>
-          <w:lang w:eastAsia="it-IT"/>
-          <w14:ligatures w14:val="standard"/>
-        </w:rPr>
-        <w:t>position, direction, wavelength, time)</w:t>
+        <w:t>Radiance = L(position, direction, wavelength, time)</w:t>
       </w:r>
     </w:p>
     <w:p>
@@ -1624,47 +1489,7 @@
           <w:lang w:eastAsia="it-IT"/>
           <w14:ligatures w14:val="standard"/>
         </w:rPr>
-        <w:t>1.</w:t>
-      </w:r>
-      <w:r>
-        <w:rPr>
-          <w:b/>
-          <w:bCs/>
-          <w:sz w:val="22"/>
-          <w:lang w:eastAsia="it-IT"/>
-          <w14:ligatures w14:val="standard"/>
-        </w:rPr>
-        <w:t>3</w:t>
-      </w:r>
-      <w:r>
-        <w:rPr>
-          <w:b/>
-          <w:bCs/>
-          <w:sz w:val="22"/>
-          <w:lang w:eastAsia="it-IT"/>
-          <w14:ligatures w14:val="standard"/>
-        </w:rPr>
-        <w:t xml:space="preserve"> </w:t>
-      </w:r>
-      <w:r>
-        <w:rPr>
-          <w:b/>
-          <w:bCs/>
-          <w:sz w:val="22"/>
-          <w:lang w:eastAsia="it-IT"/>
-          <w14:ligatures w14:val="standard"/>
-        </w:rPr>
-        <w:t>Irr</w:t>
-      </w:r>
-      <w:r>
-        <w:rPr>
-          <w:b/>
-          <w:bCs/>
-          <w:sz w:val="22"/>
-          <w:lang w:eastAsia="it-IT"/>
-          <w14:ligatures w14:val="standard"/>
-        </w:rPr>
-        <w:t>adiance</w:t>
+        <w:t>1.3 Irradiance</w:t>
       </w:r>
     </w:p>
     <w:p>
@@ -1802,296 +1627,7 @@
                   <w:lang w:eastAsia="it-IT"/>
                   <w14:ligatures w14:val="standard"/>
                 </w:rPr>
-                <m:t>ω</m:t>
-              </m:r>
-              <m:r>
-                <w:rPr>
-                  <w:rFonts w:ascii="Cambria Math" w:hAnsi="Cambria Math"/>
-                  <w:szCs w:val="18"/>
-                  <w:lang w:eastAsia="it-IT"/>
-                  <w14:ligatures w14:val="standard"/>
-                </w:rPr>
-                <m:t xml:space="preserve"> in</m:t>
-              </m:r>
-            </m:sub>
-            <m:sup>
-              <m:r>
-                <w:rPr>
-                  <w:rFonts w:ascii="Cambria Math" w:hAnsi="Cambria Math"/>
-                  <w:szCs w:val="18"/>
-                  <w:lang w:eastAsia="it-IT"/>
-                  <w14:ligatures w14:val="standard"/>
-                </w:rPr>
-                <m:t xml:space="preserve"> </m:t>
-              </m:r>
-            </m:sup>
-            <m:e>
-              <m:r>
-                <w:rPr>
-                  <w:rFonts w:ascii="Cambria Math" w:hAnsi="Cambria Math"/>
-                  <w:szCs w:val="18"/>
-                  <w:lang w:eastAsia="it-IT"/>
-                  <w14:ligatures w14:val="standard"/>
-                </w:rPr>
-                <m:t xml:space="preserve">L(x, </m:t>
-              </m:r>
-              <m:r>
-                <w:rPr>
-                  <w:rFonts w:ascii="Cambria Math" w:hAnsi="Cambria Math"/>
-                  <w:szCs w:val="18"/>
-                  <w:lang w:eastAsia="it-IT"/>
-                  <w14:ligatures w14:val="standard"/>
-                </w:rPr>
-                <m:t xml:space="preserve">ω, </m:t>
-              </m:r>
-            </m:e>
-          </m:nary>
-          <m:r>
-            <w:rPr>
-              <w:rFonts w:ascii="Cambria Math" w:hAnsi="Cambria Math"/>
-              <w:szCs w:val="18"/>
-              <w:lang w:eastAsia="it-IT"/>
-              <w14:ligatures w14:val="standard"/>
-            </w:rPr>
-            <m:t>λ</m:t>
-          </m:r>
-          <m:r>
-            <w:rPr>
-              <w:rFonts w:ascii="Cambria Math" w:hAnsi="Cambria Math"/>
-              <w:szCs w:val="18"/>
-              <w:lang w:eastAsia="it-IT"/>
-              <w14:ligatures w14:val="standard"/>
-            </w:rPr>
-            <m:t>)</m:t>
-          </m:r>
-          <m:func>
-            <m:funcPr>
-              <m:ctrlPr>
-                <w:rPr>
-                  <w:rFonts w:ascii="Cambria Math" w:hAnsi="Cambria Math"/>
-                  <w:i/>
-                  <w:szCs w:val="18"/>
-                  <w:lang w:eastAsia="it-IT"/>
-                  <w14:ligatures w14:val="standard"/>
-                </w:rPr>
-              </m:ctrlPr>
-            </m:funcPr>
-            <m:fName>
-              <m:r>
-                <m:rPr>
-                  <m:sty m:val="p"/>
-                </m:rPr>
-                <w:rPr>
-                  <w:rFonts w:ascii="Cambria Math" w:hAnsi="Cambria Math"/>
-                  <w:szCs w:val="18"/>
-                  <w:lang w:eastAsia="it-IT"/>
-                  <w14:ligatures w14:val="standard"/>
-                </w:rPr>
-                <m:t>cos</m:t>
-              </m:r>
-            </m:fName>
-            <m:e>
-              <m:r>
-                <w:rPr>
-                  <w:rFonts w:ascii="Cambria Math" w:hAnsi="Cambria Math"/>
-                  <w:szCs w:val="18"/>
-                  <w:lang w:eastAsia="it-IT"/>
-                  <w14:ligatures w14:val="standard"/>
-                </w:rPr>
-                <m:t>θ</m:t>
-              </m:r>
-              <m:r>
-                <w:rPr>
-                  <w:rFonts w:ascii="Cambria Math" w:hAnsi="Cambria Math"/>
-                  <w:szCs w:val="18"/>
-                  <w:lang w:eastAsia="it-IT"/>
-                  <w14:ligatures w14:val="standard"/>
-                </w:rPr>
-                <m:t xml:space="preserve"> </m:t>
-              </m:r>
-            </m:e>
-          </m:func>
-          <m:r>
-            <m:rPr>
-              <m:sty m:val="p"/>
-            </m:rPr>
-            <w:rPr>
-              <w:rFonts w:ascii="Cambria Math" w:hAnsi="Cambria Math"/>
-              <w:szCs w:val="18"/>
-              <w:lang w:eastAsia="it-IT"/>
-              <w14:ligatures w14:val="standard"/>
-            </w:rPr>
-            <m:t>d</m:t>
-          </m:r>
-          <m:r>
-            <w:rPr>
-              <w:rFonts w:ascii="Cambria Math" w:hAnsi="Cambria Math"/>
-              <w:szCs w:val="18"/>
-              <w:lang w:eastAsia="it-IT"/>
-              <w14:ligatures w14:val="standard"/>
-            </w:rPr>
-            <m:t>ω</m:t>
-          </m:r>
-        </m:oMath>
-      </m:oMathPara>
-    </w:p>
-    <w:p>
-      <w:pPr>
-        <w:pStyle w:val="Abstract"/>
-        <w:rPr>
-          <w:szCs w:val="18"/>
-          <w:lang w:eastAsia="it-IT"/>
-          <w14:ligatures w14:val="standard"/>
-        </w:rPr>
-      </w:pPr>
-      <w:r>
-        <w:rPr>
-          <w:szCs w:val="18"/>
-          <w:lang w:eastAsia="it-IT"/>
-          <w14:ligatures w14:val="standard"/>
-        </w:rPr>
-        <w:t xml:space="preserve">Here, </w:t>
-      </w:r>
-      <w:r>
-        <w:rPr>
-          <w:i/>
-          <w:iCs/>
-          <w:szCs w:val="18"/>
-          <w:lang w:eastAsia="it-IT"/>
-          <w14:ligatures w14:val="standard"/>
-        </w:rPr>
-        <w:t>ω</w:t>
-      </w:r>
-      <w:r>
-        <w:rPr>
-          <w:szCs w:val="18"/>
-          <w:lang w:eastAsia="it-IT"/>
-          <w14:ligatures w14:val="standard"/>
-        </w:rPr>
-        <w:t xml:space="preserve"> is the incoming light direction and </w:t>
-      </w:r>
-      <w:r>
-        <w:rPr>
-          <w:i/>
-          <w:iCs/>
-          <w:szCs w:val="18"/>
-          <w:lang w:eastAsia="it-IT"/>
-          <w14:ligatures w14:val="standard"/>
-        </w:rPr>
-        <w:t>θ</w:t>
-      </w:r>
-      <w:r>
-        <w:rPr>
-          <w:szCs w:val="18"/>
-          <w:lang w:eastAsia="it-IT"/>
-          <w14:ligatures w14:val="standard"/>
-        </w:rPr>
-        <w:t xml:space="preserve"> is the angle or dot product between surface normal and light direction.</w:t>
-      </w:r>
-    </w:p>
-    <w:p>
-      <w:pPr>
-        <w:pStyle w:val="Abstract"/>
-        <w:rPr>
-          <w:szCs w:val="18"/>
-          <w:lang w:eastAsia="it-IT"/>
-          <w14:ligatures w14:val="standard"/>
-        </w:rPr>
-      </w:pPr>
-      <w:r>
-        <w:rPr>
-          <w:szCs w:val="18"/>
-          <w:lang w:eastAsia="it-IT"/>
-          <w14:ligatures w14:val="standard"/>
-        </w:rPr>
-        <w:t>The integral function is the same for outgoing radiance:</w:t>
-      </w:r>
-    </w:p>
-    <w:p>
-      <w:pPr>
-        <w:pStyle w:val="Abstract"/>
-        <w:jc w:val="center"/>
-        <w:rPr>
-          <w:szCs w:val="18"/>
-          <w:lang w:eastAsia="it-IT"/>
-          <w14:ligatures w14:val="standard"/>
-        </w:rPr>
-      </w:pPr>
-      <m:oMathPara>
-        <m:oMath>
-          <m:r>
-            <w:rPr>
-              <w:rFonts w:ascii="Cambria Math" w:hAnsi="Cambria Math"/>
-              <w:szCs w:val="18"/>
-              <w:lang w:eastAsia="it-IT"/>
-              <w14:ligatures w14:val="standard"/>
-            </w:rPr>
-            <m:t>H</m:t>
-          </m:r>
-          <m:d>
-            <m:dPr>
-              <m:ctrlPr>
-                <w:rPr>
-                  <w:rFonts w:ascii="Cambria Math" w:hAnsi="Cambria Math"/>
-                  <w:i/>
-                  <w:szCs w:val="18"/>
-                  <w:lang w:eastAsia="it-IT"/>
-                  <w14:ligatures w14:val="standard"/>
-                </w:rPr>
-              </m:ctrlPr>
-            </m:dPr>
-            <m:e>
-              <m:r>
-                <w:rPr>
-                  <w:rFonts w:ascii="Cambria Math" w:hAnsi="Cambria Math"/>
-                  <w:szCs w:val="18"/>
-                  <w:lang w:eastAsia="it-IT"/>
-                  <w14:ligatures w14:val="standard"/>
-                </w:rPr>
-                <m:t>x, λ</m:t>
-              </m:r>
-            </m:e>
-          </m:d>
-          <m:r>
-            <w:rPr>
-              <w:rFonts w:ascii="Cambria Math" w:hAnsi="Cambria Math"/>
-              <w:szCs w:val="18"/>
-              <w:lang w:eastAsia="it-IT"/>
-              <w14:ligatures w14:val="standard"/>
-            </w:rPr>
-            <m:t xml:space="preserve">= </m:t>
-          </m:r>
-          <m:nary>
-            <m:naryPr>
-              <m:limLoc m:val="subSup"/>
-              <m:ctrlPr>
-                <w:rPr>
-                  <w:rFonts w:ascii="Cambria Math" w:hAnsi="Cambria Math"/>
-                  <w:i/>
-                  <w:szCs w:val="18"/>
-                  <w:lang w:eastAsia="it-IT"/>
-                  <w14:ligatures w14:val="standard"/>
-                </w:rPr>
-              </m:ctrlPr>
-            </m:naryPr>
-            <m:sub>
-              <m:r>
-                <w:rPr>
-                  <w:rFonts w:ascii="Cambria Math" w:hAnsi="Cambria Math"/>
-                  <w:szCs w:val="18"/>
-                  <w:lang w:eastAsia="it-IT"/>
-                  <w14:ligatures w14:val="standard"/>
-                </w:rPr>
-                <m:t xml:space="preserve">ω </m:t>
-              </m:r>
-              <m:r>
-                <w:rPr>
-                  <w:rFonts w:ascii="Cambria Math" w:hAnsi="Cambria Math"/>
-                  <w:szCs w:val="18"/>
-                  <w:lang w:eastAsia="it-IT"/>
-                  <w14:ligatures w14:val="standard"/>
-                </w:rPr>
-                <m:t>out</m:t>
+                <m:t>ω in</m:t>
               </m:r>
             </m:sub>
             <m:sup>
@@ -2160,16 +1696,7 @@
                   <w:lang w:eastAsia="it-IT"/>
                   <w14:ligatures w14:val="standard"/>
                 </w:rPr>
-                <m:t>θ</m:t>
-              </m:r>
-              <m:r>
-                <w:rPr>
-                  <w:rFonts w:ascii="Cambria Math" w:hAnsi="Cambria Math"/>
-                  <w:szCs w:val="18"/>
-                  <w:lang w:eastAsia="it-IT"/>
-                  <w14:ligatures w14:val="standard"/>
-                </w:rPr>
-                <m:t xml:space="preserve"> </m:t>
+                <m:t xml:space="preserve">θ </m:t>
               </m:r>
             </m:e>
           </m:func>
@@ -2201,6 +1728,250 @@
       <w:pPr>
         <w:pStyle w:val="Abstract"/>
         <w:rPr>
+          <w:szCs w:val="18"/>
+          <w:lang w:eastAsia="it-IT"/>
+          <w14:ligatures w14:val="standard"/>
+        </w:rPr>
+      </w:pPr>
+      <w:r>
+        <w:rPr>
+          <w:szCs w:val="18"/>
+          <w:lang w:eastAsia="it-IT"/>
+          <w14:ligatures w14:val="standard"/>
+        </w:rPr>
+        <w:t xml:space="preserve">Here, </w:t>
+      </w:r>
+      <w:r>
+        <w:rPr>
+          <w:i/>
+          <w:iCs/>
+          <w:szCs w:val="18"/>
+          <w:lang w:eastAsia="it-IT"/>
+          <w14:ligatures w14:val="standard"/>
+        </w:rPr>
+        <w:t>ω</w:t>
+      </w:r>
+      <w:r>
+        <w:rPr>
+          <w:szCs w:val="18"/>
+          <w:lang w:eastAsia="it-IT"/>
+          <w14:ligatures w14:val="standard"/>
+        </w:rPr>
+        <w:t xml:space="preserve"> is the incoming light direction and </w:t>
+      </w:r>
+      <w:r>
+        <w:rPr>
+          <w:i/>
+          <w:iCs/>
+          <w:szCs w:val="18"/>
+          <w:lang w:eastAsia="it-IT"/>
+          <w14:ligatures w14:val="standard"/>
+        </w:rPr>
+        <w:t>θ</w:t>
+      </w:r>
+      <w:r>
+        <w:rPr>
+          <w:szCs w:val="18"/>
+          <w:lang w:eastAsia="it-IT"/>
+          <w14:ligatures w14:val="standard"/>
+        </w:rPr>
+        <w:t xml:space="preserve"> is the angle or dot product between surface normal and light direction.</w:t>
+      </w:r>
+    </w:p>
+    <w:p>
+      <w:pPr>
+        <w:pStyle w:val="Abstract"/>
+        <w:rPr>
+          <w:szCs w:val="18"/>
+          <w:lang w:eastAsia="it-IT"/>
+          <w14:ligatures w14:val="standard"/>
+        </w:rPr>
+      </w:pPr>
+      <w:r>
+        <w:rPr>
+          <w:szCs w:val="18"/>
+          <w:lang w:eastAsia="it-IT"/>
+          <w14:ligatures w14:val="standard"/>
+        </w:rPr>
+        <w:t>The integral function is the same for outgoing radiance:</w:t>
+      </w:r>
+    </w:p>
+    <w:p>
+      <w:pPr>
+        <w:pStyle w:val="Abstract"/>
+        <w:jc w:val="center"/>
+        <w:rPr>
+          <w:szCs w:val="18"/>
+          <w:lang w:eastAsia="it-IT"/>
+          <w14:ligatures w14:val="standard"/>
+        </w:rPr>
+      </w:pPr>
+      <m:oMathPara>
+        <m:oMath>
+          <m:r>
+            <w:rPr>
+              <w:rFonts w:ascii="Cambria Math" w:hAnsi="Cambria Math"/>
+              <w:szCs w:val="18"/>
+              <w:lang w:eastAsia="it-IT"/>
+              <w14:ligatures w14:val="standard"/>
+            </w:rPr>
+            <m:t>H</m:t>
+          </m:r>
+          <m:d>
+            <m:dPr>
+              <m:ctrlPr>
+                <w:rPr>
+                  <w:rFonts w:ascii="Cambria Math" w:hAnsi="Cambria Math"/>
+                  <w:i/>
+                  <w:szCs w:val="18"/>
+                  <w:lang w:eastAsia="it-IT"/>
+                  <w14:ligatures w14:val="standard"/>
+                </w:rPr>
+              </m:ctrlPr>
+            </m:dPr>
+            <m:e>
+              <m:r>
+                <w:rPr>
+                  <w:rFonts w:ascii="Cambria Math" w:hAnsi="Cambria Math"/>
+                  <w:szCs w:val="18"/>
+                  <w:lang w:eastAsia="it-IT"/>
+                  <w14:ligatures w14:val="standard"/>
+                </w:rPr>
+                <m:t>x, λ</m:t>
+              </m:r>
+            </m:e>
+          </m:d>
+          <m:r>
+            <w:rPr>
+              <w:rFonts w:ascii="Cambria Math" w:hAnsi="Cambria Math"/>
+              <w:szCs w:val="18"/>
+              <w:lang w:eastAsia="it-IT"/>
+              <w14:ligatures w14:val="standard"/>
+            </w:rPr>
+            <m:t xml:space="preserve">= </m:t>
+          </m:r>
+          <m:nary>
+            <m:naryPr>
+              <m:limLoc m:val="subSup"/>
+              <m:ctrlPr>
+                <w:rPr>
+                  <w:rFonts w:ascii="Cambria Math" w:hAnsi="Cambria Math"/>
+                  <w:i/>
+                  <w:szCs w:val="18"/>
+                  <w:lang w:eastAsia="it-IT"/>
+                  <w14:ligatures w14:val="standard"/>
+                </w:rPr>
+              </m:ctrlPr>
+            </m:naryPr>
+            <m:sub>
+              <m:r>
+                <w:rPr>
+                  <w:rFonts w:ascii="Cambria Math" w:hAnsi="Cambria Math"/>
+                  <w:szCs w:val="18"/>
+                  <w:lang w:eastAsia="it-IT"/>
+                  <w14:ligatures w14:val="standard"/>
+                </w:rPr>
+                <m:t>ω out</m:t>
+              </m:r>
+            </m:sub>
+            <m:sup>
+              <m:r>
+                <w:rPr>
+                  <w:rFonts w:ascii="Cambria Math" w:hAnsi="Cambria Math"/>
+                  <w:szCs w:val="18"/>
+                  <w:lang w:eastAsia="it-IT"/>
+                  <w14:ligatures w14:val="standard"/>
+                </w:rPr>
+                <m:t xml:space="preserve"> </m:t>
+              </m:r>
+            </m:sup>
+            <m:e>
+              <m:r>
+                <w:rPr>
+                  <w:rFonts w:ascii="Cambria Math" w:hAnsi="Cambria Math"/>
+                  <w:szCs w:val="18"/>
+                  <w:lang w:eastAsia="it-IT"/>
+                  <w14:ligatures w14:val="standard"/>
+                </w:rPr>
+                <m:t xml:space="preserve">L(x, ω, </m:t>
+              </m:r>
+            </m:e>
+          </m:nary>
+          <m:r>
+            <w:rPr>
+              <w:rFonts w:ascii="Cambria Math" w:hAnsi="Cambria Math"/>
+              <w:szCs w:val="18"/>
+              <w:lang w:eastAsia="it-IT"/>
+              <w14:ligatures w14:val="standard"/>
+            </w:rPr>
+            <m:t>λ)</m:t>
+          </m:r>
+          <m:func>
+            <m:funcPr>
+              <m:ctrlPr>
+                <w:rPr>
+                  <w:rFonts w:ascii="Cambria Math" w:hAnsi="Cambria Math"/>
+                  <w:i/>
+                  <w:szCs w:val="18"/>
+                  <w:lang w:eastAsia="it-IT"/>
+                  <w14:ligatures w14:val="standard"/>
+                </w:rPr>
+              </m:ctrlPr>
+            </m:funcPr>
+            <m:fName>
+              <m:r>
+                <m:rPr>
+                  <m:sty m:val="p"/>
+                </m:rPr>
+                <w:rPr>
+                  <w:rFonts w:ascii="Cambria Math" w:hAnsi="Cambria Math"/>
+                  <w:szCs w:val="18"/>
+                  <w:lang w:eastAsia="it-IT"/>
+                  <w14:ligatures w14:val="standard"/>
+                </w:rPr>
+                <m:t>cos</m:t>
+              </m:r>
+            </m:fName>
+            <m:e>
+              <m:r>
+                <w:rPr>
+                  <w:rFonts w:ascii="Cambria Math" w:hAnsi="Cambria Math"/>
+                  <w:szCs w:val="18"/>
+                  <w:lang w:eastAsia="it-IT"/>
+                  <w14:ligatures w14:val="standard"/>
+                </w:rPr>
+                <m:t xml:space="preserve">θ </m:t>
+              </m:r>
+            </m:e>
+          </m:func>
+          <m:r>
+            <m:rPr>
+              <m:sty m:val="p"/>
+            </m:rPr>
+            <w:rPr>
+              <w:rFonts w:ascii="Cambria Math" w:hAnsi="Cambria Math"/>
+              <w:szCs w:val="18"/>
+              <w:lang w:eastAsia="it-IT"/>
+              <w14:ligatures w14:val="standard"/>
+            </w:rPr>
+            <m:t>d</m:t>
+          </m:r>
+          <m:r>
+            <w:rPr>
+              <w:rFonts w:ascii="Cambria Math" w:hAnsi="Cambria Math"/>
+              <w:szCs w:val="18"/>
+              <w:lang w:eastAsia="it-IT"/>
+              <w14:ligatures w14:val="standard"/>
+            </w:rPr>
+            <m:t>ω</m:t>
+          </m:r>
+        </m:oMath>
+      </m:oMathPara>
+    </w:p>
+    <w:p>
+      <w:pPr>
+        <w:pStyle w:val="Abstract"/>
+        <w:rPr>
           <w:b/>
           <w:bCs/>
           <w:szCs w:val="18"/>
@@ -2228,37 +1999,7 @@
           <w:lang w:eastAsia="it-IT"/>
           <w14:ligatures w14:val="standard"/>
         </w:rPr>
-        <w:t>1.</w:t>
-      </w:r>
-      <w:r>
-        <w:rPr>
-          <w:b/>
-          <w:bCs/>
-          <w:sz w:val="22"/>
-          <w:lang w:eastAsia="it-IT"/>
-          <w14:ligatures w14:val="standard"/>
-        </w:rPr>
-        <w:t>4</w:t>
-      </w:r>
-      <w:r>
-        <w:rPr>
-          <w:b/>
-          <w:bCs/>
-          <w:sz w:val="22"/>
-          <w:lang w:eastAsia="it-IT"/>
-          <w14:ligatures w14:val="standard"/>
-        </w:rPr>
-        <w:t xml:space="preserve"> </w:t>
-      </w:r>
-      <w:r>
-        <w:rPr>
-          <w:b/>
-          <w:bCs/>
-          <w:sz w:val="22"/>
-          <w:lang w:eastAsia="it-IT"/>
-          <w14:ligatures w14:val="standard"/>
-        </w:rPr>
-        <w:t>Lambertian Surface</w:t>
+        <w:t>1.4 Lambertian Surface</w:t>
       </w:r>
     </w:p>
     <w:p>
@@ -2727,27 +2468,7 @@
           <w:lang w:eastAsia="it-IT"/>
           <w14:ligatures w14:val="standard"/>
         </w:rPr>
-        <w:t xml:space="preserve">The rendering equation especially for computer graphics was first introduced by </w:t>
-      </w:r>
-      <w:proofErr w:type="spellStart"/>
-      <w:r>
-        <w:rPr>
-          <w:bCs/>
-          <w:szCs w:val="18"/>
-          <w:lang w:eastAsia="it-IT"/>
-          <w14:ligatures w14:val="standard"/>
-        </w:rPr>
-        <w:t>Kajiya</w:t>
-      </w:r>
-      <w:proofErr w:type="spellEnd"/>
-      <w:r>
-        <w:rPr>
-          <w:bCs/>
-          <w:szCs w:val="18"/>
-          <w:lang w:eastAsia="it-IT"/>
-          <w14:ligatures w14:val="standard"/>
-        </w:rPr>
-        <w:t xml:space="preserve"> [2] in 1986. It tells about the radiance of the surface to the incoming radiances. The </w:t>
+        <w:t xml:space="preserve">The rendering equation especially for computer graphics was first introduced by Kajiya [2] in 1986. It tells about the radiance of the surface to the incoming radiances. The </w:t>
       </w:r>
       <w:r>
         <w:rPr>
@@ -2879,16 +2600,7 @@
                   <w:lang w:eastAsia="it-IT"/>
                   <w14:ligatures w14:val="standard"/>
                 </w:rPr>
-                <m:t>ω</m:t>
-              </m:r>
-              <m:r>
-                <w:rPr>
-                  <w:rFonts w:ascii="Cambria Math" w:hAnsi="Cambria Math"/>
-                  <w:szCs w:val="18"/>
-                  <w:lang w:eastAsia="it-IT"/>
-                  <w14:ligatures w14:val="standard"/>
-                </w:rPr>
-                <m:t>i</m:t>
+                <m:t>ωi</m:t>
               </m:r>
             </m:sub>
             <m:sup>
@@ -2933,25 +2645,7 @@
                       <w:lang w:eastAsia="it-IT"/>
                       <w14:ligatures w14:val="standard"/>
                     </w:rPr>
-                    <m:t>ω</m:t>
-                  </m:r>
-                  <m:r>
-                    <w:rPr>
-                      <w:rFonts w:ascii="Cambria Math" w:hAnsi="Cambria Math"/>
-                      <w:szCs w:val="18"/>
-                      <w:lang w:eastAsia="it-IT"/>
-                      <w14:ligatures w14:val="standard"/>
-                    </w:rPr>
-                    <m:t xml:space="preserve">i, </m:t>
-                  </m:r>
-                  <m:r>
-                    <w:rPr>
-                      <w:rFonts w:ascii="Cambria Math" w:hAnsi="Cambria Math"/>
-                      <w:szCs w:val="18"/>
-                      <w:lang w:eastAsia="it-IT"/>
-                      <w14:ligatures w14:val="standard"/>
-                    </w:rPr>
-                    <m:t>ωo</m:t>
+                    <m:t>ωi, ωo</m:t>
                   </m:r>
                 </m:e>
               </m:d>
@@ -2985,16 +2679,7 @@
                       <w:lang w:eastAsia="it-IT"/>
                       <w14:ligatures w14:val="standard"/>
                     </w:rPr>
-                    <m:t>ω</m:t>
-                  </m:r>
-                  <m:r>
-                    <w:rPr>
-                      <w:rFonts w:ascii="Cambria Math" w:hAnsi="Cambria Math"/>
-                      <w:szCs w:val="18"/>
-                      <w:lang w:eastAsia="it-IT"/>
-                      <w14:ligatures w14:val="standard"/>
-                    </w:rPr>
-                    <m:t>i</m:t>
+                    <m:t>ωi</m:t>
                   </m:r>
                 </m:e>
               </m:d>
@@ -3005,25 +2690,7 @@
                   <w:lang w:eastAsia="it-IT"/>
                   <w14:ligatures w14:val="standard"/>
                 </w:rPr>
-                <m:t>cosθd</m:t>
-              </m:r>
-              <m:r>
-                <w:rPr>
-                  <w:rFonts w:ascii="Cambria Math" w:hAnsi="Cambria Math"/>
-                  <w:szCs w:val="18"/>
-                  <w:lang w:eastAsia="it-IT"/>
-                  <w14:ligatures w14:val="standard"/>
-                </w:rPr>
-                <m:t>ω</m:t>
-              </m:r>
-              <m:r>
-                <w:rPr>
-                  <w:rFonts w:ascii="Cambria Math" w:hAnsi="Cambria Math"/>
-                  <w:szCs w:val="18"/>
-                  <w:lang w:eastAsia="it-IT"/>
-                  <w14:ligatures w14:val="standard"/>
-                </w:rPr>
-                <m:t>i</m:t>
+                <m:t>cosθdωi</m:t>
               </m:r>
             </m:e>
           </m:nary>
@@ -3063,27 +2730,16 @@
           <w:lang w:eastAsia="it-IT"/>
           <w14:ligatures w14:val="standard"/>
         </w:rPr>
-        <w:t>is the Bidirectional Reflectance Distribution Function (BRDF</w:t>
-      </w:r>
-      <w:proofErr w:type="gramStart"/>
+        <w:t>is the Bidirectional Reflectance Distribution Function (BRDF)</w:t>
+      </w:r>
       <w:r>
         <w:rPr>
           <w:szCs w:val="18"/>
           <w:lang w:eastAsia="it-IT"/>
           <w14:ligatures w14:val="standard"/>
         </w:rPr>
-        <w:t>)</w:t>
-      </w:r>
-      <w:proofErr w:type="gramEnd"/>
-      <w:r>
-        <w:rPr>
-          <w:szCs w:val="18"/>
-          <w:lang w:eastAsia="it-IT"/>
-          <w14:ligatures w14:val="standard"/>
-        </w:rPr>
         <w:t xml:space="preserve"> and it depends on the surface properties like roughness. Also, </w:t>
       </w:r>
-      <w:proofErr w:type="spellStart"/>
       <w:r>
         <w:rPr>
           <w:i/>
@@ -3094,7 +2750,6 @@
         </w:rPr>
         <w:t>i</w:t>
       </w:r>
-      <w:proofErr w:type="spellEnd"/>
       <w:r>
         <w:rPr>
           <w:szCs w:val="18"/>
@@ -3103,7 +2758,6 @@
         </w:rPr>
         <w:t xml:space="preserve"> and </w:t>
       </w:r>
-      <w:proofErr w:type="spellStart"/>
       <w:r>
         <w:rPr>
           <w:i/>
@@ -3114,7 +2768,6 @@
         </w:rPr>
         <w:t>o</w:t>
       </w:r>
-      <w:proofErr w:type="spellEnd"/>
       <w:r>
         <w:rPr>
           <w:i/>
@@ -3187,15 +2840,7 @@
           <w:lang w:eastAsia="it-IT"/>
           <w14:ligatures w14:val="standard"/>
         </w:rPr>
-        <w:t xml:space="preserve"> is the angle or dot product between surface normal and light direction.</w:t>
-      </w:r>
-      <w:r>
-        <w:rPr>
-          <w:szCs w:val="18"/>
-          <w:lang w:eastAsia="it-IT"/>
-          <w14:ligatures w14:val="standard"/>
-        </w:rPr>
-        <w:t xml:space="preserve"> </w:t>
+        <w:t xml:space="preserve"> is the angle or dot product between surface normal and light direction. </w:t>
       </w:r>
       <w:r>
         <w:rPr>
@@ -3235,37 +2880,7 @@
           <w:lang w:eastAsia="it-IT"/>
           <w14:ligatures w14:val="standard"/>
         </w:rPr>
-        <w:t>1.</w:t>
-      </w:r>
-      <w:r>
-        <w:rPr>
-          <w:b/>
-          <w:bCs/>
-          <w:sz w:val="22"/>
-          <w:lang w:eastAsia="it-IT"/>
-          <w14:ligatures w14:val="standard"/>
-        </w:rPr>
-        <w:t>6</w:t>
-      </w:r>
-      <w:r>
-        <w:rPr>
-          <w:b/>
-          <w:bCs/>
-          <w:sz w:val="22"/>
-          <w:lang w:eastAsia="it-IT"/>
-          <w14:ligatures w14:val="standard"/>
-        </w:rPr>
-        <w:t xml:space="preserve"> </w:t>
-      </w:r>
-      <w:r>
-        <w:rPr>
-          <w:b/>
-          <w:bCs/>
-          <w:sz w:val="22"/>
-          <w:lang w:eastAsia="it-IT"/>
-          <w14:ligatures w14:val="standard"/>
-        </w:rPr>
-        <w:t>BRDF</w:t>
+        <w:t>1.6 BRDF</w:t>
       </w:r>
     </w:p>
     <w:p>
@@ -3283,7 +2898,7 @@
           <w:lang w:eastAsia="it-IT"/>
           <w14:ligatures w14:val="standard"/>
         </w:rPr>
-        <w:t xml:space="preserve">A </w:t>
+        <w:t>A Bidirectional Reflectance Distribution Function (BRDF) is a function that shows how a light radiance is reflected from an opaque surface. It takes in</w:t>
       </w:r>
       <w:r>
         <w:rPr>
@@ -3291,7 +2906,7 @@
           <w:lang w:eastAsia="it-IT"/>
           <w14:ligatures w14:val="standard"/>
         </w:rPr>
-        <w:t>Bidirectional Reflectance Distribution Function (BRDF)</w:t>
+        <w:t>puts</w:t>
       </w:r>
       <w:r>
         <w:rPr>
@@ -3299,25 +2914,8 @@
           <w:lang w:eastAsia="it-IT"/>
           <w14:ligatures w14:val="standard"/>
         </w:rPr>
-        <w:t xml:space="preserve"> is a function that shows how a light radiance is reflected from an opaque surface. It takes in</w:t>
-      </w:r>
-      <w:r>
-        <w:rPr>
-          <w:szCs w:val="18"/>
-          <w:lang w:eastAsia="it-IT"/>
-          <w14:ligatures w14:val="standard"/>
-        </w:rPr>
-        <w:t>puts</w:t>
-      </w:r>
-      <w:r>
-        <w:rPr>
-          <w:szCs w:val="18"/>
-          <w:lang w:eastAsia="it-IT"/>
-          <w14:ligatures w14:val="standard"/>
-        </w:rPr>
         <w:t xml:space="preserve"> </w:t>
       </w:r>
-      <w:proofErr w:type="spellStart"/>
       <w:r>
         <w:rPr>
           <w:i/>
@@ -3328,7 +2926,6 @@
         </w:rPr>
         <w:t>ωi</w:t>
       </w:r>
-      <w:proofErr w:type="spellEnd"/>
       <w:r>
         <w:rPr>
           <w:i/>
@@ -3347,7 +2944,6 @@
         </w:rPr>
         <w:t xml:space="preserve">and </w:t>
       </w:r>
-      <w:proofErr w:type="spellStart"/>
       <w:r>
         <w:rPr>
           <w:i/>
@@ -3366,18 +2962,7 @@
           <w:lang w:eastAsia="it-IT"/>
           <w14:ligatures w14:val="standard"/>
         </w:rPr>
-        <w:t>o</w:t>
-      </w:r>
-      <w:proofErr w:type="spellEnd"/>
-      <w:r>
-        <w:rPr>
-          <w:i/>
-          <w:iCs/>
-          <w:szCs w:val="18"/>
-          <w:lang w:eastAsia="it-IT"/>
-          <w14:ligatures w14:val="standard"/>
-        </w:rPr>
-        <w:t xml:space="preserve"> </w:t>
+        <w:t xml:space="preserve">o </w:t>
       </w:r>
       <w:r>
         <w:rPr>
@@ -3838,16 +3423,8 @@
         <w:rPr>
           <w14:ligatures w14:val="standard"/>
         </w:rPr>
-        <w:t xml:space="preserve"> and others like Heretic, </w:t>
-      </w:r>
-      <w:proofErr w:type="spellStart"/>
-      <w:r>
-        <w:rPr>
-          <w14:ligatures w14:val="standard"/>
-        </w:rPr>
-        <w:t>Hexen</w:t>
-      </w:r>
-      <w:proofErr w:type="spellEnd"/>
+        <w:t xml:space="preserve"> and others like Heretic, Hexen</w:t>
+      </w:r>
       <w:r>
         <w:rPr>
           <w14:ligatures w14:val="standard"/>
@@ -4288,14 +3865,7 @@
         <w:rPr>
           <w14:ligatures w14:val="standard"/>
         </w:rPr>
-        <w:t xml:space="preserve">r quantization works by reducing </w:t>
-      </w:r>
-      <w:proofErr w:type="spellStart"/>
-      <w:r>
-        <w:rPr>
-          <w14:ligatures w14:val="standard"/>
-        </w:rPr>
-        <w:t>colo</w:t>
+        <w:t>r quantization works by reducing colo</w:t>
       </w:r>
       <w:r>
         <w:rPr>
@@ -4307,14 +3877,7 @@
         <w:rPr>
           <w14:ligatures w14:val="standard"/>
         </w:rPr>
-        <w:t>rs</w:t>
-      </w:r>
-      <w:proofErr w:type="spellEnd"/>
-      <w:r>
-        <w:rPr>
-          <w14:ligatures w14:val="standard"/>
-        </w:rPr>
-        <w:t xml:space="preserve"> of the image such that the compressed is visually like its original.</w:t>
+        <w:t>rs of the image such that the compressed is visually like its original.</w:t>
       </w:r>
     </w:p>
     <w:p>
@@ -4623,14 +4186,7 @@
           <w:b/>
           <w:bCs/>
         </w:rPr>
-        <w:t xml:space="preserve"> </w:t>
-      </w:r>
-      <w:r>
-        <w:rPr>
-          <w:b/>
-          <w:bCs/>
-        </w:rPr>
-        <w:t>Fake Contrast</w:t>
+        <w:t xml:space="preserve"> Fake Contrast</w:t>
       </w:r>
     </w:p>
     <w:p>
@@ -4641,15 +4197,7 @@
         <w:t>Fake contrast is a feature in Doom engine where the walls parallel to east-west axis are made darker compared to walls facing north-south.</w:t>
       </w:r>
       <w:r>
-        <w:t xml:space="preserve"> Although, this feature dated back in older games like </w:t>
-      </w:r>
-      <w:proofErr w:type="spellStart"/>
-      <w:r>
-        <w:t>Hovertank</w:t>
-      </w:r>
-      <w:proofErr w:type="spellEnd"/>
-      <w:r>
-        <w:t xml:space="preserve"> 3D. However, this was not perfect because it works only on orthogonal geometry.</w:t>
+        <w:t xml:space="preserve"> Although, this feature dated back in older games like Hovertank 3D. However, this was not perfect because it works only on orthogonal geometry.</w:t>
       </w:r>
     </w:p>
     <w:p>
@@ -4891,46 +4439,32 @@
     </w:p>
     <w:p>
       <w:pPr>
+        <w:pStyle w:val="Abstract"/>
+        <w:rPr>
+          <w14:ligatures w14:val="standard"/>
+        </w:rPr>
+      </w:pPr>
+    </w:p>
+    <w:p>
+      <w:pPr>
         <w:pStyle w:val="Head2"/>
       </w:pPr>
-    </w:p>
-    <w:p>
-      <w:pPr>
-        <w:pStyle w:val="Head2"/>
-      </w:pPr>
-      <w:r>
-        <w:t xml:space="preserve">2.2 </w:t>
-      </w:r>
-      <w:r>
-        <w:t>Shading Models</w:t>
-      </w:r>
-    </w:p>
-    <w:p>
-      <w:pPr>
-        <w:pStyle w:val="Abstract"/>
-        <w:rPr>
-          <w14:ligatures w14:val="standard"/>
-        </w:rPr>
-      </w:pPr>
-      <w:r>
-        <w:rPr>
-          <w14:ligatures w14:val="standard"/>
-        </w:rPr>
-        <w:t xml:space="preserve">In computer graphics, the most popular shading model for specular highlights in the Phong shading model which he has explained in detail [2]. His work is influenced from previous shading model such that of Warnock’s [3] and Newell, Newell, </w:t>
-      </w:r>
-      <w:proofErr w:type="spellStart"/>
-      <w:r>
-        <w:rPr>
-          <w14:ligatures w14:val="standard"/>
-        </w:rPr>
-        <w:t>Sancha’s</w:t>
-      </w:r>
-      <w:proofErr w:type="spellEnd"/>
-      <w:r>
-        <w:rPr>
-          <w14:ligatures w14:val="standard"/>
-        </w:rPr>
-        <w:t xml:space="preserve"> shading model [4]</w:t>
+      <w:r>
+        <w:t>2.2 Shading Models</w:t>
+      </w:r>
+    </w:p>
+    <w:p>
+      <w:pPr>
+        <w:pStyle w:val="Abstract"/>
+        <w:rPr>
+          <w14:ligatures w14:val="standard"/>
+        </w:rPr>
+      </w:pPr>
+      <w:r>
+        <w:rPr>
+          <w14:ligatures w14:val="standard"/>
+        </w:rPr>
+        <w:t>In computer graphics, the most popular shading model for specular highlights in the Phong shading model which he has explained in detail [2]. His work is influenced from previous shading model such that of Warnock’s [3] and Newell, Newell, Sancha’s shading model [4]</w:t>
       </w:r>
       <w:r>
         <w:rPr>
@@ -5233,31 +4767,7 @@
           <w:bCs/>
           <w14:ligatures w14:val="standard"/>
         </w:rPr>
-        <w:t xml:space="preserve">Figure </w:t>
-      </w:r>
-      <w:r>
-        <w:rPr>
-          <w:b/>
-          <w:bCs/>
-          <w14:ligatures w14:val="standard"/>
-        </w:rPr>
-        <w:t>6</w:t>
-      </w:r>
-      <w:r>
-        <w:rPr>
-          <w:b/>
-          <w:bCs/>
-          <w14:ligatures w14:val="standard"/>
-        </w:rPr>
-        <w:t>: Warnock’s Shading destroys smoothness on curved surfaces</w:t>
-      </w:r>
-      <w:r>
-        <w:rPr>
-          <w:b/>
-          <w:bCs/>
-          <w14:ligatures w14:val="standard"/>
-        </w:rPr>
-        <w:t>.</w:t>
+        <w:t>Figure 6: Warnock’s Shading destroys smoothness on curved surfaces.</w:t>
       </w:r>
     </w:p>
     <w:p>
@@ -5329,21 +4839,7 @@
                   <w:rFonts w:ascii="Cambria Math" w:hAnsi="Cambria Math"/>
                   <w14:ligatures w14:val="standard"/>
                 </w:rPr>
-                <m:t>cos</m:t>
-              </m:r>
-              <m:r>
-                <w:rPr>
-                  <w:rFonts w:ascii="Cambria Math" w:hAnsi="Cambria Math"/>
-                  <w14:ligatures w14:val="standard"/>
-                </w:rPr>
-                <m:t xml:space="preserve"> </m:t>
-              </m:r>
-              <m:r>
-                <w:rPr>
-                  <w:rFonts w:ascii="Cambria Math" w:hAnsi="Cambria Math"/>
-                  <w14:ligatures w14:val="standard"/>
-                </w:rPr>
-                <m:t>θ</m:t>
+                <m:t>cos θ</m:t>
               </m:r>
             </m:num>
             <m:den>
@@ -5437,15 +4933,7 @@
         <w:t xml:space="preserve"> </w:t>
       </w:r>
       <w:r>
-        <w:t xml:space="preserve">Newell, Newell, </w:t>
-      </w:r>
-      <w:proofErr w:type="spellStart"/>
-      <w:r>
-        <w:t>Sancha’s</w:t>
-      </w:r>
-      <w:proofErr w:type="spellEnd"/>
-      <w:r>
-        <w:t xml:space="preserve"> Shading:</w:t>
+        <w:t>Newell, Newell, Sancha’s Shading:</w:t>
       </w:r>
     </w:p>
     <w:p>
@@ -5473,16 +4961,8 @@
         <w:rPr>
           <w14:ligatures w14:val="standard"/>
         </w:rPr>
-        <w:t>The Newell-</w:t>
-      </w:r>
-      <w:proofErr w:type="spellStart"/>
-      <w:r>
-        <w:rPr>
-          <w14:ligatures w14:val="standard"/>
-        </w:rPr>
-        <w:t>Sancha</w:t>
-      </w:r>
-      <w:proofErr w:type="spellEnd"/>
+        <w:t>The Newell-Sancha</w:t>
+      </w:r>
       <w:r>
         <w:rPr>
           <w14:ligatures w14:val="standard"/>
@@ -5981,6 +5461,9 @@
             <m:t>.I0</m:t>
           </m:r>
           <m:r>
+            <m:rPr>
+              <m:sty m:val="p"/>
+            </m:rPr>
             <w:rPr>
               <w:rFonts w:ascii="Cambria Math" w:hAnsi="Cambria Math"/>
               <w:color w:val="000000" w:themeColor="text1"/>
@@ -6187,32 +5670,14 @@
           <w:bCs/>
           <w14:ligatures w14:val="standard"/>
         </w:rPr>
-        <w:t xml:space="preserve">Newell, Newell, </w:t>
-      </w:r>
-      <w:proofErr w:type="spellStart"/>
+        <w:t>Newell, Newell, Sancha’s Shading</w:t>
+      </w:r>
       <w:r>
         <w:rPr>
           <w:b/>
           <w:bCs/>
           <w14:ligatures w14:val="standard"/>
         </w:rPr>
-        <w:t>Sancha’s</w:t>
-      </w:r>
-      <w:proofErr w:type="spellEnd"/>
-      <w:r>
-        <w:rPr>
-          <w:b/>
-          <w:bCs/>
-          <w14:ligatures w14:val="standard"/>
-        </w:rPr>
-        <w:t xml:space="preserve"> Shading</w:t>
-      </w:r>
-      <w:r>
-        <w:rPr>
-          <w:b/>
-          <w:bCs/>
-          <w14:ligatures w14:val="standard"/>
-        </w:rPr>
         <w:t>.</w:t>
       </w:r>
     </w:p>
@@ -6253,21 +5718,7 @@
         <w:rPr>
           <w14:ligatures w14:val="standard"/>
         </w:rPr>
-        <w:t>Overall, the shading of Newell-</w:t>
-      </w:r>
-      <w:proofErr w:type="spellStart"/>
-      <w:r>
-        <w:rPr>
-          <w14:ligatures w14:val="standard"/>
-        </w:rPr>
-        <w:t>Sancha</w:t>
-      </w:r>
-      <w:proofErr w:type="spellEnd"/>
-      <w:r>
-        <w:rPr>
-          <w14:ligatures w14:val="standard"/>
-        </w:rPr>
-        <w:t xml:space="preserve"> model was still flat-shaded with</w:t>
+        <w:t>Overall, the shading of Newell-Sancha model was still flat-shaded with</w:t>
       </w:r>
       <w:r>
         <w:rPr>
@@ -6323,21 +5774,7 @@
         <w:rPr>
           <w14:ligatures w14:val="standard"/>
         </w:rPr>
-        <w:t>Warnock and Newell-</w:t>
-      </w:r>
-      <w:proofErr w:type="spellStart"/>
-      <w:r>
-        <w:rPr>
-          <w14:ligatures w14:val="standard"/>
-        </w:rPr>
-        <w:t>Sancha</w:t>
-      </w:r>
-      <w:proofErr w:type="spellEnd"/>
-      <w:r>
-        <w:rPr>
-          <w14:ligatures w14:val="standard"/>
-        </w:rPr>
-        <w:t xml:space="preserve"> shading were visually impressive but were prone to problem of Mach bands effects when it comes to curved surfaces.</w:t>
+        <w:t>Warnock and Newell-Sancha shading were visually impressive but were prone to problem of Mach bands effects when it comes to curved surfaces.</w:t>
       </w:r>
     </w:p>
     <w:p>
@@ -6400,21 +5837,7 @@
         <w:rPr>
           <w14:ligatures w14:val="standard"/>
         </w:rPr>
-        <w:t xml:space="preserve">. It is dependent on the intensity of light. Every neuron that it receives light information communicates with its </w:t>
-      </w:r>
-      <w:proofErr w:type="spellStart"/>
-      <w:r>
-        <w:rPr>
-          <w14:ligatures w14:val="standard"/>
-        </w:rPr>
-        <w:t>neighbour</w:t>
-      </w:r>
-      <w:proofErr w:type="spellEnd"/>
-      <w:r>
-        <w:rPr>
-          <w14:ligatures w14:val="standard"/>
-        </w:rPr>
-        <w:t xml:space="preserve"> and modifies the performance. It visualizes discontinuities as</w:t>
+        <w:t>. It is dependent on the intensity of light. Every neuron that it receives light information communicates with its neighbour and modifies the performance. It visualizes discontinuities as</w:t>
       </w:r>
       <w:r>
         <w:rPr>
@@ -6495,21 +5918,7 @@
         <w:rPr>
           <w14:ligatures w14:val="standard"/>
         </w:rPr>
-        <w:t xml:space="preserve"> It also known as </w:t>
-      </w:r>
-      <w:proofErr w:type="gramStart"/>
-      <w:r>
-        <w:rPr>
-          <w14:ligatures w14:val="standard"/>
-        </w:rPr>
-        <w:t>Coons</w:t>
-      </w:r>
-      <w:proofErr w:type="gramEnd"/>
-      <w:r>
-        <w:rPr>
-          <w14:ligatures w14:val="standard"/>
-        </w:rPr>
-        <w:t xml:space="preserve"> patch. The rendering of polygons using the Coons patch were grid-based or wireframe and didn’t </w:t>
+        <w:t xml:space="preserve"> It also known as Coons patch. The rendering of polygons using the Coons patch were grid-based or wireframe and didn’t </w:t>
       </w:r>
       <w:r>
         <w:rPr>
@@ -6539,21 +5948,7 @@
         <w:rPr>
           <w14:ligatures w14:val="standard"/>
         </w:rPr>
-        <w:t xml:space="preserve">Several variants were introduced using </w:t>
-      </w:r>
-      <w:proofErr w:type="gramStart"/>
-      <w:r>
-        <w:rPr>
-          <w14:ligatures w14:val="standard"/>
-        </w:rPr>
-        <w:t>Coons</w:t>
-      </w:r>
-      <w:proofErr w:type="gramEnd"/>
-      <w:r>
-        <w:rPr>
-          <w14:ligatures w14:val="standard"/>
-        </w:rPr>
-        <w:t xml:space="preserve"> patch as a base</w:t>
+        <w:t>Several variants were introduced using Coons patch as a base</w:t>
       </w:r>
       <w:r>
         <w:rPr>
@@ -6643,19 +6038,11 @@
           <w14:ligatures w14:val="standard"/>
         </w:rPr>
       </w:pPr>
-      <w:proofErr w:type="gramStart"/>
-      <w:r>
-        <w:rPr>
-          <w14:ligatures w14:val="standard"/>
-        </w:rPr>
-        <w:t>Coons</w:t>
-      </w:r>
-      <w:proofErr w:type="gramEnd"/>
-      <w:r>
-        <w:rPr>
-          <w14:ligatures w14:val="standard"/>
-        </w:rPr>
-        <w:t xml:space="preserve"> patch didn’t have any feature of light shading and running Warnock’s algorithm easily produces Mach bands as it can be seen in Figure 9.</w:t>
+      <w:r>
+        <w:rPr>
+          <w14:ligatures w14:val="standard"/>
+        </w:rPr>
+        <w:t>Coons patch didn’t have any feature of light shading and running Warnock’s algorithm easily produces Mach bands as it can be seen in Figure 9.</w:t>
       </w:r>
     </w:p>
     <w:p>
@@ -6737,47 +6124,31 @@
         <w:rPr>
           <w14:ligatures w14:val="standard"/>
         </w:rPr>
-        <w:t>Gouraud [5] developed an algorithm which computes the specular highlights on curved surfaces of each vertex of the triangle.</w:t>
-      </w:r>
-      <w:r>
-        <w:rPr>
-          <w14:ligatures w14:val="standard"/>
-        </w:rPr>
-        <w:t xml:space="preserve"> With </w:t>
-      </w:r>
-      <w:r>
-        <w:rPr>
-          <w14:ligatures w14:val="standard"/>
-        </w:rPr>
-        <w:t xml:space="preserve">the rule of shading that it needs to continuous for polygons and </w:t>
-      </w:r>
-      <w:proofErr w:type="spellStart"/>
-      <w:r>
-        <w:rPr>
-          <w14:ligatures w14:val="standard"/>
-        </w:rPr>
-        <w:t>its</w:t>
-      </w:r>
-      <w:proofErr w:type="spellEnd"/>
-      <w:r>
-        <w:rPr>
-          <w14:ligatures w14:val="standard"/>
-        </w:rPr>
-        <w:t xml:space="preserve"> </w:t>
-      </w:r>
-      <w:proofErr w:type="spellStart"/>
-      <w:r>
-        <w:rPr>
-          <w14:ligatures w14:val="standard"/>
-        </w:rPr>
-        <w:t>neighbours</w:t>
-      </w:r>
-      <w:proofErr w:type="spellEnd"/>
-      <w:r>
-        <w:rPr>
-          <w14:ligatures w14:val="standard"/>
-        </w:rPr>
-        <w:t>.</w:t>
+        <w:t xml:space="preserve">Gouraud [5] developed </w:t>
+      </w:r>
+      <w:r>
+        <w:rPr>
+          <w14:ligatures w14:val="standard"/>
+        </w:rPr>
+        <w:t>the shading</w:t>
+      </w:r>
+      <w:r>
+        <w:rPr>
+          <w14:ligatures w14:val="standard"/>
+        </w:rPr>
+        <w:t xml:space="preserve"> algorithm which computes the specular highlights on curved surfaces of each vertex of the </w:t>
+      </w:r>
+      <w:r>
+        <w:rPr>
+          <w14:ligatures w14:val="standard"/>
+        </w:rPr>
+        <w:t>triangle.</w:t>
+      </w:r>
+      <w:r>
+        <w:rPr>
+          <w14:ligatures w14:val="standard"/>
+        </w:rPr>
+        <w:t xml:space="preserve"> With the rule of shading that it needs to continuous for polygons and its neighbours.</w:t>
       </w:r>
       <w:r>
         <w:rPr>
@@ -7071,13 +6442,7 @@
         <w:rPr>
           <w14:ligatures w14:val="standard"/>
         </w:rPr>
-        <w:t>This algorithm was demonstrated using the same scanline rendering approach.</w:t>
-      </w:r>
-      <w:r>
-        <w:rPr>
-          <w14:ligatures w14:val="standard"/>
-        </w:rPr>
-        <w:t xml:space="preserve"> </w:t>
+        <w:t xml:space="preserve">This algorithm was demonstrated using the same scanline rendering approach. </w:t>
       </w:r>
       <w:r>
         <w:rPr>
@@ -7312,21 +6677,7 @@
         <w:rPr>
           <w14:ligatures w14:val="standard"/>
         </w:rPr>
-        <w:t xml:space="preserve">Bui </w:t>
-      </w:r>
-      <w:proofErr w:type="spellStart"/>
-      <w:r>
-        <w:rPr>
-          <w14:ligatures w14:val="standard"/>
-        </w:rPr>
-        <w:t>Tuong</w:t>
-      </w:r>
-      <w:proofErr w:type="spellEnd"/>
-      <w:r>
-        <w:rPr>
-          <w14:ligatures w14:val="standard"/>
-        </w:rPr>
-        <w:t xml:space="preserve"> Phong [</w:t>
+        <w:t>Bui Tuong Phong [</w:t>
       </w:r>
       <w:r>
         <w:rPr>
@@ -8298,21 +7649,7 @@
               <w:rFonts w:ascii="Cambria Math" w:hAnsi="Cambria Math"/>
               <w14:ligatures w14:val="standard"/>
             </w:rPr>
-            <m:t xml:space="preserve">θR= </m:t>
-          </m:r>
-          <m:r>
-            <w:rPr>
-              <w:rFonts w:ascii="Cambria Math" w:hAnsi="Cambria Math"/>
-              <w14:ligatures w14:val="standard"/>
-            </w:rPr>
-            <m:t>θ</m:t>
-          </m:r>
-          <m:r>
-            <w:rPr>
-              <w:rFonts w:ascii="Cambria Math" w:hAnsi="Cambria Math"/>
-              <w14:ligatures w14:val="standard"/>
-            </w:rPr>
-            <m:t>L</m:t>
+            <m:t>θR= θL</m:t>
           </m:r>
         </m:oMath>
       </m:oMathPara>
@@ -8324,7 +7661,6 @@
           <w14:ligatures w14:val="standard"/>
         </w:rPr>
       </w:pPr>
-      <w:proofErr w:type="spellStart"/>
       <w:r>
         <w:rPr>
           <w:i/>
@@ -8333,7 +7669,6 @@
         </w:rPr>
         <w:t>θR</w:t>
       </w:r>
-      <w:proofErr w:type="spellEnd"/>
       <w:r>
         <w:rPr>
           <w14:ligatures w14:val="standard"/>
@@ -8458,21 +7793,7 @@
               <w:rFonts w:ascii="Cambria Math" w:eastAsiaTheme="minorEastAsia" w:hAnsi="Cambria Math"/>
               <w14:ligatures w14:val="standard"/>
             </w:rPr>
-            <m:t>=R-N</m:t>
-          </m:r>
-          <m:r>
-            <w:rPr>
-              <w:rFonts w:ascii="Cambria Math" w:eastAsiaTheme="minorEastAsia" w:hAnsi="Cambria Math"/>
-              <w14:ligatures w14:val="standard"/>
-            </w:rPr>
-            <m:t>'</m:t>
-          </m:r>
-          <m:r>
-            <w:rPr>
-              <w:rFonts w:ascii="Cambria Math" w:eastAsiaTheme="minorEastAsia" w:hAnsi="Cambria Math"/>
-              <w14:ligatures w14:val="standard"/>
-            </w:rPr>
-            <m:t>=R-</m:t>
+            <m:t>=R-N'=R-</m:t>
           </m:r>
           <m:d>
             <m:dPr>
@@ -8528,14 +7849,7 @@
               <w:rFonts w:ascii="Cambria Math" w:eastAsiaTheme="minorEastAsia" w:hAnsi="Cambria Math"/>
               <w14:ligatures w14:val="standard"/>
             </w:rPr>
-            <m:t>N</m:t>
-          </m:r>
-          <m:r>
-            <w:rPr>
-              <w:rFonts w:ascii="Cambria Math" w:eastAsiaTheme="minorEastAsia" w:hAnsi="Cambria Math"/>
-              <w14:ligatures w14:val="standard"/>
-            </w:rPr>
-            <m:t>'</m:t>
+            <m:t>N'</m:t>
           </m:r>
         </m:oMath>
       </m:oMathPara>
@@ -8606,21 +7920,7 @@
               <w:rFonts w:ascii="Cambria Math" w:eastAsiaTheme="minorEastAsia" w:hAnsi="Cambria Math"/>
               <w14:ligatures w14:val="standard"/>
             </w:rPr>
-            <m:t>=</m:t>
-          </m:r>
-          <m:r>
-            <w:rPr>
-              <w:rFonts w:ascii="Cambria Math" w:eastAsiaTheme="minorEastAsia" w:hAnsi="Cambria Math"/>
-              <w14:ligatures w14:val="standard"/>
-            </w:rPr>
-            <m:t>L</m:t>
-          </m:r>
-          <m:r>
-            <w:rPr>
-              <w:rFonts w:ascii="Cambria Math" w:eastAsiaTheme="minorEastAsia" w:hAnsi="Cambria Math"/>
-              <w14:ligatures w14:val="standard"/>
-            </w:rPr>
-            <m:t>-</m:t>
+            <m:t>=L-</m:t>
           </m:r>
           <m:sSup>
             <m:sSupPr>
@@ -8656,21 +7956,7 @@
               <w:rFonts w:ascii="Cambria Math" w:eastAsiaTheme="minorEastAsia" w:hAnsi="Cambria Math"/>
               <w14:ligatures w14:val="standard"/>
             </w:rPr>
-            <m:t>=</m:t>
-          </m:r>
-          <m:r>
-            <w:rPr>
-              <w:rFonts w:ascii="Cambria Math" w:eastAsiaTheme="minorEastAsia" w:hAnsi="Cambria Math"/>
-              <w14:ligatures w14:val="standard"/>
-            </w:rPr>
-            <m:t>L</m:t>
-          </m:r>
-          <m:r>
-            <w:rPr>
-              <w:rFonts w:ascii="Cambria Math" w:eastAsiaTheme="minorEastAsia" w:hAnsi="Cambria Math"/>
-              <w14:ligatures w14:val="standard"/>
-            </w:rPr>
-            <m:t>-</m:t>
+            <m:t>=L-</m:t>
           </m:r>
           <m:d>
             <m:dPr>
@@ -8688,14 +7974,7 @@
                   <w:rFonts w:ascii="Cambria Math" w:eastAsiaTheme="minorEastAsia" w:hAnsi="Cambria Math"/>
                   <w14:ligatures w14:val="standard"/>
                 </w:rPr>
-                <m:t>L</m:t>
-              </m:r>
-              <m:r>
-                <w:rPr>
-                  <w:rFonts w:ascii="Cambria Math" w:eastAsiaTheme="minorEastAsia" w:hAnsi="Cambria Math"/>
-                  <w14:ligatures w14:val="standard"/>
-                </w:rPr>
-                <m:t>.</m:t>
+                <m:t>L.</m:t>
               </m:r>
               <m:sSup>
                 <m:sSupPr>
@@ -8906,14 +8185,7 @@
               <w:rFonts w:ascii="Cambria Math" w:eastAsiaTheme="minorEastAsia" w:hAnsi="Cambria Math"/>
               <w14:ligatures w14:val="standard"/>
             </w:rPr>
-            <m:t>N-L</m:t>
-          </m:r>
-          <m:r>
-            <w:rPr>
-              <w:rFonts w:ascii="Cambria Math" w:eastAsiaTheme="minorEastAsia" w:hAnsi="Cambria Math"/>
-              <w14:ligatures w14:val="standard"/>
-            </w:rPr>
-            <m:t>+</m:t>
+            <m:t>N-L+</m:t>
           </m:r>
           <m:d>
             <m:dPr>
@@ -8960,14 +8232,7 @@
               <w:rFonts w:ascii="Cambria Math" w:eastAsiaTheme="minorEastAsia" w:hAnsi="Cambria Math"/>
               <w14:ligatures w14:val="standard"/>
             </w:rPr>
-            <m:t>R=</m:t>
-          </m:r>
-          <m:r>
-            <w:rPr>
-              <w:rFonts w:ascii="Cambria Math" w:eastAsiaTheme="minorEastAsia" w:hAnsi="Cambria Math"/>
-              <w14:ligatures w14:val="standard"/>
-            </w:rPr>
-            <m:t>2</m:t>
+            <m:t>R=2</m:t>
           </m:r>
           <m:d>
             <m:dPr>
@@ -9022,9 +8287,9 @@
           <w:lang w:val="en-IN" w:eastAsia="en-IN"/>
         </w:rPr>
         <w:drawing>
-          <wp:inline distT="0" distB="0" distL="0" distR="0" wp14:anchorId="448D992D" wp14:editId="77866B5B">
-            <wp:extent cx="1787237" cy="1810524"/>
-            <wp:effectExtent l="0" t="0" r="3810" b="0"/>
+          <wp:inline distT="0" distB="0" distL="0" distR="0" wp14:anchorId="448D992D" wp14:editId="5A2319CF">
+            <wp:extent cx="2030681" cy="2057141"/>
+            <wp:effectExtent l="0" t="0" r="8255" b="635"/>
             <wp:docPr id="7" name="Picture 7" descr="Blinn-Phong shading"/>
             <wp:cNvGraphicFramePr>
               <a:graphicFrameLocks xmlns:a="http://schemas.openxmlformats.org/drawingml/2006/main" noChangeAspect="1"/>
@@ -9045,7 +8310,7 @@
                   <pic:spPr>
                     <a:xfrm>
                       <a:off x="0" y="0"/>
-                      <a:ext cx="1794874" cy="1818261"/>
+                      <a:ext cx="2044410" cy="2071049"/>
                     </a:xfrm>
                     <a:prstGeom prst="rect">
                       <a:avLst/>
@@ -9147,278 +8412,68 @@
     </w:p>
     <w:p>
       <w:pPr>
-        <w:pStyle w:val="Head2"/>
-      </w:pPr>
-    </w:p>
-    <w:p>
-      <w:pPr>
-        <w:pStyle w:val="Head2"/>
-      </w:pPr>
-    </w:p>
-    <w:p>
-      <w:pPr>
-        <w:pStyle w:val="Head2"/>
-      </w:pPr>
-      <w:r>
-        <w:t>2.2.</w:t>
-      </w:r>
-      <w:r>
-        <w:t>5</w:t>
-      </w:r>
-      <w:r>
-        <w:t xml:space="preserve"> </w:t>
-      </w:r>
-      <w:r>
-        <w:t>Blinn-</w:t>
-      </w:r>
-      <w:r>
-        <w:t>Phong Shading:</w:t>
-      </w:r>
-    </w:p>
-    <w:p>
-      <w:pPr>
-        <w:pStyle w:val="Head2"/>
-        <w:rPr>
-          <w:b w:val="0"/>
+        <w:pStyle w:val="Abstract"/>
+        <w:jc w:val="center"/>
+        <w:rPr>
+          <w:b/>
+          <w14:ligatures w14:val="standard"/>
+        </w:rPr>
+      </w:pPr>
+    </w:p>
+    <w:p>
+      <w:pPr>
+        <w:pStyle w:val="Abstract"/>
+        <w:rPr>
+          <w:b/>
+          <w14:ligatures w14:val="standard"/>
+        </w:rPr>
+      </w:pPr>
+      <w:r>
+        <w:rPr>
+          <w:b/>
+          <w14:ligatures w14:val="standard"/>
+        </w:rPr>
+        <w:t>2.2.5 Blinn-Phong Shading:</w:t>
+      </w:r>
+    </w:p>
+    <w:p>
+      <w:pPr>
+        <w:pStyle w:val="Abstract"/>
+        <w:rPr>
           <w:bCs/>
-        </w:rPr>
-      </w:pPr>
-      <w:r>
-        <w:rPr>
-          <w:b w:val="0"/>
+          <w14:ligatures w14:val="standard"/>
+        </w:rPr>
+      </w:pPr>
+      <w:r>
+        <w:rPr>
           <w:bCs/>
-        </w:rPr>
-        <w:t>Phong shading introduced problems if the reflection vector angle goes 90 degrees which resulted in weird artifacts.</w:t>
-      </w:r>
-      <w:r>
-        <w:rPr>
-          <w:b w:val="0"/>
+          <w14:ligatures w14:val="standard"/>
+        </w:rPr>
+        <w:t>Phong model is efficient way for approximation of lighting. However, it’s specular calculation runs into a problem. When the angle between reflection and view doesn’t go over 90 degrees, the specular portion gets cut off. Also, one must continually recalculate the dot product R.V between view direction V and reflected vector R.</w:t>
+      </w:r>
+    </w:p>
+    <w:p>
+      <w:pPr>
+        <w:pStyle w:val="Abstract"/>
+        <w:rPr>
           <w:bCs/>
-        </w:rPr>
-        <w:t xml:space="preserve"> This problem was solved by Blinn which tells that instead of creating a reflection vector R using reflection formula, it can be calculated using the </w:t>
-      </w:r>
-      <w:r>
-        <w:rPr>
-          <w:b w:val="0"/>
+          <w14:ligatures w14:val="standard"/>
+        </w:rPr>
+      </w:pPr>
+      <w:r>
+        <w:rPr>
           <w:bCs/>
-        </w:rPr>
-        <w:t>sum of viewing vector V and light vector L and normalizing it giving us the two-way vector.</w:t>
-      </w:r>
-    </w:p>
-    <w:p>
-      <w:pPr>
-        <w:pStyle w:val="Head2"/>
-      </w:pPr>
-    </w:p>
-    <w:p>
-      <w:pPr>
-        <w:pStyle w:val="Head2"/>
-        <w:rPr>
-          <w14:ligatures w14:val="standard"/>
-        </w:rPr>
-      </w:pPr>
-      <w:r>
-        <w:t>2.3 Lighting in modern video games</w:t>
-      </w:r>
-    </w:p>
-    <w:p>
-      <w:pPr>
-        <w:pStyle w:val="Head3"/>
-      </w:pPr>
-      <w:r>
-        <w:t xml:space="preserve">2.3.1 </w:t>
-      </w:r>
-      <w:r>
-        <w:t>Physically Based Rendering</w:t>
-      </w:r>
-      <w:r>
-        <w:t>:</w:t>
-      </w:r>
-    </w:p>
-    <w:p>
-      <w:pPr>
-        <w:pStyle w:val="Abstract"/>
-        <w:rPr>
-          <w14:ligatures w14:val="standard"/>
-        </w:rPr>
-      </w:pPr>
-      <w:r>
-        <w:rPr>
-          <w14:ligatures w14:val="standard"/>
-        </w:rPr>
-        <w:t xml:space="preserve">While Phong or Blinn-Phong shading does improve the visual quality of the image frame, it is still not close to being realistic. Physically based rendering (PBR) is combination of different rendering techniques that performs lighting calculations that closely matches the real world. It was introduced by Yoshiharu </w:t>
-      </w:r>
-      <w:proofErr w:type="spellStart"/>
-      <w:r>
-        <w:rPr>
-          <w14:ligatures w14:val="standard"/>
-        </w:rPr>
-        <w:t>Gotanda</w:t>
-      </w:r>
-      <w:proofErr w:type="spellEnd"/>
-      <w:r>
-        <w:rPr>
-          <w14:ligatures w14:val="standard"/>
-        </w:rPr>
-        <w:t xml:space="preserve"> [</w:t>
-      </w:r>
-      <w:r>
-        <w:rPr>
-          <w14:ligatures w14:val="standard"/>
-        </w:rPr>
-        <w:t>7</w:t>
-      </w:r>
-      <w:r>
-        <w:rPr>
-          <w14:ligatures w14:val="standard"/>
-        </w:rPr>
-        <w:t>] at SIGGRAPH 2010</w:t>
-      </w:r>
-      <w:r>
-        <w:rPr>
-          <w14:ligatures w14:val="standard"/>
-        </w:rPr>
-        <w:t>. PBR also makes the work of the artists a lot easier as they no longer use any kind of hacks like increase the colo</w:t>
-      </w:r>
-      <w:r>
-        <w:rPr>
-          <w14:ligatures w14:val="standard"/>
-        </w:rPr>
-        <w:t>u</w:t>
-      </w:r>
-      <w:r>
-        <w:rPr>
-          <w14:ligatures w14:val="standard"/>
-        </w:rPr>
-        <w:t xml:space="preserve">r range more than 1.0 and other stuff. </w:t>
-      </w:r>
-    </w:p>
-    <w:p>
-      <w:pPr>
-        <w:pStyle w:val="Abstract"/>
-        <w:rPr>
-          <w14:ligatures w14:val="standard"/>
-        </w:rPr>
-      </w:pPr>
-      <w:r>
-        <w:rPr>
-          <w14:ligatures w14:val="standard"/>
-        </w:rPr>
-        <w:t xml:space="preserve">PBR works on the microfacet surface model which means that the surface </w:t>
-      </w:r>
-      <w:proofErr w:type="spellStart"/>
-      <w:r>
-        <w:rPr>
-          <w14:ligatures w14:val="standard"/>
-        </w:rPr>
-        <w:t>normals</w:t>
-      </w:r>
-      <w:proofErr w:type="spellEnd"/>
-      <w:r>
-        <w:rPr>
-          <w14:ligatures w14:val="standard"/>
-        </w:rPr>
-        <w:t xml:space="preserve"> of any object are not </w:t>
-      </w:r>
-      <w:r>
-        <w:rPr>
-          <w14:ligatures w14:val="standard"/>
-        </w:rPr>
-        <w:t>uniform or smooth</w:t>
-      </w:r>
-      <w:r>
-        <w:rPr>
-          <w14:ligatures w14:val="standard"/>
-        </w:rPr>
-        <w:t xml:space="preserve"> and it contains rough surfaces when magnified.</w:t>
-      </w:r>
-      <w:r>
-        <w:rPr>
-          <w14:ligatures w14:val="standard"/>
-        </w:rPr>
-        <w:t xml:space="preserve"> </w:t>
-      </w:r>
-    </w:p>
-    <w:p>
-      <w:pPr>
-        <w:pStyle w:val="Abstract"/>
-        <w:rPr>
-          <w14:ligatures w14:val="standard"/>
-        </w:rPr>
-      </w:pPr>
-      <w:r>
-        <w:rPr>
-          <w14:ligatures w14:val="standard"/>
-        </w:rPr>
-        <w:t>It also promotes energy conservation, which means the amount of reflected light is always the same as the incoming light except for surfaces with emission.</w:t>
-      </w:r>
-      <w:r>
-        <w:rPr>
-          <w14:ligatures w14:val="standard"/>
-        </w:rPr>
-        <w:t xml:space="preserve"> [8] explains the PBR pipeline is more details.</w:t>
-      </w:r>
-    </w:p>
-    <w:p>
-      <w:pPr>
-        <w:pStyle w:val="Abstract"/>
-        <w:numPr>
-          <w:ilvl w:val="3"/>
-          <w:numId w:val="24"/>
-        </w:numPr>
-        <w:rPr>
-          <w:i/>
-          <w:iCs/>
-          <w14:ligatures w14:val="standard"/>
-        </w:rPr>
-      </w:pPr>
-      <w:r>
-        <w:rPr>
-          <w:i/>
-          <w:iCs/>
-          <w14:ligatures w14:val="standard"/>
-        </w:rPr>
-        <w:t>Microfacet model</w:t>
-      </w:r>
-      <w:r>
-        <w:rPr>
-          <w:i/>
-          <w:iCs/>
-          <w14:ligatures w14:val="standard"/>
-        </w:rPr>
-        <w:t>:</w:t>
-      </w:r>
-    </w:p>
-    <w:p>
-      <w:pPr>
-        <w:pStyle w:val="Abstract"/>
-        <w:rPr>
-          <w14:ligatures w14:val="standard"/>
-        </w:rPr>
-      </w:pPr>
-      <w:r>
-        <w:rPr>
-          <w14:ligatures w14:val="standard"/>
-        </w:rPr>
-        <w:t>Microfacets are little perfect mirrors on a microscopic scale. The alignment of these microfacets depends on the</w:t>
-      </w:r>
-      <w:r>
-        <w:rPr>
-          <w14:ligatures w14:val="standard"/>
-        </w:rPr>
-        <w:t xml:space="preserve"> roughness the surface. More the roughness, the light will reflect in random direction depending on the microscopic surface normal. Since, microscopic surface normal is not possible on per-pixel basis, a simple roughness parameter in the range of 0.0-1.0 is introduced to average the roughness of the object. The ratio of the microfacets can be calculated from the halfway vector</w:t>
-      </w:r>
-      <w:r>
-        <w:rPr>
-          <w14:ligatures w14:val="standard"/>
-        </w:rPr>
-        <w:t>:</w:t>
-      </w:r>
-    </w:p>
-    <w:p>
-      <w:pPr>
-        <w:pStyle w:val="Abstract"/>
-        <w:rPr>
+          <w14:ligatures w14:val="standard"/>
+        </w:rPr>
+        <w:t>This problem was solved by James F. Blinn which tells that instead of creating a reflection vector R using reflection formula, it can be calculated using the sum of viewing vector V and light vector L and normalizing it giving us the two-way vector. This is also known as halfway vector where the unit vector is exactly half between view direction and light direction. As a result, the dot product between surface normal and halfway vector never overshoots 90 degrees. This halfway vector H is calculated as:</w:t>
+      </w:r>
+    </w:p>
+    <w:p>
+      <w:pPr>
+        <w:pStyle w:val="Abstract"/>
+        <w:rPr>
+          <w:rFonts w:eastAsiaTheme="minorEastAsia"/>
+          <w:bCs/>
           <w14:ligatures w14:val="standard"/>
         </w:rPr>
       </w:pPr>
@@ -9429,13 +8484,14 @@
               <w:rFonts w:ascii="Cambria Math" w:hAnsi="Cambria Math"/>
               <w14:ligatures w14:val="standard"/>
             </w:rPr>
-            <m:t>h=</m:t>
+            <m:t>H=</m:t>
           </m:r>
           <m:f>
             <m:fPr>
               <m:ctrlPr>
                 <w:rPr>
                   <w:rFonts w:ascii="Cambria Math" w:hAnsi="Cambria Math"/>
+                  <w:bCs/>
                   <w:i/>
                   <w14:ligatures w14:val="standard"/>
                 </w:rPr>
@@ -9447,7 +8503,7 @@
                   <w:rFonts w:ascii="Cambria Math" w:hAnsi="Cambria Math"/>
                   <w14:ligatures w14:val="standard"/>
                 </w:rPr>
-                <m:t>l+v</m:t>
+                <m:t>L+V</m:t>
               </m:r>
             </m:num>
             <m:den>
@@ -9465,6 +8521,7 @@
                   <m:ctrlPr>
                     <w:rPr>
                       <w:rFonts w:ascii="Cambria Math" w:hAnsi="Cambria Math"/>
+                      <w:bCs/>
                       <w:i/>
                       <w14:ligatures w14:val="standard"/>
                     </w:rPr>
@@ -9476,7 +8533,7 @@
                       <w:rFonts w:ascii="Cambria Math" w:hAnsi="Cambria Math"/>
                       <w14:ligatures w14:val="standard"/>
                     </w:rPr>
-                    <m:t>l+v</m:t>
+                    <m:t>L+V</m:t>
                   </m:r>
                 </m:e>
               </m:d>
@@ -9489,13 +8546,6 @@
               </m:r>
             </m:den>
           </m:f>
-          <m:r>
-            <w:rPr>
-              <w:rFonts w:ascii="Cambria Math" w:hAnsi="Cambria Math"/>
-              <w14:ligatures w14:val="standard"/>
-            </w:rPr>
-            <m:t xml:space="preserve"> </m:t>
-          </m:r>
         </m:oMath>
       </m:oMathPara>
     </w:p>
@@ -9503,14 +8553,245 @@
       <w:pPr>
         <w:pStyle w:val="Abstract"/>
         <w:rPr>
-          <w14:ligatures w14:val="standard"/>
-        </w:rPr>
-      </w:pPr>
-      <w:r>
-        <w:rPr>
-          <w14:ligatures w14:val="standard"/>
-        </w:rPr>
-        <w:t xml:space="preserve">Where l is the light direction and v is </w:t>
+          <w:rFonts w:eastAsiaTheme="minorEastAsia"/>
+          <w:bCs/>
+          <w14:ligatures w14:val="standard"/>
+        </w:rPr>
+      </w:pPr>
+    </w:p>
+    <w:p>
+      <w:pPr>
+        <w:pStyle w:val="Head2"/>
+        <w:rPr>
+          <w:sz w:val="20"/>
+          <w:szCs w:val="20"/>
+          <w14:ligatures w14:val="standard"/>
+        </w:rPr>
+      </w:pPr>
+      <w:r>
+        <w:t>2.3 Lighting in modern video games</w:t>
+      </w:r>
+    </w:p>
+    <w:p>
+      <w:pPr>
+        <w:pStyle w:val="Head3"/>
+      </w:pPr>
+      <w:r>
+        <w:t xml:space="preserve">2.3.1 </w:t>
+      </w:r>
+      <w:r>
+        <w:t>Physically Based Rendering</w:t>
+      </w:r>
+      <w:r>
+        <w:t>:</w:t>
+      </w:r>
+    </w:p>
+    <w:p>
+      <w:pPr>
+        <w:pStyle w:val="Abstract"/>
+        <w:rPr>
+          <w14:ligatures w14:val="standard"/>
+        </w:rPr>
+      </w:pPr>
+      <w:r>
+        <w:rPr>
+          <w14:ligatures w14:val="standard"/>
+        </w:rPr>
+        <w:t>While Phong or Blinn-Phong shading does improve the visual quality of the image frame, it is still not close to being realistic.</w:t>
+      </w:r>
+      <w:r>
+        <w:rPr>
+          <w14:ligatures w14:val="standard"/>
+        </w:rPr>
+        <w:t xml:space="preserve"> </w:t>
+      </w:r>
+      <w:r>
+        <w:rPr>
+          <w14:ligatures w14:val="standard"/>
+        </w:rPr>
+        <w:t>Physically based rendering (PBR) is combination of different rendering techniques that performs lighting calculations that closely matches the real world. It was introduced by Yoshiharu Gotanda [</w:t>
+      </w:r>
+      <w:r>
+        <w:rPr>
+          <w14:ligatures w14:val="standard"/>
+        </w:rPr>
+        <w:t>7</w:t>
+      </w:r>
+      <w:r>
+        <w:rPr>
+          <w14:ligatures w14:val="standard"/>
+        </w:rPr>
+        <w:t>] at SIGGRAPH 2010</w:t>
+      </w:r>
+      <w:r>
+        <w:rPr>
+          <w14:ligatures w14:val="standard"/>
+        </w:rPr>
+        <w:t>. PBR also makes the work of the artists a lot easier as they no longer use any kind of hacks like increase the colo</w:t>
+      </w:r>
+      <w:r>
+        <w:rPr>
+          <w14:ligatures w14:val="standard"/>
+        </w:rPr>
+        <w:t>u</w:t>
+      </w:r>
+      <w:r>
+        <w:rPr>
+          <w14:ligatures w14:val="standard"/>
+        </w:rPr>
+        <w:t xml:space="preserve">r range more than 1.0 and other stuff. </w:t>
+      </w:r>
+    </w:p>
+    <w:p>
+      <w:pPr>
+        <w:pStyle w:val="Abstract"/>
+        <w:rPr>
+          <w14:ligatures w14:val="standard"/>
+        </w:rPr>
+      </w:pPr>
+      <w:r>
+        <w:rPr>
+          <w14:ligatures w14:val="standard"/>
+        </w:rPr>
+        <w:t xml:space="preserve">PBR works on the microfacet surface model which means that the surface normals of any object are not </w:t>
+      </w:r>
+      <w:r>
+        <w:rPr>
+          <w14:ligatures w14:val="standard"/>
+        </w:rPr>
+        <w:t>uniform or smooth</w:t>
+      </w:r>
+      <w:r>
+        <w:rPr>
+          <w14:ligatures w14:val="standard"/>
+        </w:rPr>
+        <w:t xml:space="preserve"> and it contains rough surfaces when magnified.</w:t>
+      </w:r>
+      <w:r>
+        <w:rPr>
+          <w14:ligatures w14:val="standard"/>
+        </w:rPr>
+        <w:t xml:space="preserve"> </w:t>
+      </w:r>
+    </w:p>
+    <w:p>
+      <w:pPr>
+        <w:pStyle w:val="Abstract"/>
+        <w:rPr>
+          <w14:ligatures w14:val="standard"/>
+        </w:rPr>
+      </w:pPr>
+      <w:r>
+        <w:rPr>
+          <w14:ligatures w14:val="standard"/>
+        </w:rPr>
+        <w:t>It also promotes energy conservation, which means the amount of reflected light is always the same as the incoming light except for surfaces with emission.</w:t>
+      </w:r>
+      <w:r>
+        <w:rPr>
+          <w14:ligatures w14:val="standard"/>
+        </w:rPr>
+        <w:t xml:space="preserve"> [8] explains the PBR pipeline is more details.</w:t>
+      </w:r>
+    </w:p>
+    <w:p>
+      <w:pPr>
+        <w:pStyle w:val="Abstract"/>
+        <w:numPr>
+          <w:ilvl w:val="3"/>
+          <w:numId w:val="24"/>
+        </w:numPr>
+        <w:rPr>
+          <w:i/>
+          <w:iCs/>
+          <w14:ligatures w14:val="standard"/>
+        </w:rPr>
+      </w:pPr>
+      <w:r>
+        <w:rPr>
+          <w:i/>
+          <w:iCs/>
+          <w14:ligatures w14:val="standard"/>
+        </w:rPr>
+        <w:t>Microfacet model</w:t>
+      </w:r>
+      <w:r>
+        <w:rPr>
+          <w:i/>
+          <w:iCs/>
+          <w14:ligatures w14:val="standard"/>
+        </w:rPr>
+        <w:t>:</w:t>
+      </w:r>
+    </w:p>
+    <w:p>
+      <w:pPr>
+        <w:pStyle w:val="Abstract"/>
+        <w:rPr>
+          <w14:ligatures w14:val="standard"/>
+        </w:rPr>
+      </w:pPr>
+      <w:r>
+        <w:rPr>
+          <w14:ligatures w14:val="standard"/>
+        </w:rPr>
+        <w:t>Microfacets are little perfect mirrors on a microscopic scale. The alignment of these microfacets depends on the</w:t>
+      </w:r>
+      <w:r>
+        <w:rPr>
+          <w14:ligatures w14:val="standard"/>
+        </w:rPr>
+        <w:t xml:space="preserve"> roughness the surface. More the roughness, the light will reflect in random direction depending on the microscopic surface normal. Since, microscopic surface normal is not possible on per-pixel basis, a simple roughness parameter in the range of 0.0-1.0 is introduced to average the roughness of the object. The ratio of the microfacets can be calculated from the halfway vector</w:t>
+      </w:r>
+      <w:r>
+        <w:rPr>
+          <w14:ligatures w14:val="standard"/>
+        </w:rPr>
+        <w:t xml:space="preserve"> formula</w:t>
+      </w:r>
+      <w:r>
+        <w:rPr>
+          <w14:ligatures w14:val="standard"/>
+        </w:rPr>
+        <w:t xml:space="preserve"> H explained in Blinn-Phong shading above.</w:t>
+      </w:r>
+    </w:p>
+    <w:p>
+      <w:pPr>
+        <w:pStyle w:val="Abstract"/>
+        <w:rPr>
+          <w14:ligatures w14:val="standard"/>
+        </w:rPr>
+      </w:pPr>
+      <w:r>
+        <w:rPr>
+          <w14:ligatures w14:val="standard"/>
+        </w:rPr>
+        <w:t xml:space="preserve">Where </w:t>
+      </w:r>
+      <w:r>
+        <w:rPr>
+          <w14:ligatures w14:val="standard"/>
+        </w:rPr>
+        <w:t>L</w:t>
+      </w:r>
+      <w:r>
+        <w:rPr>
+          <w14:ligatures w14:val="standard"/>
+        </w:rPr>
+        <w:t xml:space="preserve"> is the light direction and </w:t>
+      </w:r>
+      <w:r>
+        <w:rPr>
+          <w14:ligatures w14:val="standard"/>
+        </w:rPr>
+        <w:t>V</w:t>
+      </w:r>
+      <w:r>
+        <w:rPr>
+          <w14:ligatures w14:val="standard"/>
+        </w:rPr>
+        <w:t xml:space="preserve"> is </w:t>
       </w:r>
       <w:r>
         <w:rPr>
@@ -9528,8 +8809,28 @@
         <w:rPr>
           <w14:ligatures w14:val="standard"/>
         </w:rPr>
-        <w:t xml:space="preserve"> If the microfacet is aligned close to then it will create strong specular reflection.</w:t>
-      </w:r>
+        <w:t xml:space="preserve"> If the microfacet is aligned close to then it will create strong specular reflection</w:t>
+      </w:r>
+      <w:r>
+        <w:rPr>
+          <w14:ligatures w14:val="standard"/>
+        </w:rPr>
+        <w:t xml:space="preserve"> or a bright highlighted spot</w:t>
+      </w:r>
+      <w:r>
+        <w:rPr>
+          <w14:ligatures w14:val="standard"/>
+        </w:rPr>
+        <w:t>.</w:t>
+      </w:r>
+    </w:p>
+    <w:p>
+      <w:pPr>
+        <w:pStyle w:val="Abstract"/>
+        <w:rPr>
+          <w14:ligatures w14:val="standard"/>
+        </w:rPr>
+      </w:pPr>
     </w:p>
     <w:p>
       <w:pPr>
@@ -9550,6 +8851,7 @@
           <w:iCs/>
           <w14:ligatures w14:val="standard"/>
         </w:rPr>
+        <w:lastRenderedPageBreak/>
         <w:t>Energy Conservation:</w:t>
       </w:r>
     </w:p>
@@ -9590,21 +8892,7 @@
         <w:rPr>
           <w14:ligatures w14:val="standard"/>
         </w:rPr>
-        <w:t xml:space="preserve">In real physics, the diffuse light reflection is not always absorbed, but rather the refracted light is bounced inside, where some lights may get reflected out and some don’t. This however depends on </w:t>
-      </w:r>
-      <w:r>
-        <w:rPr>
-          <w14:ligatures w14:val="standard"/>
-        </w:rPr>
-        <w:lastRenderedPageBreak/>
-        <w:t xml:space="preserve">the type of the surface the light is interacting with. If the surface is completely metallic, then the diffuse light is immediately absorbed and only specular light is reflected. In computer graphics PBR pipeline, it introduces a new parameter along with roughness which is called Metallic, and it also ranges from 0.0-1.0. Pure Metallic surfaces will never show diffuse </w:t>
-      </w:r>
-      <w:proofErr w:type="spellStart"/>
-      <w:r>
-        <w:rPr>
-          <w14:ligatures w14:val="standard"/>
-        </w:rPr>
-        <w:t>colo</w:t>
+        <w:t>In real physics, the diffuse light reflection is not always absorbed, but rather the refracted light is bounced inside, where some lights may get reflected out and some don’t. This however depends on the type of the surface the light is interacting with. If the surface is completely metallic, then the diffuse light is immediately absorbed and only specular light is reflected. In computer graphics PBR pipeline, it introduces a new parameter along with roughness which is called Metallic, and it also ranges from 0.0-1.0. Pure Metallic surfaces will never show diffuse colo</w:t>
       </w:r>
       <w:r>
         <w:rPr>
@@ -9616,14 +8904,7 @@
         <w:rPr>
           <w14:ligatures w14:val="standard"/>
         </w:rPr>
-        <w:t>rs</w:t>
-      </w:r>
-      <w:proofErr w:type="spellEnd"/>
-      <w:r>
-        <w:rPr>
-          <w14:ligatures w14:val="standard"/>
-        </w:rPr>
-        <w:t>.</w:t>
+        <w:t>rs.</w:t>
       </w:r>
     </w:p>
     <w:p>
@@ -9667,7 +8948,13 @@
         <w:rPr>
           <w14:ligatures w14:val="standard"/>
         </w:rPr>
-        <w:t xml:space="preserve">The rendering equation is an integral equation used in computer graphics for </w:t>
+        <w:t>The rendering equation was explained in brief in introduction section. It</w:t>
+      </w:r>
+      <w:r>
+        <w:rPr>
+          <w14:ligatures w14:val="standard"/>
+        </w:rPr>
+        <w:t xml:space="preserve"> is an integral equation used in computer graphics for </w:t>
       </w:r>
       <w:r>
         <w:rPr>
@@ -9679,274 +8966,187 @@
     <w:p>
       <w:pPr>
         <w:pStyle w:val="Abstract"/>
-        <w:jc w:val="center"/>
-        <w:rPr>
-          <w:rStyle w:val="mi"/>
-          <w:rFonts w:cs="Linux Libertine"/>
-          <w:color w:val="111111"/>
-          <w:sz w:val="20"/>
-          <w:szCs w:val="20"/>
-          <w:bdr w:val="none" w:sz="0" w:space="0" w:color="auto" w:frame="1"/>
-          <w:shd w:val="clear" w:color="auto" w:fill="EEEEEE"/>
-        </w:rPr>
-      </w:pPr>
-      <w:r>
-        <w:rPr>
-          <w:rStyle w:val="mi"/>
-          <w:rFonts w:cs="Linux Libertine"/>
-          <w:color w:val="111111"/>
-          <w:sz w:val="20"/>
-          <w:szCs w:val="20"/>
-          <w:bdr w:val="none" w:sz="0" w:space="0" w:color="auto" w:frame="1"/>
-          <w:shd w:val="clear" w:color="auto" w:fill="EEEEEE"/>
-        </w:rPr>
-        <w:t>Lo</w:t>
-      </w:r>
-      <w:r>
-        <w:rPr>
-          <w:rStyle w:val="mo"/>
-          <w:rFonts w:cs="Linux Libertine"/>
-          <w:color w:val="111111"/>
-          <w:sz w:val="20"/>
-          <w:szCs w:val="20"/>
-          <w:bdr w:val="none" w:sz="0" w:space="0" w:color="auto" w:frame="1"/>
-          <w:shd w:val="clear" w:color="auto" w:fill="EEEEEE"/>
-        </w:rPr>
-        <w:t>(</w:t>
-      </w:r>
-      <w:proofErr w:type="spellStart"/>
-      <w:proofErr w:type="gramStart"/>
-      <w:r>
-        <w:rPr>
-          <w:rStyle w:val="mi"/>
-          <w:rFonts w:cs="Linux Libertine"/>
-          <w:color w:val="111111"/>
-          <w:sz w:val="20"/>
-          <w:szCs w:val="20"/>
-          <w:bdr w:val="none" w:sz="0" w:space="0" w:color="auto" w:frame="1"/>
-          <w:shd w:val="clear" w:color="auto" w:fill="EEEEEE"/>
-        </w:rPr>
-        <w:t>p</w:t>
-      </w:r>
-      <w:r>
-        <w:rPr>
-          <w:rStyle w:val="mo"/>
-          <w:rFonts w:cs="Linux Libertine"/>
-          <w:color w:val="111111"/>
-          <w:sz w:val="20"/>
-          <w:szCs w:val="20"/>
-          <w:bdr w:val="none" w:sz="0" w:space="0" w:color="auto" w:frame="1"/>
-          <w:shd w:val="clear" w:color="auto" w:fill="EEEEEE"/>
-        </w:rPr>
-        <w:t>,</w:t>
-      </w:r>
-      <w:r>
-        <w:rPr>
-          <w:rStyle w:val="mi"/>
-          <w:rFonts w:cs="Linux Libertine"/>
-          <w:color w:val="111111"/>
-          <w:sz w:val="20"/>
-          <w:szCs w:val="20"/>
-          <w:bdr w:val="none" w:sz="0" w:space="0" w:color="auto" w:frame="1"/>
-          <w:shd w:val="clear" w:color="auto" w:fill="EEEEEE"/>
-        </w:rPr>
-        <w:t>ω</w:t>
-      </w:r>
-      <w:proofErr w:type="gramEnd"/>
-      <w:r>
-        <w:rPr>
-          <w:rStyle w:val="mi"/>
-          <w:rFonts w:cs="Linux Libertine"/>
-          <w:color w:val="111111"/>
-          <w:sz w:val="20"/>
-          <w:szCs w:val="20"/>
-          <w:bdr w:val="none" w:sz="0" w:space="0" w:color="auto" w:frame="1"/>
-          <w:shd w:val="clear" w:color="auto" w:fill="EEEEEE"/>
-        </w:rPr>
-        <w:t>o</w:t>
-      </w:r>
-      <w:proofErr w:type="spellEnd"/>
-      <w:r>
-        <w:rPr>
-          <w:rStyle w:val="mo"/>
-          <w:rFonts w:cs="Linux Libertine"/>
-          <w:color w:val="111111"/>
-          <w:sz w:val="20"/>
-          <w:szCs w:val="20"/>
-          <w:bdr w:val="none" w:sz="0" w:space="0" w:color="auto" w:frame="1"/>
-          <w:shd w:val="clear" w:color="auto" w:fill="EEEEEE"/>
-        </w:rPr>
-        <w:t>)=∫</w:t>
-      </w:r>
-      <w:r>
-        <w:rPr>
-          <w:rStyle w:val="mi"/>
-          <w:rFonts w:cs="Linux Libertine"/>
-          <w:color w:val="111111"/>
-          <w:sz w:val="20"/>
-          <w:szCs w:val="20"/>
-          <w:bdr w:val="none" w:sz="0" w:space="0" w:color="auto" w:frame="1"/>
-          <w:shd w:val="clear" w:color="auto" w:fill="EEEEEE"/>
-        </w:rPr>
-        <w:t>Ω</w:t>
-      </w:r>
-      <w:r>
-        <w:rPr>
-          <w:rFonts w:cs="Linux Libertine"/>
-          <w14:ligatures w14:val="standard"/>
-        </w:rPr>
-        <w:t xml:space="preserve"> F(N, V, L) </w:t>
-      </w:r>
-      <w:r>
-        <w:rPr>
-          <w:rStyle w:val="mi"/>
-          <w:rFonts w:cs="Linux Libertine"/>
-          <w:color w:val="111111"/>
-          <w:sz w:val="20"/>
-          <w:szCs w:val="20"/>
-          <w:bdr w:val="none" w:sz="0" w:space="0" w:color="auto" w:frame="1"/>
-          <w:shd w:val="clear" w:color="auto" w:fill="EEEEEE"/>
-        </w:rPr>
-        <w:t>Li</w:t>
-      </w:r>
-      <w:r>
-        <w:rPr>
-          <w:rStyle w:val="mo"/>
-          <w:rFonts w:cs="Linux Libertine"/>
-          <w:color w:val="111111"/>
-          <w:sz w:val="20"/>
-          <w:szCs w:val="20"/>
-          <w:bdr w:val="none" w:sz="0" w:space="0" w:color="auto" w:frame="1"/>
-          <w:shd w:val="clear" w:color="auto" w:fill="EEEEEE"/>
-        </w:rPr>
-        <w:t>(</w:t>
-      </w:r>
-      <w:proofErr w:type="spellStart"/>
-      <w:r>
-        <w:rPr>
-          <w:rStyle w:val="mi"/>
-          <w:rFonts w:cs="Linux Libertine"/>
-          <w:color w:val="111111"/>
-          <w:sz w:val="20"/>
-          <w:szCs w:val="20"/>
-          <w:bdr w:val="none" w:sz="0" w:space="0" w:color="auto" w:frame="1"/>
-          <w:shd w:val="clear" w:color="auto" w:fill="EEEEEE"/>
-        </w:rPr>
-        <w:t>p</w:t>
-      </w:r>
-      <w:r>
-        <w:rPr>
-          <w:rStyle w:val="mo"/>
-          <w:rFonts w:cs="Linux Libertine"/>
-          <w:color w:val="111111"/>
-          <w:sz w:val="20"/>
-          <w:szCs w:val="20"/>
-          <w:bdr w:val="none" w:sz="0" w:space="0" w:color="auto" w:frame="1"/>
-          <w:shd w:val="clear" w:color="auto" w:fill="EEEEEE"/>
-        </w:rPr>
-        <w:t>,</w:t>
-      </w:r>
-      <w:r>
-        <w:rPr>
-          <w:rStyle w:val="mi"/>
-          <w:rFonts w:cs="Linux Libertine"/>
-          <w:color w:val="111111"/>
-          <w:sz w:val="20"/>
-          <w:szCs w:val="20"/>
-          <w:bdr w:val="none" w:sz="0" w:space="0" w:color="auto" w:frame="1"/>
-          <w:shd w:val="clear" w:color="auto" w:fill="EEEEEE"/>
-        </w:rPr>
-        <w:t>ωi</w:t>
-      </w:r>
-      <w:proofErr w:type="spellEnd"/>
-      <w:r>
-        <w:rPr>
-          <w:rStyle w:val="mo"/>
-          <w:rFonts w:cs="Linux Libertine"/>
-          <w:color w:val="111111"/>
-          <w:sz w:val="20"/>
-          <w:szCs w:val="20"/>
-          <w:bdr w:val="none" w:sz="0" w:space="0" w:color="auto" w:frame="1"/>
-          <w:shd w:val="clear" w:color="auto" w:fill="EEEEEE"/>
-        </w:rPr>
-        <w:t>)</w:t>
-      </w:r>
-      <w:r>
-        <w:rPr>
-          <w:rStyle w:val="mo"/>
-          <w:rFonts w:cs="Linux Libertine"/>
-          <w:color w:val="111111"/>
-          <w:sz w:val="20"/>
-          <w:szCs w:val="20"/>
-          <w:bdr w:val="none" w:sz="0" w:space="0" w:color="auto" w:frame="1"/>
-          <w:shd w:val="clear" w:color="auto" w:fill="EEEEEE"/>
-        </w:rPr>
-        <w:t xml:space="preserve"> </w:t>
-      </w:r>
-      <w:proofErr w:type="spellStart"/>
-      <w:r>
-        <w:rPr>
-          <w:rStyle w:val="mi"/>
-          <w:rFonts w:cs="Linux Libertine"/>
-          <w:color w:val="111111"/>
-          <w:sz w:val="20"/>
-          <w:szCs w:val="20"/>
-          <w:bdr w:val="none" w:sz="0" w:space="0" w:color="auto" w:frame="1"/>
-          <w:shd w:val="clear" w:color="auto" w:fill="EEEEEE"/>
-        </w:rPr>
-        <w:t>n</w:t>
-      </w:r>
-      <w:r>
-        <w:rPr>
-          <w:rStyle w:val="mo"/>
-          <w:rFonts w:ascii="Cambria Math" w:hAnsi="Cambria Math" w:cs="Cambria Math"/>
-          <w:color w:val="111111"/>
-          <w:sz w:val="20"/>
-          <w:szCs w:val="20"/>
-          <w:bdr w:val="none" w:sz="0" w:space="0" w:color="auto" w:frame="1"/>
-          <w:shd w:val="clear" w:color="auto" w:fill="EEEEEE"/>
-        </w:rPr>
-        <w:t>⋅</w:t>
-      </w:r>
-      <w:r>
-        <w:rPr>
-          <w:rStyle w:val="mi"/>
-          <w:rFonts w:cs="Linux Libertine"/>
-          <w:color w:val="111111"/>
-          <w:sz w:val="20"/>
-          <w:szCs w:val="20"/>
-          <w:bdr w:val="none" w:sz="0" w:space="0" w:color="auto" w:frame="1"/>
-          <w:shd w:val="clear" w:color="auto" w:fill="EEEEEE"/>
-        </w:rPr>
-        <w:t>ωi</w:t>
-      </w:r>
-      <w:proofErr w:type="spellEnd"/>
-      <w:r>
-        <w:rPr>
-          <w:rStyle w:val="mi"/>
-          <w:rFonts w:cs="Linux Libertine"/>
-          <w:color w:val="111111"/>
-          <w:sz w:val="20"/>
-          <w:szCs w:val="20"/>
-          <w:bdr w:val="none" w:sz="0" w:space="0" w:color="auto" w:frame="1"/>
-          <w:shd w:val="clear" w:color="auto" w:fill="EEEEEE"/>
-        </w:rPr>
-        <w:t xml:space="preserve"> </w:t>
-      </w:r>
-      <w:proofErr w:type="spellStart"/>
-      <w:r>
-        <w:rPr>
-          <w:rStyle w:val="mi"/>
-          <w:rFonts w:cs="Linux Libertine"/>
-          <w:color w:val="111111"/>
-          <w:sz w:val="20"/>
-          <w:szCs w:val="20"/>
-          <w:bdr w:val="none" w:sz="0" w:space="0" w:color="auto" w:frame="1"/>
-          <w:shd w:val="clear" w:color="auto" w:fill="EEEEEE"/>
-        </w:rPr>
-        <w:t>dωi</w:t>
-      </w:r>
-      <w:proofErr w:type="spellEnd"/>
+        <w:rPr>
+          <w:bCs/>
+          <w:szCs w:val="18"/>
+          <w:lang w:eastAsia="it-IT"/>
+          <w14:ligatures w14:val="standard"/>
+        </w:rPr>
+      </w:pPr>
+      <m:oMathPara>
+        <m:oMath>
+          <m:r>
+            <w:rPr>
+              <w:rFonts w:ascii="Cambria Math" w:hAnsi="Cambria Math"/>
+              <w:szCs w:val="18"/>
+              <w:lang w:eastAsia="it-IT"/>
+              <w14:ligatures w14:val="standard"/>
+            </w:rPr>
+            <m:t>L</m:t>
+          </m:r>
+          <m:r>
+            <w:rPr>
+              <w:rFonts w:ascii="Cambria Math" w:hAnsi="Cambria Math"/>
+              <w:szCs w:val="18"/>
+              <w:lang w:eastAsia="it-IT"/>
+              <w14:ligatures w14:val="standard"/>
+            </w:rPr>
+            <m:t>o</m:t>
+          </m:r>
+          <m:d>
+            <m:dPr>
+              <m:ctrlPr>
+                <w:rPr>
+                  <w:rFonts w:ascii="Cambria Math" w:hAnsi="Cambria Math"/>
+                  <w:bCs/>
+                  <w:i/>
+                  <w:szCs w:val="18"/>
+                  <w:lang w:eastAsia="it-IT"/>
+                  <w14:ligatures w14:val="standard"/>
+                </w:rPr>
+              </m:ctrlPr>
+            </m:dPr>
+            <m:e>
+              <m:r>
+                <w:rPr>
+                  <w:rFonts w:ascii="Cambria Math" w:hAnsi="Cambria Math"/>
+                  <w:szCs w:val="18"/>
+                  <w:lang w:eastAsia="it-IT"/>
+                  <w14:ligatures w14:val="standard"/>
+                </w:rPr>
+                <m:t xml:space="preserve">p, </m:t>
+              </m:r>
+              <m:r>
+                <w:rPr>
+                  <w:rFonts w:ascii="Cambria Math" w:hAnsi="Cambria Math"/>
+                  <w:szCs w:val="18"/>
+                  <w:lang w:eastAsia="it-IT"/>
+                  <w14:ligatures w14:val="standard"/>
+                </w:rPr>
+                <m:t>ωo</m:t>
+              </m:r>
+            </m:e>
+          </m:d>
+          <m:r>
+            <w:rPr>
+              <w:rFonts w:ascii="Cambria Math" w:hAnsi="Cambria Math"/>
+              <w:szCs w:val="18"/>
+              <w:lang w:eastAsia="it-IT"/>
+              <w14:ligatures w14:val="standard"/>
+            </w:rPr>
+            <m:t>=</m:t>
+          </m:r>
+          <m:nary>
+            <m:naryPr>
+              <m:limLoc m:val="subSup"/>
+              <m:ctrlPr>
+                <w:rPr>
+                  <w:rFonts w:ascii="Cambria Math" w:hAnsi="Cambria Math"/>
+                  <w:bCs/>
+                  <w:i/>
+                  <w:szCs w:val="18"/>
+                  <w:lang w:eastAsia="it-IT"/>
+                  <w14:ligatures w14:val="standard"/>
+                </w:rPr>
+              </m:ctrlPr>
+            </m:naryPr>
+            <m:sub>
+              <m:r>
+                <w:rPr>
+                  <w:rFonts w:ascii="Cambria Math" w:hAnsi="Cambria Math"/>
+                  <w:szCs w:val="18"/>
+                  <w:lang w:eastAsia="it-IT"/>
+                  <w14:ligatures w14:val="standard"/>
+                </w:rPr>
+                <m:t>ωi</m:t>
+              </m:r>
+            </m:sub>
+            <m:sup>
+              <m:r>
+                <w:rPr>
+                  <w:rFonts w:ascii="Cambria Math" w:hAnsi="Cambria Math"/>
+                  <w:szCs w:val="18"/>
+                  <w:lang w:eastAsia="it-IT"/>
+                  <w14:ligatures w14:val="standard"/>
+                </w:rPr>
+                <m:t xml:space="preserve"> </m:t>
+              </m:r>
+            </m:sup>
+            <m:e>
+              <m:r>
+                <w:rPr>
+                  <w:rFonts w:ascii="Cambria Math" w:hAnsi="Cambria Math"/>
+                  <w:szCs w:val="18"/>
+                  <w:lang w:eastAsia="it-IT"/>
+                  <w14:ligatures w14:val="standard"/>
+                </w:rPr>
+                <m:t>F(N, V,L)</m:t>
+              </m:r>
+              <m:r>
+                <w:rPr>
+                  <w:rFonts w:ascii="Cambria Math" w:hAnsi="Cambria Math"/>
+                  <w:szCs w:val="18"/>
+                  <w:lang w:eastAsia="it-IT"/>
+                  <w14:ligatures w14:val="standard"/>
+                </w:rPr>
+                <m:t>L</m:t>
+              </m:r>
+              <m:r>
+                <w:rPr>
+                  <w:rFonts w:ascii="Cambria Math" w:hAnsi="Cambria Math"/>
+                  <w:szCs w:val="18"/>
+                  <w:lang w:eastAsia="it-IT"/>
+                  <w14:ligatures w14:val="standard"/>
+                </w:rPr>
+                <m:t>i</m:t>
+              </m:r>
+              <m:d>
+                <m:dPr>
+                  <m:ctrlPr>
+                    <w:rPr>
+                      <w:rFonts w:ascii="Cambria Math" w:hAnsi="Cambria Math"/>
+                      <w:bCs/>
+                      <w:i/>
+                      <w:szCs w:val="18"/>
+                      <w:lang w:eastAsia="it-IT"/>
+                      <w14:ligatures w14:val="standard"/>
+                    </w:rPr>
+                  </m:ctrlPr>
+                </m:dPr>
+                <m:e>
+                  <m:r>
+                    <w:rPr>
+                      <w:rFonts w:ascii="Cambria Math" w:hAnsi="Cambria Math"/>
+                      <w:szCs w:val="18"/>
+                      <w:lang w:eastAsia="it-IT"/>
+                      <w14:ligatures w14:val="standard"/>
+                    </w:rPr>
+                    <m:t>p,</m:t>
+                  </m:r>
+                  <m:r>
+                    <w:rPr>
+                      <w:rFonts w:ascii="Cambria Math" w:hAnsi="Cambria Math"/>
+                      <w:szCs w:val="18"/>
+                      <w:lang w:eastAsia="it-IT"/>
+                      <w14:ligatures w14:val="standard"/>
+                    </w:rPr>
+                    <m:t>ωi</m:t>
+                  </m:r>
+                </m:e>
+              </m:d>
+              <m:r>
+                <w:rPr>
+                  <w:rFonts w:ascii="Cambria Math" w:hAnsi="Cambria Math"/>
+                  <w:szCs w:val="18"/>
+                  <w:lang w:eastAsia="it-IT"/>
+                  <w14:ligatures w14:val="standard"/>
+                </w:rPr>
+                <m:t>cosθdωi</m:t>
+              </m:r>
+            </m:e>
+          </m:nary>
+        </m:oMath>
+      </m:oMathPara>
     </w:p>
     <w:p>
       <w:pPr>
@@ -9993,7 +9193,6 @@
           <w:color w:val="111111"/>
           <w:szCs w:val="18"/>
           <w:bdr w:val="none" w:sz="0" w:space="0" w:color="auto" w:frame="1"/>
-          <w:shd w:val="clear" w:color="auto" w:fill="EEEEEE"/>
         </w:rPr>
         <w:t>ω</w:t>
       </w:r>
@@ -10004,7 +9203,6 @@
           <w:color w:val="111111"/>
           <w:szCs w:val="18"/>
           <w:bdr w:val="none" w:sz="0" w:space="0" w:color="auto" w:frame="1"/>
-          <w:shd w:val="clear" w:color="auto" w:fill="EEEEEE"/>
         </w:rPr>
         <w:t xml:space="preserve"> </w:t>
       </w:r>
@@ -10190,25 +9388,7 @@
           <w:szCs w:val="18"/>
           <w14:ligatures w14:val="standard"/>
         </w:rPr>
-        <w:t xml:space="preserve">Here, I </w:t>
-      </w:r>
-      <w:proofErr w:type="gramStart"/>
-      <w:r>
-        <w:rPr>
-          <w:rFonts w:eastAsiaTheme="minorEastAsia"/>
-          <w:szCs w:val="18"/>
-          <w14:ligatures w14:val="standard"/>
-        </w:rPr>
-        <w:t>is</w:t>
-      </w:r>
-      <w:proofErr w:type="gramEnd"/>
-      <w:r>
-        <w:rPr>
-          <w:rFonts w:eastAsiaTheme="minorEastAsia"/>
-          <w:szCs w:val="18"/>
-          <w14:ligatures w14:val="standard"/>
-        </w:rPr>
-        <w:t xml:space="preserve"> the radiant flux divided by solid angle. With all this, the final radiance L can be calculated using the formula:</w:t>
+        <w:t>Here, I is the radiant flux divided by solid angle. With all this, the final radiance L can be calculated using the formula:</w:t>
       </w:r>
     </w:p>
     <w:p>
@@ -10493,7 +9673,6 @@
         </w:rPr>
         <w:t xml:space="preserve">It uses a special Bidirectional reflective distribution function or BRDF. The job of BRDF is to determine how a light is bounced or reflected from the surface based on the reflective property of the surface. In computer graphics, this reflective property is called Roughness or Glossiness in some 3D engines. The BRDF function requires three inputs and is denoted as </w:t>
       </w:r>
-      <w:proofErr w:type="gramStart"/>
       <w:r>
         <w:rPr>
           <w14:ligatures w14:val="standard"/>
@@ -10504,29 +9683,20 @@
         <w:rPr>
           <w14:ligatures w14:val="standard"/>
         </w:rPr>
-        <w:t>(</w:t>
-      </w:r>
-      <w:proofErr w:type="gramEnd"/>
-      <w:r>
-        <w:rPr>
-          <w14:ligatures w14:val="standard"/>
-        </w:rPr>
-        <w:t>N, V, L)</w:t>
-      </w:r>
-      <w:r>
-        <w:rPr>
-          <w14:ligatures w14:val="standard"/>
-        </w:rPr>
-        <w:t xml:space="preserve">. Here, N is the surface normal, V is the direction from camera or eye and L is the direction of </w:t>
-      </w:r>
-      <w:proofErr w:type="gramStart"/>
-      <w:r>
-        <w:rPr>
-          <w14:ligatures w14:val="standard"/>
-        </w:rPr>
-        <w:t>light</w:t>
-      </w:r>
-      <w:proofErr w:type="gramEnd"/>
+        <w:t>(N, V, L)</w:t>
+      </w:r>
+      <w:r>
+        <w:rPr>
+          <w14:ligatures w14:val="standard"/>
+        </w:rPr>
+        <w:t>. Here, N is the surface normal, V is the direction from camera or eye and L is the direction of light</w:t>
+      </w:r>
+      <w:r>
+        <w:rPr>
+          <w14:ligatures w14:val="standard"/>
+        </w:rPr>
+        <w:t>.</w:t>
+      </w:r>
     </w:p>
     <w:p>
       <w:pPr>
@@ -10573,21 +9743,7 @@
         <w:rPr>
           <w14:ligatures w14:val="standard"/>
         </w:rPr>
-        <w:t xml:space="preserve">Where, </w:t>
-      </w:r>
-      <w:proofErr w:type="spellStart"/>
-      <w:r>
-        <w:rPr>
-          <w14:ligatures w14:val="standard"/>
-        </w:rPr>
-        <w:t>Kd</w:t>
-      </w:r>
-      <w:proofErr w:type="spellEnd"/>
-      <w:r>
-        <w:rPr>
-          <w14:ligatures w14:val="standard"/>
-        </w:rPr>
-        <w:t xml:space="preserve"> is the light </w:t>
+        <w:t xml:space="preserve">Where, Kd is the light </w:t>
       </w:r>
       <w:r>
         <w:rPr>
@@ -10827,6 +9983,7 @@
         <w:rPr>
           <w14:ligatures w14:val="standard"/>
         </w:rPr>
+        <w:lastRenderedPageBreak/>
         <w:t xml:space="preserve">The specular BRDF is the Cook-Torrance Specular BRDF which is again </w:t>
       </w:r>
       <w:r>
@@ -11187,45 +10344,21 @@
           <w:rFonts w:eastAsiaTheme="minorEastAsia"/>
           <w14:ligatures w14:val="standard"/>
         </w:rPr>
-        <w:t xml:space="preserve">Here, n is the surface normal, r is the roughness value and h </w:t>
-      </w:r>
-      <w:proofErr w:type="gramStart"/>
+        <w:t>Here, n is the surface normal, r is the roughness value and h is the halfway</w:t>
+      </w:r>
       <w:r>
         <w:rPr>
           <w:rFonts w:eastAsiaTheme="minorEastAsia"/>
           <w14:ligatures w14:val="standard"/>
         </w:rPr>
-        <w:t>is</w:t>
-      </w:r>
-      <w:proofErr w:type="gramEnd"/>
+        <w:t xml:space="preserve"> vector</w:t>
+      </w:r>
       <w:r>
         <w:rPr>
           <w:rFonts w:eastAsiaTheme="minorEastAsia"/>
           <w14:ligatures w14:val="standard"/>
         </w:rPr>
-        <w:t xml:space="preserve"> the halfway</w:t>
-      </w:r>
-      <w:r>
-        <w:rPr>
-          <w:rFonts w:eastAsiaTheme="minorEastAsia"/>
-          <w14:ligatures w14:val="standard"/>
-        </w:rPr>
-        <w:t xml:space="preserve"> vector</w:t>
-      </w:r>
-      <w:r>
-        <w:rPr>
-          <w:rFonts w:eastAsiaTheme="minorEastAsia"/>
-          <w14:ligatures w14:val="standard"/>
-        </w:rPr>
-        <w:t xml:space="preserve"> between the surface normal and light direction. If </w:t>
-      </w:r>
-      <w:r>
-        <w:rPr>
-          <w:rFonts w:eastAsiaTheme="minorEastAsia"/>
-          <w14:ligatures w14:val="standard"/>
-        </w:rPr>
-        <w:lastRenderedPageBreak/>
-        <w:t xml:space="preserve">the roughness is zero, it will create a bright spot and </w:t>
+        <w:t xml:space="preserve"> between the surface normal and light direction. If the roughness is zero, it will create a bright spot and </w:t>
       </w:r>
       <w:r>
         <w:rPr>
@@ -11348,19 +10481,8 @@
           <w:bCs/>
           <w14:ligatures w14:val="standard"/>
         </w:rPr>
-        <w:t xml:space="preserve">Reflections based on roughness </w:t>
-      </w:r>
-      <w:proofErr w:type="gramStart"/>
-      <w:r>
-        <w:rPr>
-          <w:rFonts w:eastAsiaTheme="minorEastAsia"/>
-          <w:b/>
-          <w:bCs/>
-          <w14:ligatures w14:val="standard"/>
-        </w:rPr>
-        <w:t>strength</w:t>
-      </w:r>
-      <w:proofErr w:type="gramEnd"/>
+        <w:t>Reflections based on roughness strength</w:t>
+      </w:r>
     </w:p>
     <w:p>
       <w:pPr>
@@ -11385,21 +10507,7 @@
         <w:rPr>
           <w14:ligatures w14:val="standard"/>
         </w:rPr>
-        <w:t xml:space="preserve">Here, the </w:t>
-      </w:r>
-      <w:proofErr w:type="spellStart"/>
-      <w:r>
-        <w:rPr>
-          <w14:ligatures w14:val="standard"/>
-        </w:rPr>
-        <w:t>Schlick</w:t>
-      </w:r>
-      <w:proofErr w:type="spellEnd"/>
-      <w:r>
-        <w:rPr>
-          <w14:ligatures w14:val="standard"/>
-        </w:rPr>
-        <w:t>-GGX formula is used with normal, view and roughness as inputs.</w:t>
+        <w:t>Here, the Schlick-GGX formula is used with normal, view and roughness as inputs.</w:t>
       </w:r>
     </w:p>
     <w:p>
@@ -11520,46 +10628,14 @@
           <w:rFonts w:eastAsiaTheme="minorEastAsia"/>
           <w14:ligatures w14:val="standard"/>
         </w:rPr>
-        <w:t xml:space="preserve">Where, k is remapping of roughness r based on direct or image-based lighting. For doing approximation of geometry, the Smith method is used for with </w:t>
-      </w:r>
-      <w:proofErr w:type="spellStart"/>
+        <w:t>Where, k is remapping of roughness r based on direct or image-based lighting. For doing approximation of geometry, the Smith method is used for with Schlick-GGX which takes light direction vector l and view direction vector v and remapped roughness k being common for both.</w:t>
+      </w:r>
       <w:r>
         <w:rPr>
           <w:rFonts w:eastAsiaTheme="minorEastAsia"/>
           <w14:ligatures w14:val="standard"/>
         </w:rPr>
-        <w:t>Schlick</w:t>
-      </w:r>
-      <w:proofErr w:type="spellEnd"/>
-      <w:r>
-        <w:rPr>
-          <w:rFonts w:eastAsiaTheme="minorEastAsia"/>
-          <w14:ligatures w14:val="standard"/>
-        </w:rPr>
-        <w:t>-GGX which takes light direction vector l and view direction vector v and remapped roughness k being common for both.</w:t>
-      </w:r>
-      <w:r>
-        <w:rPr>
-          <w:rFonts w:eastAsiaTheme="minorEastAsia"/>
-          <w14:ligatures w14:val="standard"/>
-        </w:rPr>
-        <w:t xml:space="preserve"> Figure 11 shows the </w:t>
-      </w:r>
-      <w:proofErr w:type="spellStart"/>
-      <w:r>
-        <w:rPr>
-          <w:rFonts w:eastAsiaTheme="minorEastAsia"/>
-          <w14:ligatures w14:val="standard"/>
-        </w:rPr>
-        <w:t>Schlick</w:t>
-      </w:r>
-      <w:proofErr w:type="spellEnd"/>
-      <w:r>
-        <w:rPr>
-          <w:rFonts w:eastAsiaTheme="minorEastAsia"/>
-          <w14:ligatures w14:val="standard"/>
-        </w:rPr>
-        <w:t>-GGX method with different roughness strength.</w:t>
+        <w:t xml:space="preserve"> Figure 11 shows the Schlick-GGX method with different roughness strength.</w:t>
       </w:r>
     </w:p>
     <w:p>
@@ -11650,89 +10726,46 @@
           <w:bCs/>
           <w14:ligatures w14:val="standard"/>
         </w:rPr>
-        <w:t xml:space="preserve"> based on roughness </w:t>
-      </w:r>
-      <w:proofErr w:type="gramStart"/>
-      <w:r>
+        <w:t xml:space="preserve"> based on roughness strength</w:t>
+      </w:r>
+    </w:p>
+    <w:p>
+      <w:pPr>
+        <w:pStyle w:val="Abstract"/>
         <w:rPr>
           <w:rFonts w:eastAsiaTheme="minorEastAsia"/>
-          <w:b/>
-          <w:bCs/>
-          <w14:ligatures w14:val="standard"/>
-        </w:rPr>
-        <w:t>strength</w:t>
-      </w:r>
-      <w:proofErr w:type="gramEnd"/>
-    </w:p>
-    <w:p>
-      <w:pPr>
-        <w:pStyle w:val="Abstract"/>
+          <w14:ligatures w14:val="standard"/>
+        </w:rPr>
+      </w:pPr>
+      <w:r>
         <w:rPr>
           <w:rFonts w:eastAsiaTheme="minorEastAsia"/>
           <w14:ligatures w14:val="standard"/>
         </w:rPr>
-      </w:pPr>
-      <w:r>
+        <w:t>There are other G functions like Neumann, Keleman for approximations of shadowing.</w:t>
+      </w:r>
+    </w:p>
+    <w:p>
+      <w:pPr>
+        <w:pStyle w:val="Abstract"/>
         <w:rPr>
           <w:rFonts w:eastAsiaTheme="minorEastAsia"/>
           <w14:ligatures w14:val="standard"/>
         </w:rPr>
-        <w:t xml:space="preserve">There are other G functions like Neumann, </w:t>
-      </w:r>
-      <w:proofErr w:type="spellStart"/>
+      </w:pPr>
       <w:r>
         <w:rPr>
           <w:rFonts w:eastAsiaTheme="minorEastAsia"/>
           <w14:ligatures w14:val="standard"/>
         </w:rPr>
-        <w:t>Keleman</w:t>
-      </w:r>
-      <w:proofErr w:type="spellEnd"/>
+        <w:t>The third and last sub-function is the Fresnel</w:t>
+      </w:r>
       <w:r>
         <w:rPr>
           <w:rFonts w:eastAsiaTheme="minorEastAsia"/>
           <w14:ligatures w14:val="standard"/>
         </w:rPr>
-        <w:t xml:space="preserve"> for approximations of shadowing.</w:t>
-      </w:r>
-    </w:p>
-    <w:p>
-      <w:pPr>
-        <w:pStyle w:val="Abstract"/>
-        <w:rPr>
-          <w:rFonts w:eastAsiaTheme="minorEastAsia"/>
-          <w14:ligatures w14:val="standard"/>
-        </w:rPr>
-      </w:pPr>
-      <w:r>
-        <w:rPr>
-          <w:rFonts w:eastAsiaTheme="minorEastAsia"/>
-          <w14:ligatures w14:val="standard"/>
-        </w:rPr>
-        <w:t>The third and last sub-function is the Fresnel</w:t>
-      </w:r>
-      <w:r>
-        <w:rPr>
-          <w:rFonts w:eastAsiaTheme="minorEastAsia"/>
-          <w14:ligatures w14:val="standard"/>
-        </w:rPr>
-        <w:t xml:space="preserve"> which is most important function because in real life everything has shine when looked from a certain angle. Even a brick object with highest roughness strength will show some specular effect when looked at almost 90-degree angle. Fresnel-</w:t>
-      </w:r>
-      <w:proofErr w:type="spellStart"/>
-      <w:r>
-        <w:rPr>
-          <w:rFonts w:eastAsiaTheme="minorEastAsia"/>
-          <w14:ligatures w14:val="standard"/>
-        </w:rPr>
-        <w:t>Schlick</w:t>
-      </w:r>
-      <w:proofErr w:type="spellEnd"/>
-      <w:r>
-        <w:rPr>
-          <w:rFonts w:eastAsiaTheme="minorEastAsia"/>
-          <w14:ligatures w14:val="standard"/>
-        </w:rPr>
-        <w:t xml:space="preserve"> is the most common approximation used in films and video games which has its formula:</w:t>
+        <w:t xml:space="preserve"> which is most important function because in real life everything has shine when looked from a certain angle. Even a brick object with highest roughness strength will show some specular effect when looked at almost 90-degree angle. Fresnel-Schlick is the most common approximation used in films and video games which has its formula:</w:t>
       </w:r>
     </w:p>
     <w:p>
@@ -11877,23 +10910,7 @@
           <w:rFonts w:eastAsiaTheme="minorEastAsia"/>
           <w14:ligatures w14:val="standard"/>
         </w:rPr>
-        <w:t>One good thing about Fresnel-</w:t>
-      </w:r>
-      <w:proofErr w:type="spellStart"/>
-      <w:r>
-        <w:rPr>
-          <w:rFonts w:eastAsiaTheme="minorEastAsia"/>
-          <w14:ligatures w14:val="standard"/>
-        </w:rPr>
-        <w:t>Schlick</w:t>
-      </w:r>
-      <w:proofErr w:type="spellEnd"/>
-      <w:r>
-        <w:rPr>
-          <w:rFonts w:eastAsiaTheme="minorEastAsia"/>
-          <w14:ligatures w14:val="standard"/>
-        </w:rPr>
-        <w:t xml:space="preserve"> approximations is </w:t>
+        <w:t xml:space="preserve">One good thing about Fresnel-Schlick approximations is </w:t>
       </w:r>
       <w:r>
         <w:rPr>
@@ -12071,64 +11088,37 @@
           <w:bCs/>
           <w14:ligatures w14:val="standard"/>
         </w:rPr>
-        <w:t xml:space="preserve"> 90-</w:t>
-      </w:r>
-      <w:proofErr w:type="gramStart"/>
-      <w:r>
+        <w:t xml:space="preserve"> 90-degrees</w:t>
+      </w:r>
+    </w:p>
+    <w:p>
+      <w:pPr>
+        <w:pStyle w:val="Abstract"/>
         <w:rPr>
           <w:rFonts w:eastAsiaTheme="minorEastAsia"/>
-          <w:b/>
-          <w:bCs/>
-          <w14:ligatures w14:val="standard"/>
-        </w:rPr>
-        <w:t>degrees</w:t>
-      </w:r>
-      <w:proofErr w:type="gramEnd"/>
-    </w:p>
-    <w:p>
-      <w:pPr>
-        <w:pStyle w:val="Abstract"/>
+          <w14:ligatures w14:val="standard"/>
+        </w:rPr>
+      </w:pPr>
+      <w:r>
         <w:rPr>
           <w:rFonts w:eastAsiaTheme="minorEastAsia"/>
           <w14:ligatures w14:val="standard"/>
         </w:rPr>
-      </w:pPr>
+        <w:t>Unreal Engine 4 [</w:t>
+      </w:r>
       <w:r>
         <w:rPr>
           <w:rFonts w:eastAsiaTheme="minorEastAsia"/>
           <w14:ligatures w14:val="standard"/>
         </w:rPr>
-        <w:t>Unreal Engine 4 [</w:t>
+        <w:t>9</w:t>
       </w:r>
       <w:r>
         <w:rPr>
           <w:rFonts w:eastAsiaTheme="minorEastAsia"/>
           <w14:ligatures w14:val="standard"/>
         </w:rPr>
-        <w:t>9</w:t>
-      </w:r>
-      <w:r>
-        <w:rPr>
-          <w:rFonts w:eastAsiaTheme="minorEastAsia"/>
-          <w14:ligatures w14:val="standard"/>
-        </w:rPr>
-        <w:t xml:space="preserve">] uses a modified </w:t>
-      </w:r>
-      <w:proofErr w:type="spellStart"/>
-      <w:r>
-        <w:rPr>
-          <w:rFonts w:eastAsiaTheme="minorEastAsia"/>
-          <w14:ligatures w14:val="standard"/>
-        </w:rPr>
-        <w:t>Schlick</w:t>
-      </w:r>
-      <w:proofErr w:type="spellEnd"/>
-      <w:r>
-        <w:rPr>
-          <w:rFonts w:eastAsiaTheme="minorEastAsia"/>
-          <w14:ligatures w14:val="standard"/>
-        </w:rPr>
-        <w:t xml:space="preserve"> approximation which uses the Spherical Gaussian approximation to replace the power of 5 in the above formula which gives minor performance boost.</w:t>
+        <w:t>] uses a modified Schlick approximation which uses the Spherical Gaussian approximation to replace the power of 5 in the above formula which gives minor performance boost.</w:t>
       </w:r>
     </w:p>
     <w:p>
@@ -12392,7 +11382,14 @@
         <w:rPr>
           <w14:ligatures w14:val="standard"/>
         </w:rPr>
-        <w:t xml:space="preserve"> and only one shader can be at runtime. With the help of the material system, this problem can be mitigated, such that materials can be changed at runtime simply by changing the index which will bind material and its shader at the current index and whatever other properties like colo</w:t>
+        <w:t xml:space="preserve"> and only one shader can be at runtime. With the help of the material system, this problem can be mitigated, such that materials can be changed at runtime simply by changing the index which will bind material </w:t>
+      </w:r>
+      <w:r>
+        <w:rPr>
+          <w14:ligatures w14:val="standard"/>
+        </w:rPr>
+        <w:lastRenderedPageBreak/>
+        <w:t>and its shader at the current index and whatever other properties like colo</w:t>
       </w:r>
       <w:r>
         <w:rPr>
@@ -12466,21 +11463,7 @@
         <w:rPr>
           <w14:ligatures w14:val="standard"/>
         </w:rPr>
-        <w:t xml:space="preserve">For bloom, I plan to use a technique where the frame image only consisting of bright </w:t>
-      </w:r>
-      <w:proofErr w:type="spellStart"/>
-      <w:r>
-        <w:rPr>
-          <w14:ligatures w14:val="standard"/>
-        </w:rPr>
-        <w:t>colours</w:t>
-      </w:r>
-      <w:proofErr w:type="spellEnd"/>
-      <w:r>
-        <w:rPr>
-          <w14:ligatures w14:val="standard"/>
-        </w:rPr>
-        <w:t xml:space="preserve"> is first down scaled up to 8 times such that it looks blurry and rightly up scaled scale 8 times </w:t>
+        <w:t xml:space="preserve">For bloom, I plan to use a technique where the frame image only consisting of bright colours is first down scaled up to 8 times such that it looks blurry and rightly up scaled scale 8 times </w:t>
       </w:r>
       <w:r>
         <w:rPr>
@@ -12498,14 +11481,7 @@
         <w:rPr>
           <w14:ligatures w14:val="standard"/>
         </w:rPr>
-        <w:t xml:space="preserve">r image. This kind of Bloom effect was shown in Call of Duty: Advanced </w:t>
-      </w:r>
-      <w:r>
-        <w:rPr>
-          <w14:ligatures w14:val="standard"/>
-        </w:rPr>
-        <w:lastRenderedPageBreak/>
-        <w:t>Warfare game.</w:t>
+        <w:t>r image. This kind of Bloom effect was shown in Call of Duty: Advanced Warfare game.</w:t>
       </w:r>
       <w:r>
         <w:rPr>
@@ -12727,7 +11703,13 @@
         <w:rPr>
           <w14:ligatures w14:val="standard"/>
         </w:rPr>
-        <w:t>Texture class was created to get flexibility on type of texture is loaded like RGBA, RED, etc. and get its width, height dimensions of the image whenever required along with options like what internal format to give before loading the image. With this I have also created more texture classes which inherits from normal texture class like HDR texture class for HDR and gamma correction and a Cube Map texture class for converting the equirectangular HDR image to a 6-sided cube map texture.</w:t>
+        <w:t xml:space="preserve">Texture class was created to get flexibility on type of texture is loaded like RGBA, RED, etc. and get its width, height dimensions of the image whenever required along with options like what </w:t>
+      </w:r>
+      <w:r>
+        <w:rPr>
+          <w14:ligatures w14:val="standard"/>
+        </w:rPr>
+        <w:t>internal format to give before loading the image. With this I have also created more texture classes which inherits from normal texture class like HDR texture class for HDR and gamma correction and a Cube Map texture class for converting the equirectangular HDR image to a 6-sided cube map texture.</w:t>
       </w:r>
     </w:p>
     <w:p>
@@ -13040,6 +12022,7 @@
         <w:rPr>
           <w14:ligatures w14:val="standard"/>
         </w:rPr>
+        <w:lastRenderedPageBreak/>
         <w:t>This billboard type can be seen in game engine as gizmos like Unity, Unreal, etc.</w:t>
       </w:r>
     </w:p>
@@ -13169,18 +12152,8 @@
           <w:bCs/>
           <w14:ligatures w14:val="standard"/>
         </w:rPr>
-        <w:t xml:space="preserve">: Axis Aligned Billboards locked Y </w:t>
-      </w:r>
-      <w:proofErr w:type="gramStart"/>
-      <w:r>
-        <w:rPr>
-          <w:b/>
-          <w:bCs/>
-          <w14:ligatures w14:val="standard"/>
-        </w:rPr>
-        <w:t>axis</w:t>
-      </w:r>
-      <w:proofErr w:type="gramEnd"/>
+        <w:t>: Axis Aligned Billboards locked Y axis</w:t>
+      </w:r>
     </w:p>
     <w:p>
       <w:pPr>
@@ -13213,7 +12186,6 @@
         <w:rPr>
           <w14:ligatures w14:val="standard"/>
         </w:rPr>
-        <w:lastRenderedPageBreak/>
         <w:t xml:space="preserve">This kind of billboards </w:t>
       </w:r>
       <w:r>
@@ -13493,7 +12465,14 @@
                         <w:rFonts w:ascii="Cambria Math" w:hAnsi="Cambria Math"/>
                         <w14:ligatures w14:val="standard"/>
                       </w:rPr>
-                      <m:t>R1</m:t>
+                      <m:t>R</m:t>
+                    </m:r>
+                    <m:r>
+                      <w:rPr>
+                        <w:rFonts w:ascii="Cambria Math" w:hAnsi="Cambria Math"/>
+                        <w14:ligatures w14:val="standard"/>
+                      </w:rPr>
+                      <m:t>1</m:t>
                     </m:r>
                   </m:e>
                   <m:e>
@@ -13502,7 +12481,14 @@
                         <w:rFonts w:ascii="Cambria Math" w:hAnsi="Cambria Math"/>
                         <w14:ligatures w14:val="standard"/>
                       </w:rPr>
-                      <m:t>U1</m:t>
+                      <m:t>U</m:t>
+                    </m:r>
+                    <m:r>
+                      <w:rPr>
+                        <w:rFonts w:ascii="Cambria Math" w:hAnsi="Cambria Math"/>
+                        <w14:ligatures w14:val="standard"/>
+                      </w:rPr>
+                      <m:t>1</m:t>
                     </m:r>
                   </m:e>
                   <m:e>
@@ -13511,7 +12497,14 @@
                         <w:rFonts w:ascii="Cambria Math" w:hAnsi="Cambria Math"/>
                         <w14:ligatures w14:val="standard"/>
                       </w:rPr>
-                      <m:t>F1</m:t>
+                      <m:t>F</m:t>
+                    </m:r>
+                    <m:r>
+                      <w:rPr>
+                        <w:rFonts w:ascii="Cambria Math" w:hAnsi="Cambria Math"/>
+                        <w14:ligatures w14:val="standard"/>
+                      </w:rPr>
+                      <m:t>1</m:t>
                     </m:r>
                     <m:ctrlPr>
                       <w:rPr>
@@ -13545,7 +12538,14 @@
                         <w:rFonts w:ascii="Cambria Math" w:eastAsia="Cambria Math" w:hAnsi="Cambria Math" w:cs="Cambria Math"/>
                         <w14:ligatures w14:val="standard"/>
                       </w:rPr>
-                      <m:t>R2</m:t>
+                      <m:t>R</m:t>
+                    </m:r>
+                    <m:r>
+                      <w:rPr>
+                        <w:rFonts w:ascii="Cambria Math" w:eastAsia="Cambria Math" w:hAnsi="Cambria Math" w:cs="Cambria Math"/>
+                        <w14:ligatures w14:val="standard"/>
+                      </w:rPr>
+                      <m:t>2</m:t>
                     </m:r>
                   </m:e>
                   <m:e>
@@ -13554,7 +12554,14 @@
                         <w:rFonts w:ascii="Cambria Math" w:hAnsi="Cambria Math"/>
                         <w14:ligatures w14:val="standard"/>
                       </w:rPr>
-                      <m:t>U2</m:t>
+                      <m:t>U</m:t>
+                    </m:r>
+                    <m:r>
+                      <w:rPr>
+                        <w:rFonts w:ascii="Cambria Math" w:hAnsi="Cambria Math"/>
+                        <w14:ligatures w14:val="standard"/>
+                      </w:rPr>
+                      <m:t>2</m:t>
                     </m:r>
                     <m:ctrlPr>
                       <w:rPr>
@@ -13570,7 +12577,14 @@
                         <w:rFonts w:ascii="Cambria Math" w:eastAsia="Cambria Math" w:hAnsi="Cambria Math" w:cs="Cambria Math"/>
                         <w14:ligatures w14:val="standard"/>
                       </w:rPr>
-                      <m:t>F2</m:t>
+                      <m:t>F</m:t>
+                    </m:r>
+                    <m:r>
+                      <w:rPr>
+                        <w:rFonts w:ascii="Cambria Math" w:eastAsia="Cambria Math" w:hAnsi="Cambria Math" w:cs="Cambria Math"/>
+                        <w14:ligatures w14:val="standard"/>
+                      </w:rPr>
+                      <m:t>2</m:t>
                     </m:r>
                     <m:ctrlPr>
                       <w:rPr>
@@ -13604,7 +12618,14 @@
                         <w:rFonts w:ascii="Cambria Math" w:eastAsia="Cambria Math" w:hAnsi="Cambria Math" w:cs="Cambria Math"/>
                         <w14:ligatures w14:val="standard"/>
                       </w:rPr>
-                      <m:t>R3</m:t>
+                      <m:t>R</m:t>
+                    </m:r>
+                    <m:r>
+                      <w:rPr>
+                        <w:rFonts w:ascii="Cambria Math" w:eastAsia="Cambria Math" w:hAnsi="Cambria Math" w:cs="Cambria Math"/>
+                        <w14:ligatures w14:val="standard"/>
+                      </w:rPr>
+                      <m:t>3</m:t>
                     </m:r>
                     <m:ctrlPr>
                       <w:rPr>
@@ -13620,7 +12641,14 @@
                         <w:rFonts w:ascii="Cambria Math" w:eastAsia="Cambria Math" w:hAnsi="Cambria Math" w:cs="Cambria Math"/>
                         <w14:ligatures w14:val="standard"/>
                       </w:rPr>
-                      <m:t>U3</m:t>
+                      <m:t>U</m:t>
+                    </m:r>
+                    <m:r>
+                      <w:rPr>
+                        <w:rFonts w:ascii="Cambria Math" w:eastAsia="Cambria Math" w:hAnsi="Cambria Math" w:cs="Cambria Math"/>
+                        <w14:ligatures w14:val="standard"/>
+                      </w:rPr>
+                      <m:t>3</m:t>
                     </m:r>
                     <m:ctrlPr>
                       <w:rPr>
@@ -13636,7 +12664,14 @@
                         <w:rFonts w:ascii="Cambria Math" w:eastAsia="Cambria Math" w:hAnsi="Cambria Math" w:cs="Cambria Math"/>
                         <w14:ligatures w14:val="standard"/>
                       </w:rPr>
-                      <m:t>F3</m:t>
+                      <m:t>F</m:t>
+                    </m:r>
+                    <m:r>
+                      <w:rPr>
+                        <w:rFonts w:ascii="Cambria Math" w:eastAsia="Cambria Math" w:hAnsi="Cambria Math" w:cs="Cambria Math"/>
+                        <w14:ligatures w14:val="standard"/>
+                      </w:rPr>
+                      <m:t>3</m:t>
                     </m:r>
                     <m:ctrlPr>
                       <w:rPr>
@@ -13739,7 +12774,13 @@
         <w:rPr>
           <w14:ligatures w14:val="standard"/>
         </w:rPr>
-        <w:t>Where R is right vector, U is up vector, F is forward or look vector and P is the position of the billboard in world space. This matrix is later multiplied with the view projection matrix</w:t>
+        <w:t xml:space="preserve">Where R is right vector, U is up vector, F is forward or look vector and P is the position of the billboard in world space. This </w:t>
+      </w:r>
+      <w:r>
+        <w:rPr>
+          <w14:ligatures w14:val="standard"/>
+        </w:rPr>
+        <w:t>matrix is later multiplied with the view projection matrix</w:t>
       </w:r>
       <w:r>
         <w:rPr>
@@ -13802,21 +12843,7 @@
         <w:rPr>
           <w14:ligatures w14:val="standard"/>
         </w:rPr>
-        <w:t xml:space="preserve">The next step in PBR pipeline is to do the image-based lighting (IBL). So far, the shaders are implemented to convert the equirectangular HDR texture into a </w:t>
-      </w:r>
-      <w:proofErr w:type="spellStart"/>
-      <w:r>
-        <w:rPr>
-          <w14:ligatures w14:val="standard"/>
-        </w:rPr>
-        <w:t>cubemap</w:t>
-      </w:r>
-      <w:proofErr w:type="spellEnd"/>
-      <w:r>
-        <w:rPr>
-          <w14:ligatures w14:val="standard"/>
-        </w:rPr>
-        <w:t xml:space="preserve"> texture and relevant frame buffers are added.</w:t>
+        <w:t>The next step in PBR pipeline is to do the image-based lighting (IBL). So far, the shaders are implemented to convert the equirectangular HDR texture into a cubemap texture and relevant frame buffers are added.</w:t>
       </w:r>
       <w:r>
         <w:rPr>
@@ -13836,30 +12863,14 @@
         <w:rPr>
           <w14:ligatures w14:val="standard"/>
         </w:rPr>
-        <w:t xml:space="preserve">Current issue I am facing right now is that the </w:t>
-      </w:r>
-      <w:proofErr w:type="spellStart"/>
-      <w:r>
-        <w:rPr>
-          <w14:ligatures w14:val="standard"/>
-        </w:rPr>
-        <w:t>cubemap</w:t>
-      </w:r>
-      <w:proofErr w:type="spellEnd"/>
-      <w:r>
-        <w:rPr>
-          <w14:ligatures w14:val="standard"/>
-        </w:rPr>
-        <w:t xml:space="preserve"> texture that is made from HDR texture is not being rendered and instead is showing the black texture. To debug this, </w:t>
-      </w:r>
-      <w:proofErr w:type="spellStart"/>
-      <w:r>
-        <w:rPr>
-          <w14:ligatures w14:val="standard"/>
-        </w:rPr>
-        <w:t>RenderDoc</w:t>
-      </w:r>
-      <w:proofErr w:type="spellEnd"/>
+        <w:t xml:space="preserve">Current issue I am facing right now is that the cubemap texture that is made from HDR texture is not being rendered and instead is showing the black texture. To debug this, RenderDoc </w:t>
+      </w:r>
+      <w:r>
+        <w:rPr>
+          <w14:ligatures w14:val="standard"/>
+        </w:rPr>
+        <w:t>software</w:t>
+      </w:r>
       <w:r>
         <w:rPr>
           <w14:ligatures w14:val="standard"/>
@@ -13870,7 +12881,25 @@
         <w:rPr>
           <w14:ligatures w14:val="standard"/>
         </w:rPr>
-        <w:t>software</w:t>
+        <w:t>will</w:t>
+      </w:r>
+      <w:r>
+        <w:rPr>
+          <w14:ligatures w14:val="standard"/>
+        </w:rPr>
+        <w:t xml:space="preserve"> be used. Once </w:t>
+      </w:r>
+      <w:r>
+        <w:rPr>
+          <w14:ligatures w14:val="standard"/>
+        </w:rPr>
+        <w:t>the</w:t>
+      </w:r>
+      <w:r>
+        <w:rPr>
+          <w14:ligatures w14:val="standard"/>
+        </w:rPr>
+        <w:t xml:space="preserve"> issue is solved, the</w:t>
       </w:r>
       <w:r>
         <w:rPr>
@@ -13882,49 +12911,13 @@
         <w:rPr>
           <w14:ligatures w14:val="standard"/>
         </w:rPr>
-        <w:t>will</w:t>
-      </w:r>
-      <w:r>
-        <w:rPr>
-          <w14:ligatures w14:val="standard"/>
-        </w:rPr>
-        <w:t xml:space="preserve"> be used. Once </w:t>
-      </w:r>
-      <w:r>
-        <w:rPr>
-          <w14:ligatures w14:val="standard"/>
-        </w:rPr>
-        <w:t>the</w:t>
-      </w:r>
-      <w:r>
-        <w:rPr>
-          <w14:ligatures w14:val="standard"/>
-        </w:rPr>
-        <w:t xml:space="preserve"> issue is solved, the</w:t>
-      </w:r>
-      <w:r>
-        <w:rPr>
-          <w14:ligatures w14:val="standard"/>
-        </w:rPr>
-        <w:t xml:space="preserve"> </w:t>
-      </w:r>
-      <w:r>
-        <w:rPr>
-          <w14:ligatures w14:val="standard"/>
-        </w:rPr>
         <w:t>n</w:t>
       </w:r>
       <w:r>
         <w:rPr>
           <w14:ligatures w14:val="standard"/>
         </w:rPr>
-        <w:t xml:space="preserve">ext thing to do is to </w:t>
-      </w:r>
-      <w:r>
-        <w:rPr>
-          <w14:ligatures w14:val="standard"/>
-        </w:rPr>
-        <w:t>create the irradiance texture to get the lighting data. Figure 1</w:t>
+        <w:t>ext thing to do is to create the irradiance texture to get the lighting data. Figure 1</w:t>
       </w:r>
       <w:r>
         <w:rPr>
@@ -14092,23 +13085,7 @@
           <w:lang w:eastAsia="it-IT"/>
           <w14:ligatures w14:val="standard"/>
         </w:rPr>
-        <w:t xml:space="preserve">(FPS), startup time, rendering time. For debugging purpose, </w:t>
-      </w:r>
-      <w:proofErr w:type="spellStart"/>
-      <w:r>
-        <w:rPr>
-          <w:lang w:eastAsia="it-IT"/>
-          <w14:ligatures w14:val="standard"/>
-        </w:rPr>
-        <w:t>RenderDoc</w:t>
-      </w:r>
-      <w:proofErr w:type="spellEnd"/>
-      <w:r>
-        <w:rPr>
-          <w:lang w:eastAsia="it-IT"/>
-          <w14:ligatures w14:val="standard"/>
-        </w:rPr>
-        <w:t xml:space="preserve"> software will be used if any issues are occurred in graphics or data when sent to the shader. For graphics quality, the PBR scene in the project can be compared with the scene from other engines like Unreal Engine Uber shader and Unity Autodesk Interactive PBR.</w:t>
+        <w:t>(FPS), startup time, rendering time. For debugging purpose, RenderDoc software will be used if any issues are occurred in graphics or data when sent to the shader. For graphics quality, the PBR scene in the project can be compared with the scene from other engines like Unreal Engine Uber shader and Unity Autodesk Interactive PBR.</w:t>
       </w:r>
     </w:p>
     <w:p>
@@ -14181,15 +13158,7 @@
         <w:tab/>
       </w:r>
       <w:r>
-        <w:t xml:space="preserve">Bui </w:t>
-      </w:r>
-      <w:proofErr w:type="spellStart"/>
-      <w:r>
-        <w:t>Tuong</w:t>
-      </w:r>
-      <w:proofErr w:type="spellEnd"/>
-      <w:r>
-        <w:t xml:space="preserve"> Phong, Illumination for computer generated pictures, Communications of ACM 18 (1975), no. 6, 311-317.</w:t>
+        <w:t>Bui Tuong Phong, Illumination for computer generated pictures, Communications of ACM 18 (1975), no. 6, 311-317.</w:t>
       </w:r>
     </w:p>
     <w:p>
@@ -14212,15 +13181,7 @@
         <w:tab/>
       </w:r>
       <w:r>
-        <w:t xml:space="preserve">Warnock, J.E. A hidden-line algorithm for halftone picture representation. Dep. Of </w:t>
-      </w:r>
-      <w:proofErr w:type="spellStart"/>
-      <w:r>
-        <w:t>Comput</w:t>
-      </w:r>
-      <w:proofErr w:type="spellEnd"/>
-      <w:r>
-        <w:t>. Sci., U. of Utah, TR 4-15, 1969</w:t>
+        <w:t>Warnock, J.E. A hidden-line algorithm for halftone picture representation. Dep. Of Comput. Sci., U. of Utah, TR 4-15, 1969</w:t>
       </w:r>
     </w:p>
     <w:p>
@@ -14240,26 +13201,10 @@
         <w:tab/>
       </w:r>
       <w:r>
-        <w:t xml:space="preserve">Newell, </w:t>
-      </w:r>
-      <w:proofErr w:type="gramStart"/>
-      <w:r>
-        <w:t>ME.E</w:t>
-      </w:r>
-      <w:proofErr w:type="gramEnd"/>
-      <w:r>
-        <w:t>,</w:t>
-      </w:r>
-      <w:r>
-        <w:t xml:space="preserve"> Newell, R.G., and </w:t>
-      </w:r>
-      <w:proofErr w:type="spellStart"/>
-      <w:r>
-        <w:t>Sancha</w:t>
-      </w:r>
-      <w:proofErr w:type="spellEnd"/>
-      <w:r>
-        <w:t>, T.L. A new approach to the shaded picture problem. Proc. ACM 1973 Nat. Conf.</w:t>
+        <w:t>Newell, ME.E,</w:t>
+      </w:r>
+      <w:r>
+        <w:t xml:space="preserve"> Newell, R.G., and Sancha, T.L. A new approach to the shaded picture problem. Proc. ACM 1973 Nat. Conf.</w:t>
       </w:r>
     </w:p>
     <w:p>
@@ -14271,23 +13216,7 @@
       </w:r>
       <w:r>
         <w:tab/>
-        <w:t xml:space="preserve">Gouraud, H. Computer display of curved surfaces. Dep. Of </w:t>
-      </w:r>
-      <w:proofErr w:type="spellStart"/>
-      <w:r>
-        <w:t>Comput</w:t>
-      </w:r>
-      <w:proofErr w:type="spellEnd"/>
-      <w:r>
-        <w:t xml:space="preserve">. Sci., U. of Utah, UTEC-CSc-71-113, June 1971. </w:t>
-      </w:r>
-      <w:proofErr w:type="gramStart"/>
-      <w:r>
-        <w:t>Also</w:t>
-      </w:r>
-      <w:proofErr w:type="gramEnd"/>
-      <w:r>
-        <w:t xml:space="preserve"> in IEEE Trans. C-20 (June 1971), 623-629.</w:t>
+        <w:t>Gouraud, H. Computer display of curved surfaces. Dep. Of Comput. Sci., U. of Utah, UTEC-CSc-71-113, June 1971. Also in IEEE Trans. C-20 (June 1971), 623-629.</w:t>
       </w:r>
     </w:p>
     <w:p>
@@ -14296,6 +13225,7 @@
         <w:jc w:val="left"/>
       </w:pPr>
       <w:r>
+        <w:lastRenderedPageBreak/>
         <w:t>[6]</w:t>
       </w:r>
       <w:r>
@@ -14329,24 +13259,11 @@
       <w:r>
         <w:tab/>
       </w:r>
-      <w:proofErr w:type="spellStart"/>
-      <w:r>
-        <w:t>Gotanda</w:t>
-      </w:r>
-      <w:proofErr w:type="spellEnd"/>
-      <w:r>
-        <w:t xml:space="preserve">, Martinez, Snow, “Physically-Based Shading Models in Film and Game Production,” SIGGRAPH 2010. [Online]. Available: </w:t>
-      </w:r>
-      <w:r>
-        <w:t xml:space="preserve">SIGGRAPH 2010 Course: </w:t>
-      </w:r>
-      <w:proofErr w:type="gramStart"/>
-      <w:r>
-        <w:t>Physically-Based</w:t>
-      </w:r>
-      <w:proofErr w:type="gramEnd"/>
-      <w:r>
-        <w:t xml:space="preserve"> Shading Models in Film and Game Production (renderwonk.com)</w:t>
+      <w:r>
+        <w:t xml:space="preserve">Gotanda, Martinez, Snow, “Physically-Based Shading Models in Film and Game Production,” SIGGRAPH 2010. [Online]. Available: </w:t>
+      </w:r>
+      <w:r>
+        <w:t>SIGGRAPH 2010 Course: Physically-Based Shading Models in Film and Game Production (renderwonk.com)</w:t>
       </w:r>
       <w:r>
         <w:rPr>
@@ -17851,7 +16768,7 @@
     <w:name w:val="Head2"/>
     <w:autoRedefine/>
     <w:qFormat/>
-    <w:rsid w:val="0064736D"/>
+    <w:rsid w:val="00767735"/>
     <w:pPr>
       <w:spacing w:before="180" w:after="80"/>
       <w:jc w:val="both"/>
@@ -17859,8 +16776,8 @@
     <w:rPr>
       <w:rFonts w:ascii="Linux Libertine" w:eastAsia="Times New Roman" w:hAnsi="Linux Libertine" w:cs="Linux Libertine"/>
       <w:b/>
-      <w:sz w:val="18"/>
-      <w:szCs w:val="16"/>
+      <w:sz w:val="22"/>
+      <w:szCs w:val="22"/>
       <w:lang w:val="en-US" w:eastAsia="en-US"/>
     </w:rPr>
   </w:style>
@@ -22827,6 +21744,10 @@
 </file>
 
 <file path=customXml/item1.xml><?xml version="1.0" encoding="utf-8"?>
+<b:Sources xmlns:b="http://schemas.openxmlformats.org/officeDocument/2006/bibliography" xmlns="http://schemas.openxmlformats.org/officeDocument/2006/bibliography" SelectedStyle="\APA.XSL" StyleName="APA"/>
+</file>
+
+<file path=customXml/item2.xml><?xml version="1.0" encoding="utf-8"?>
 <Workflow version="v.1.13">
   <Filtration versionrequired="True" status="DONE" StartTime="25-07-2014 13:27:04" EndTime="25-07-2014 13:28:29">
     <Mandatory>
@@ -23004,20 +21925,16 @@
 </Workflow>
 </file>
 
-<file path=customXml/item2.xml><?xml version="1.0" encoding="utf-8"?>
-<b:Sources xmlns:b="http://schemas.openxmlformats.org/officeDocument/2006/bibliography" xmlns="http://schemas.openxmlformats.org/officeDocument/2006/bibliography" SelectedStyle="\APA.XSL" StyleName="APA"/>
-</file>
-
 <file path=customXml/itemProps1.xml><?xml version="1.0" encoding="utf-8"?>
-<ds:datastoreItem xmlns:ds="http://schemas.openxmlformats.org/officeDocument/2006/customXml" ds:itemID="{4D45DBA2-DCF6-46BF-858B-9A8CC8161B4D}">
-  <ds:schemaRefs/>
-</ds:datastoreItem>
-</file>
-
-<file path=customXml/itemProps2.xml><?xml version="1.0" encoding="utf-8"?>
 <ds:datastoreItem xmlns:ds="http://schemas.openxmlformats.org/officeDocument/2006/customXml" ds:itemID="{C2482B85-FE19-4A2F-BBFA-24F65402054B}">
   <ds:schemaRefs>
     <ds:schemaRef ds:uri="http://schemas.openxmlformats.org/officeDocument/2006/bibliography"/>
   </ds:schemaRefs>
 </ds:datastoreItem>
+</file>
+
+<file path=customXml/itemProps2.xml><?xml version="1.0" encoding="utf-8"?>
+<ds:datastoreItem xmlns:ds="http://schemas.openxmlformats.org/officeDocument/2006/customXml" ds:itemID="{4D45DBA2-DCF6-46BF-858B-9A8CC8161B4D}">
+  <ds:schemaRefs/>
+</ds:datastoreItem>
 </file>
</xml_diff>